<commit_message>
Edits to be consistent with v0.15.0
</commit_message>
<xml_diff>
--- a/docs/ScarMapper User Guide.docx
+++ b/docs/ScarMapper User Guide.docx
@@ -35,14 +35,25 @@
         <w:t>Re</w:t>
       </w:r>
       <w:r>
-        <w:t xml:space="preserve">sso </w:t>
+        <w:t>sso</w:t>
+      </w:r>
+      <w:r>
+        <w:t>2</w:t>
+      </w:r>
+      <w:r>
+        <w:t xml:space="preserve"> </w:t>
       </w:r>
       <w:r>
         <w:t>and</w:t>
       </w:r>
       <w:r>
-        <w:t xml:space="preserve"> HiFiBR</w:t>
-      </w:r>
+        <w:t xml:space="preserve"> </w:t>
+      </w:r>
+      <w:proofErr w:type="spellStart"/>
+      <w:r>
+        <w:t>HiFiBR</w:t>
+      </w:r>
+      <w:proofErr w:type="spellEnd"/>
       <w:r>
         <w:t xml:space="preserve"> because it does not depend on aligning the sequence reads to each other when creating a consensus or to a reference to identify INDELS.</w:t>
       </w:r>
@@ -75,7 +86,15 @@
         <w:t xml:space="preserve">although it </w:t>
       </w:r>
       <w:r>
-        <w:t>has not been tested.  Will not run on Windows because ScarMapper uses Pysam to parse the reference FASTA file.</w:t>
+        <w:t xml:space="preserve">has not been tested.  Will not run on Windows because ScarMapper uses </w:t>
+      </w:r>
+      <w:proofErr w:type="spellStart"/>
+      <w:r>
+        <w:t>Pysam</w:t>
+      </w:r>
+      <w:proofErr w:type="spellEnd"/>
+      <w:r>
+        <w:t xml:space="preserve"> to parse the reference FASTA file.</w:t>
       </w:r>
     </w:p>
     <w:p>
@@ -100,7 +119,19 @@
         <w:rPr>
           <w:rFonts w:ascii="Calibri" w:eastAsia="Times New Roman" w:hAnsi="Calibri" w:cs="Calibri"/>
         </w:rPr>
-        <w:t xml:space="preserve">≥45 Gb RAM.  </w:t>
+        <w:t>≥</w:t>
+      </w:r>
+      <w:r>
+        <w:rPr>
+          <w:rFonts w:ascii="Calibri" w:eastAsia="Times New Roman" w:hAnsi="Calibri" w:cs="Calibri"/>
+        </w:rPr>
+        <w:t>32</w:t>
+      </w:r>
+      <w:r>
+        <w:rPr>
+          <w:rFonts w:ascii="Calibri" w:eastAsia="Times New Roman" w:hAnsi="Calibri" w:cs="Calibri"/>
+        </w:rPr>
+        <w:t xml:space="preserve"> Gb RAM.  </w:t>
       </w:r>
       <w:r>
         <w:rPr>
@@ -118,19 +149,13 @@
         <w:rPr>
           <w:rFonts w:ascii="Calibri" w:eastAsia="Times New Roman" w:hAnsi="Calibri" w:cs="Calibri"/>
         </w:rPr>
-        <w:t>8</w:t>
+        <w:t>1</w:t>
       </w:r>
       <w:r>
         <w:rPr>
           <w:rFonts w:ascii="Calibri" w:eastAsia="Times New Roman" w:hAnsi="Calibri" w:cs="Calibri"/>
         </w:rPr>
-        <w:t>.</w:t>
-      </w:r>
-      <w:r>
-        <w:rPr>
-          <w:rFonts w:ascii="Calibri" w:eastAsia="Times New Roman" w:hAnsi="Calibri" w:cs="Calibri"/>
-        </w:rPr>
-        <w:t>0</w:t>
+        <w:t>5</w:t>
       </w:r>
       <w:r>
         <w:rPr>
@@ -142,7 +167,19 @@
         <w:rPr>
           <w:rFonts w:ascii="Calibri" w:eastAsia="Times New Roman" w:hAnsi="Calibri" w:cs="Calibri"/>
         </w:rPr>
-        <w:t xml:space="preserve">  The minimum recommended amount of RAM is 24 Gb.  This will allow processing of ~4 million read pairs.  The RAM does not scale equally with the number of reads.</w:t>
+        <w:t xml:space="preserve">  The minimum recommended amount of RAM is 24 Gb.  This will allow processing of ~</w:t>
+      </w:r>
+      <w:r>
+        <w:rPr>
+          <w:rFonts w:ascii="Calibri" w:eastAsia="Times New Roman" w:hAnsi="Calibri" w:cs="Calibri"/>
+        </w:rPr>
+        <w:t>8</w:t>
+      </w:r>
+      <w:r>
+        <w:rPr>
+          <w:rFonts w:ascii="Calibri" w:eastAsia="Times New Roman" w:hAnsi="Calibri" w:cs="Calibri"/>
+        </w:rPr>
+        <w:t xml:space="preserve"> million read pairs.  The RAM does not scale equally with the number of reads.</w:t>
       </w:r>
     </w:p>
     <w:p>
@@ -199,7 +236,40 @@
         <w:rPr>
           <w:rFonts w:ascii="Calibri" w:hAnsi="Calibri" w:cs="Calibri"/>
         </w:rPr>
-        <w:t>Python ≥3.6</w:t>
+        <w:t>Python ≥3.</w:t>
+      </w:r>
+      <w:r>
+        <w:rPr>
+          <w:rFonts w:ascii="Calibri" w:hAnsi="Calibri" w:cs="Calibri"/>
+        </w:rPr>
+        <w:t>5</w:t>
+      </w:r>
+    </w:p>
+    <w:p>
+      <w:pPr>
+        <w:pStyle w:val="NoSpacing"/>
+        <w:numPr>
+          <w:ilvl w:val="1"/>
+          <w:numId w:val="1"/>
+        </w:numPr>
+      </w:pPr>
+      <w:r>
+        <w:rPr>
+          <w:rFonts w:ascii="Calibri" w:hAnsi="Calibri" w:cs="Calibri"/>
+        </w:rPr>
+        <w:t xml:space="preserve">Python </w:t>
+      </w:r>
+      <w:r>
+        <w:rPr>
+          <w:rFonts w:ascii="Calibri" w:hAnsi="Calibri" w:cs="Calibri"/>
+        </w:rPr>
+        <w:t>≥3.</w:t>
+      </w:r>
+      <w:r>
+        <w:rPr>
+          <w:rFonts w:ascii="Calibri" w:hAnsi="Calibri" w:cs="Calibri"/>
+        </w:rPr>
+        <w:t>6 recommended</w:t>
       </w:r>
     </w:p>
     <w:p>
@@ -214,13 +284,27 @@
         <w:rPr>
           <w:rFonts w:ascii="Calibri" w:eastAsia="Times New Roman" w:hAnsi="Calibri" w:cs="Calibri"/>
         </w:rPr>
-        <w:t xml:space="preserve">Python packages in no particular </w:t>
-      </w:r>
+        <w:t xml:space="preserve">Python packages in no </w:t>
+      </w:r>
+      <w:proofErr w:type="gramStart"/>
       <w:r>
         <w:rPr>
           <w:rFonts w:ascii="Calibri" w:eastAsia="Times New Roman" w:hAnsi="Calibri" w:cs="Calibri"/>
         </w:rPr>
-        <w:t>order, latest</w:t>
+        <w:t xml:space="preserve">particular </w:t>
+      </w:r>
+      <w:r>
+        <w:rPr>
+          <w:rFonts w:ascii="Calibri" w:eastAsia="Times New Roman" w:hAnsi="Calibri" w:cs="Calibri"/>
+        </w:rPr>
+        <w:t>order</w:t>
+      </w:r>
+      <w:proofErr w:type="gramEnd"/>
+      <w:r>
+        <w:rPr>
+          <w:rFonts w:ascii="Calibri" w:eastAsia="Times New Roman" w:hAnsi="Calibri" w:cs="Calibri"/>
+        </w:rPr>
+        <w:t>, latest</w:t>
       </w:r>
       <w:r>
         <w:rPr>
@@ -242,12 +326,14 @@
           <w:rFonts w:ascii="Calibri" w:eastAsia="Times New Roman" w:hAnsi="Calibri" w:cs="Calibri"/>
         </w:rPr>
       </w:pPr>
+      <w:proofErr w:type="spellStart"/>
       <w:r>
         <w:rPr>
           <w:rFonts w:ascii="Calibri" w:eastAsia="Times New Roman" w:hAnsi="Calibri" w:cs="Calibri"/>
         </w:rPr>
         <w:t>scipy</w:t>
       </w:r>
+      <w:proofErr w:type="spellEnd"/>
     </w:p>
     <w:p>
       <w:pPr>
@@ -262,12 +348,14 @@
           <w:rFonts w:ascii="Calibri" w:eastAsia="Times New Roman" w:hAnsi="Calibri" w:cs="Calibri"/>
         </w:rPr>
       </w:pPr>
+      <w:proofErr w:type="spellStart"/>
       <w:r>
         <w:rPr>
           <w:rFonts w:ascii="Calibri" w:eastAsia="Times New Roman" w:hAnsi="Calibri" w:cs="Calibri"/>
         </w:rPr>
         <w:t>natsort</w:t>
       </w:r>
+      <w:proofErr w:type="spellEnd"/>
     </w:p>
     <w:p>
       <w:pPr>
@@ -282,12 +370,14 @@
           <w:rFonts w:ascii="Calibri" w:eastAsia="Times New Roman" w:hAnsi="Calibri" w:cs="Calibri"/>
         </w:rPr>
       </w:pPr>
+      <w:proofErr w:type="spellStart"/>
       <w:r>
         <w:rPr>
           <w:rFonts w:ascii="Calibri" w:eastAsia="Times New Roman" w:hAnsi="Calibri" w:cs="Calibri"/>
         </w:rPr>
         <w:t>pysam</w:t>
       </w:r>
+      <w:proofErr w:type="spellEnd"/>
     </w:p>
     <w:p>
       <w:pPr>
@@ -342,12 +432,14 @@
           <w:rFonts w:ascii="Calibri" w:eastAsia="Times New Roman" w:hAnsi="Calibri" w:cs="Calibri"/>
         </w:rPr>
       </w:pPr>
+      <w:proofErr w:type="spellStart"/>
       <w:r>
         <w:rPr>
           <w:rFonts w:ascii="Calibri" w:eastAsia="Times New Roman" w:hAnsi="Calibri" w:cs="Calibri"/>
         </w:rPr>
         <w:t>numpy</w:t>
       </w:r>
+      <w:proofErr w:type="spellEnd"/>
     </w:p>
     <w:p>
       <w:pPr>
@@ -366,8 +458,16 @@
         <w:rPr>
           <w:rFonts w:ascii="Calibri" w:eastAsia="Times New Roman" w:hAnsi="Calibri" w:cs="Calibri"/>
         </w:rPr>
-        <w:t>python-Levenshtein</w:t>
-      </w:r>
+        <w:t>python-</w:t>
+      </w:r>
+      <w:proofErr w:type="spellStart"/>
+      <w:r>
+        <w:rPr>
+          <w:rFonts w:ascii="Calibri" w:eastAsia="Times New Roman" w:hAnsi="Calibri" w:cs="Calibri"/>
+        </w:rPr>
+        <w:t>Levenshtein</w:t>
+      </w:r>
+      <w:proofErr w:type="spellEnd"/>
     </w:p>
     <w:p>
       <w:pPr>
@@ -382,12 +482,14 @@
           <w:rFonts w:ascii="Calibri" w:eastAsia="Times New Roman" w:hAnsi="Calibri" w:cs="Calibri"/>
         </w:rPr>
       </w:pPr>
+      <w:proofErr w:type="spellStart"/>
       <w:r>
         <w:rPr>
           <w:rFonts w:ascii="Calibri" w:eastAsia="Times New Roman" w:hAnsi="Calibri" w:cs="Calibri"/>
         </w:rPr>
         <w:t>cython</w:t>
       </w:r>
+      <w:proofErr w:type="spellEnd"/>
     </w:p>
     <w:p>
       <w:pPr>
@@ -402,12 +504,14 @@
           <w:rFonts w:ascii="Calibri" w:eastAsia="Times New Roman" w:hAnsi="Calibri" w:cs="Calibri"/>
         </w:rPr>
       </w:pPr>
+      <w:proofErr w:type="spellStart"/>
       <w:r>
         <w:rPr>
           <w:rFonts w:ascii="Calibri" w:eastAsia="Times New Roman" w:hAnsi="Calibri" w:cs="Calibri"/>
         </w:rPr>
         <w:t>setuptools</w:t>
       </w:r>
+      <w:proofErr w:type="spellEnd"/>
     </w:p>
     <w:p>
       <w:pPr>
@@ -491,15 +595,37 @@
         <w:rPr>
           <w:rFonts w:ascii="Calibri" w:eastAsia="Times New Roman" w:hAnsi="Calibri" w:cs="Calibri"/>
         </w:rPr>
-        <w:t>usage: scarmapper.py [-h] --options_file OPTIONS_FILE</w:t>
+        <w:t>usage: scarmapper.py [-h] --</w:t>
+      </w:r>
+      <w:proofErr w:type="spellStart"/>
+      <w:r>
+        <w:rPr>
+          <w:rFonts w:ascii="Calibri" w:eastAsia="Times New Roman" w:hAnsi="Calibri" w:cs="Calibri"/>
+        </w:rPr>
+        <w:t>options_file</w:t>
+      </w:r>
+      <w:proofErr w:type="spellEnd"/>
+      <w:r>
+        <w:rPr>
+          <w:rFonts w:ascii="Calibri" w:eastAsia="Times New Roman" w:hAnsi="Calibri" w:cs="Calibri"/>
+        </w:rPr>
+        <w:t xml:space="preserve"> OPTIONS_FILE</w:t>
       </w:r>
       <w:r>
         <w:rPr>
           <w:rFonts w:ascii="Calibri" w:eastAsia="Times New Roman" w:hAnsi="Calibri" w:cs="Calibri"/>
         </w:rPr>
         <w:br/>
-        <w:t xml:space="preserve"> scarmapper.py: error: the following arguments are required: --options_file</w:t>
-      </w:r>
+        <w:t xml:space="preserve"> scarmapper.py: error: the following arguments are required: --</w:t>
+      </w:r>
+      <w:proofErr w:type="spellStart"/>
+      <w:r>
+        <w:rPr>
+          <w:rFonts w:ascii="Calibri" w:eastAsia="Times New Roman" w:hAnsi="Calibri" w:cs="Calibri"/>
+        </w:rPr>
+        <w:t>options_file</w:t>
+      </w:r>
+      <w:proofErr w:type="spellEnd"/>
     </w:p>
     <w:p>
       <w:pPr>
@@ -531,10 +657,24 @@
         <w:t xml:space="preserve">  </w:t>
       </w:r>
       <w:r>
-        <w:t xml:space="preserve">Example </w:t>
-      </w:r>
-      <w:r>
-        <w:t xml:space="preserve">the Master Index file and the Targets file can be found in the docs folder of ScarMapper.  </w:t>
+        <w:t>Example</w:t>
+      </w:r>
+      <w:r>
+        <w:t>s of</w:t>
+      </w:r>
+      <w:r>
+        <w:t xml:space="preserve"> </w:t>
+      </w:r>
+      <w:r>
+        <w:t xml:space="preserve">the Master Index file and the Targets file can be found in the </w:t>
+      </w:r>
+      <w:proofErr w:type="gramStart"/>
+      <w:r>
+        <w:t>docs</w:t>
+      </w:r>
+      <w:proofErr w:type="gramEnd"/>
+      <w:r>
+        <w:t xml:space="preserve"> folder of ScarMapper.  </w:t>
       </w:r>
       <w:r>
         <w:t>The</w:t>
@@ -585,7 +725,15 @@
       </w:pPr>
       <w:r>
         <w:lastRenderedPageBreak/>
-        <w:t>Obtain a reference genome of your choice such as GRCh38 or GRCm38.  Make sure you also have the index file.  If one was not available to download you will need to create it with Samtools.  Place these files in a directory you have access to.</w:t>
+        <w:t xml:space="preserve">Obtain a reference genome of your choice such as GRCh38 or GRCm38.  Make sure you also have the index file.  If one was not available to download you will need to create it with </w:t>
+      </w:r>
+      <w:proofErr w:type="spellStart"/>
+      <w:r>
+        <w:t>Samtools</w:t>
+      </w:r>
+      <w:proofErr w:type="spellEnd"/>
+      <w:r>
+        <w:t>.  Place these files in a directory you have access to.</w:t>
       </w:r>
     </w:p>
     <w:p>
@@ -624,7 +772,15 @@
         <w:t>ScarMapper_Sample_Manifest.xlsx</w:t>
       </w:r>
       <w:r>
-        <w:t>) is found in the docs folder.  As a minimum, columns A through E are required for ScarMapper.</w:t>
+        <w:t xml:space="preserve">) is found in the </w:t>
+      </w:r>
+      <w:proofErr w:type="gramStart"/>
+      <w:r>
+        <w:t>docs</w:t>
+      </w:r>
+      <w:proofErr w:type="gramEnd"/>
+      <w:r>
+        <w:t xml:space="preserve"> folder.  As a minimum, columns A through E are required for ScarMapper.</w:t>
       </w:r>
       <w:r>
         <w:t xml:space="preserve">  Either copy and paste those columns into a text editor or export</w:t>
@@ -863,8 +1019,19 @@
                 <w:bCs/>
                 <w:color w:val="000000"/>
               </w:rPr>
-              <w:t># Index_ID</w:t>
+              <w:t xml:space="preserve"># </w:t>
             </w:r>
+            <w:proofErr w:type="spellStart"/>
+            <w:r>
+              <w:rPr>
+                <w:rFonts w:ascii="Arial" w:hAnsi="Arial" w:cs="Arial"/>
+                <w:b/>
+                <w:bCs/>
+                <w:color w:val="000000"/>
+              </w:rPr>
+              <w:t>Index_ID</w:t>
+            </w:r>
+            <w:proofErr w:type="spellEnd"/>
           </w:p>
         </w:tc>
         <w:tc>
@@ -1114,7 +1281,15 @@
         <w:t>ScarMapper_Targets.csv</w:t>
       </w:r>
       <w:r>
-        <w:t>, found in the docs folder</w:t>
+        <w:t xml:space="preserve">, found in the </w:t>
+      </w:r>
+      <w:proofErr w:type="gramStart"/>
+      <w:r>
+        <w:t>docs</w:t>
+      </w:r>
+      <w:proofErr w:type="gramEnd"/>
+      <w:r>
+        <w:t xml:space="preserve"> folder</w:t>
       </w:r>
       <w:r>
         <w:t>,</w:t>
@@ -1146,9 +1321,11 @@
           <w:numId w:val="11"/>
         </w:numPr>
       </w:pPr>
+      <w:proofErr w:type="spellStart"/>
       <w:r>
         <w:t>TargetName</w:t>
       </w:r>
+      <w:proofErr w:type="spellEnd"/>
     </w:p>
     <w:p>
       <w:pPr>
@@ -1165,7 +1342,15 @@
         <w:t>Avoid using special characters</w:t>
       </w:r>
       <w:r>
-        <w:t xml:space="preserve"> (`~!@#$%^&amp;</w:t>
+        <w:t xml:space="preserve"> (`</w:t>
+      </w:r>
+      <w:proofErr w:type="gramStart"/>
+      <w:r>
+        <w:t>~!@</w:t>
+      </w:r>
+      <w:proofErr w:type="gramEnd"/>
+      <w:r>
+        <w:t>#$%^&amp;</w:t>
       </w:r>
       <w:r>
         <w:t>(*}{)</w:t>
@@ -1182,9 +1367,11 @@
           <w:numId w:val="11"/>
         </w:numPr>
       </w:pPr>
+      <w:proofErr w:type="spellStart"/>
       <w:r>
         <w:t>Chr</w:t>
       </w:r>
+      <w:proofErr w:type="spellEnd"/>
     </w:p>
     <w:p>
       <w:pPr>
@@ -1263,6 +1450,7 @@
           <w:numId w:val="11"/>
         </w:numPr>
       </w:pPr>
+      <w:proofErr w:type="spellStart"/>
       <w:r>
         <w:t>sgRNA</w:t>
       </w:r>
@@ -1270,8 +1458,9 @@
         <w:t>_</w:t>
       </w:r>
       <w:r>
-        <w:t>Sequence</w:t>
-      </w:r>
+        <w:t>Seq</w:t>
+      </w:r>
+      <w:proofErr w:type="spellEnd"/>
     </w:p>
     <w:p>
       <w:pPr>
@@ -1311,9 +1500,11 @@
           <w:numId w:val="11"/>
         </w:numPr>
       </w:pPr>
+      <w:proofErr w:type="spellStart"/>
       <w:r>
         <w:t>ReverseComp</w:t>
       </w:r>
+      <w:proofErr w:type="spellEnd"/>
     </w:p>
     <w:p>
       <w:pPr>
@@ -1378,7 +1569,15 @@
         </w:numPr>
       </w:pPr>
       <w:r>
-        <w:t xml:space="preserve">This is a bash shell file that must be a formatted as a tab delimited text file.  In the docs folder you will find template options file </w:t>
+        <w:t xml:space="preserve">This is a shell file that must be a formatted as a tab delimited text file.  In the </w:t>
+      </w:r>
+      <w:proofErr w:type="gramStart"/>
+      <w:r>
+        <w:t>docs</w:t>
+      </w:r>
+      <w:proofErr w:type="gramEnd"/>
+      <w:r>
+        <w:t xml:space="preserve"> folder you will find template options file </w:t>
       </w:r>
       <w:r>
         <w:rPr>
@@ -1578,7 +1777,15 @@
         <w:t>For example, p</w:t>
       </w:r>
       <w:r>
-        <w:t>rimers we have used for the Lamin Receptor B locus.</w:t>
+        <w:t xml:space="preserve">rimers we have used for the </w:t>
+      </w:r>
+      <w:proofErr w:type="spellStart"/>
+      <w:r>
+        <w:t>Lamin</w:t>
+      </w:r>
+      <w:proofErr w:type="spellEnd"/>
+      <w:r>
+        <w:t xml:space="preserve"> Receptor B locus.</w:t>
       </w:r>
     </w:p>
     <w:p>
@@ -2732,12 +2939,14 @@
                 <w:rFonts w:ascii="Calibri" w:eastAsia="Times New Roman" w:hAnsi="Calibri" w:cs="Calibri"/>
               </w:rPr>
             </w:pPr>
+            <w:proofErr w:type="spellStart"/>
             <w:r>
               <w:rPr>
                 <w:rFonts w:ascii="Calibri" w:eastAsia="Times New Roman" w:hAnsi="Calibri" w:cs="Calibri"/>
               </w:rPr>
               <w:t>Rcomp</w:t>
             </w:r>
+            <w:proofErr w:type="spellEnd"/>
           </w:p>
         </w:tc>
         <w:tc>
@@ -2880,12 +3089,14 @@
                 <w:rFonts w:ascii="Calibri" w:eastAsia="Times New Roman" w:hAnsi="Calibri" w:cs="Calibri"/>
               </w:rPr>
             </w:pPr>
+            <w:proofErr w:type="spellStart"/>
             <w:r>
               <w:rPr>
                 <w:rFonts w:ascii="Calibri" w:eastAsia="Times New Roman" w:hAnsi="Calibri" w:cs="Calibri"/>
               </w:rPr>
               <w:t>Rcomp</w:t>
             </w:r>
+            <w:proofErr w:type="spellEnd"/>
           </w:p>
         </w:tc>
         <w:tc>
@@ -3036,12 +3247,14 @@
                 <w:rFonts w:ascii="Calibri" w:eastAsia="Times New Roman" w:hAnsi="Calibri" w:cs="Calibri"/>
               </w:rPr>
             </w:pPr>
+            <w:proofErr w:type="spellStart"/>
             <w:r>
               <w:rPr>
                 <w:rFonts w:ascii="Calibri" w:eastAsia="Times New Roman" w:hAnsi="Calibri" w:cs="Calibri"/>
               </w:rPr>
               <w:t>Rcomp</w:t>
             </w:r>
+            <w:proofErr w:type="spellEnd"/>
           </w:p>
         </w:tc>
         <w:tc>
@@ -3192,12 +3405,14 @@
                 <w:rFonts w:ascii="Calibri" w:eastAsia="Times New Roman" w:hAnsi="Calibri" w:cs="Calibri"/>
               </w:rPr>
             </w:pPr>
+            <w:proofErr w:type="spellStart"/>
             <w:r>
               <w:rPr>
                 <w:rFonts w:ascii="Calibri" w:eastAsia="Times New Roman" w:hAnsi="Calibri" w:cs="Calibri"/>
               </w:rPr>
               <w:t>Rcomp</w:t>
             </w:r>
+            <w:proofErr w:type="spellEnd"/>
           </w:p>
         </w:tc>
         <w:tc>
@@ -3348,12 +3563,14 @@
                 <w:rFonts w:ascii="Calibri" w:eastAsia="Times New Roman" w:hAnsi="Calibri" w:cs="Calibri"/>
               </w:rPr>
             </w:pPr>
+            <w:proofErr w:type="spellStart"/>
             <w:r>
               <w:rPr>
                 <w:rFonts w:ascii="Calibri" w:eastAsia="Times New Roman" w:hAnsi="Calibri" w:cs="Calibri"/>
               </w:rPr>
               <w:t>Rcomp</w:t>
             </w:r>
+            <w:proofErr w:type="spellEnd"/>
           </w:p>
         </w:tc>
         <w:tc>
@@ -3512,12 +3729,14 @@
                 <w:rFonts w:ascii="Calibri" w:eastAsia="Times New Roman" w:hAnsi="Calibri" w:cs="Calibri"/>
               </w:rPr>
             </w:pPr>
+            <w:proofErr w:type="spellStart"/>
             <w:r>
               <w:rPr>
                 <w:rFonts w:ascii="Calibri" w:eastAsia="Times New Roman" w:hAnsi="Calibri" w:cs="Calibri"/>
               </w:rPr>
               <w:t>Rcomp</w:t>
             </w:r>
+            <w:proofErr w:type="spellEnd"/>
           </w:p>
         </w:tc>
         <w:tc>
@@ -3780,9 +3999,11 @@
       <w:pPr>
         <w:pStyle w:val="Heading2"/>
       </w:pPr>
+      <w:proofErr w:type="spellStart"/>
       <w:r>
         <w:t>run_ScarMapper_IndelProcessing</w:t>
       </w:r>
+      <w:proofErr w:type="spellEnd"/>
       <w:r>
         <w:t xml:space="preserve"> </w:t>
       </w:r>
@@ -3822,8 +4043,13 @@
         <w:ind w:firstLine="270"/>
       </w:pPr>
       <w:r>
-        <w:t>--IndelProcessing</w:t>
-      </w:r>
+        <w:t>--</w:t>
+      </w:r>
+      <w:proofErr w:type="spellStart"/>
+      <w:r>
+        <w:t>IndelProcessing</w:t>
+      </w:r>
+      <w:proofErr w:type="spellEnd"/>
     </w:p>
     <w:p>
       <w:pPr>
@@ -3889,8 +4115,13 @@
         <w:ind w:firstLine="180"/>
       </w:pPr>
       <w:r>
-        <w:t>--RefSeq</w:t>
-      </w:r>
+        <w:t>--</w:t>
+      </w:r>
+      <w:proofErr w:type="spellStart"/>
+      <w:r>
+        <w:t>RefSeq</w:t>
+      </w:r>
+      <w:proofErr w:type="spellEnd"/>
     </w:p>
     <w:p>
       <w:pPr>
@@ -3916,8 +4147,13 @@
         <w:ind w:firstLine="180"/>
       </w:pPr>
       <w:r>
-        <w:t>--Master_Index_File</w:t>
-      </w:r>
+        <w:t>--</w:t>
+      </w:r>
+      <w:proofErr w:type="spellStart"/>
+      <w:r>
+        <w:t>Master_Index_File</w:t>
+      </w:r>
+      <w:proofErr w:type="spellEnd"/>
     </w:p>
     <w:p>
       <w:pPr>
@@ -3941,9 +4177,11 @@
       <w:r>
         <w:t xml:space="preserve"> </w:t>
       </w:r>
+      <w:proofErr w:type="spellStart"/>
       <w:r>
         <w:t>SampleManifest</w:t>
       </w:r>
+      <w:proofErr w:type="spellEnd"/>
     </w:p>
     <w:p>
       <w:pPr>
@@ -3972,8 +4210,13 @@
         <w:ind w:firstLine="180"/>
       </w:pPr>
       <w:r>
-        <w:t>--TargetFile</w:t>
-      </w:r>
+        <w:t>--</w:t>
+      </w:r>
+      <w:proofErr w:type="spellStart"/>
+      <w:r>
+        <w:t>TargetFile</w:t>
+      </w:r>
+      <w:proofErr w:type="spellEnd"/>
     </w:p>
     <w:p>
       <w:pPr>
@@ -3991,8 +4234,13 @@
         <w:ind w:firstLine="180"/>
       </w:pPr>
       <w:r>
-        <w:t>--WorkingFolder</w:t>
-      </w:r>
+        <w:t>--</w:t>
+      </w:r>
+      <w:proofErr w:type="spellStart"/>
+      <w:r>
+        <w:t>WorkingFolder</w:t>
+      </w:r>
+      <w:proofErr w:type="spellEnd"/>
     </w:p>
     <w:p>
       <w:pPr>
@@ -4001,7 +4249,13 @@
       </w:pPr>
       <w:r>
         <w:tab/>
-        <w:t>Full path to a working folder.  This is were ScarMapper will write the output files.</w:t>
+        <w:t>Full path to a working folder.  This is w</w:t>
+      </w:r>
+      <w:r>
+        <w:t>h</w:t>
+      </w:r>
+      <w:r>
+        <w:t>ere ScarMapper will write the output files.</w:t>
       </w:r>
     </w:p>
     <w:p>
@@ -4010,8 +4264,13 @@
         <w:ind w:firstLine="90"/>
       </w:pPr>
       <w:r>
-        <w:t>--PrimerPhasingFile</w:t>
-      </w:r>
+        <w:t>--</w:t>
+      </w:r>
+      <w:proofErr w:type="spellStart"/>
+      <w:r>
+        <w:t>PrimerPhasingFile</w:t>
+      </w:r>
+      <w:proofErr w:type="spellEnd"/>
     </w:p>
     <w:p>
       <w:pPr>
@@ -4048,8 +4307,13 @@
         <w:ind w:firstLine="180"/>
       </w:pPr>
       <w:r>
-        <w:t>--Job_Name</w:t>
-      </w:r>
+        <w:t>--</w:t>
+      </w:r>
+      <w:proofErr w:type="spellStart"/>
+      <w:r>
+        <w:t>Job_Name</w:t>
+      </w:r>
+      <w:proofErr w:type="spellEnd"/>
     </w:p>
     <w:p>
       <w:pPr>
@@ -4063,7 +4327,15 @@
         <w:t xml:space="preserve">simplifying identification.  </w:t>
       </w:r>
       <w:r>
-        <w:t>For this reason avoid special characters such as (`~!@#$%^&amp;(*}{)</w:t>
+        <w:t>For this reason avoid special characters such as (`</w:t>
+      </w:r>
+      <w:proofErr w:type="gramStart"/>
+      <w:r>
+        <w:t>~!@</w:t>
+      </w:r>
+      <w:proofErr w:type="gramEnd"/>
+      <w:r>
+        <w:t>#$%^&amp;(*}{)</w:t>
       </w:r>
       <w:r>
         <w:t>.</w:t>
@@ -4129,7 +4401,15 @@
         <w:t>d</w:t>
       </w:r>
       <w:r>
-        <w:t xml:space="preserve"> with gzip with a compression setting of 9.</w:t>
+        <w:t xml:space="preserve"> with </w:t>
+      </w:r>
+      <w:proofErr w:type="spellStart"/>
+      <w:r>
+        <w:t>gzip</w:t>
+      </w:r>
+      <w:proofErr w:type="spellEnd"/>
+      <w:r>
+        <w:t xml:space="preserve"> with a compression setting of 9.</w:t>
       </w:r>
     </w:p>
     <w:p>
@@ -4138,8 +4418,13 @@
         <w:ind w:firstLine="180"/>
       </w:pPr>
       <w:r>
-        <w:t>--Species</w:t>
-      </w:r>
+        <w:t>--</w:t>
+      </w:r>
+      <w:proofErr w:type="spellStart"/>
+      <w:r>
+        <w:t>HR_Donor</w:t>
+      </w:r>
+      <w:proofErr w:type="spellEnd"/>
     </w:p>
     <w:p>
       <w:pPr>
@@ -4147,7 +4432,26 @@
       </w:pPr>
       <w:r>
         <w:tab/>
-        <w:t xml:space="preserve">Allowed values are Mouse or Human. </w:t>
+      </w:r>
+      <w:r>
+        <w:t>Sequence used for homologous recombination</w:t>
+      </w:r>
+      <w:r>
+        <w:t>.</w:t>
+      </w:r>
+      <w:r>
+        <w:t xml:space="preserve">  If left </w:t>
+      </w:r>
+      <w:proofErr w:type="gramStart"/>
+      <w:r>
+        <w:t>blank</w:t>
+      </w:r>
+      <w:proofErr w:type="gramEnd"/>
+      <w:r>
+        <w:t xml:space="preserve"> then no HR search is done.</w:t>
+      </w:r>
+      <w:r>
+        <w:t xml:space="preserve"> </w:t>
       </w:r>
     </w:p>
     <w:p>
@@ -4182,8 +4486,13 @@
         <w:ind w:firstLine="180"/>
       </w:pPr>
       <w:r>
-        <w:t>--N_Limit</w:t>
-      </w:r>
+        <w:t>--</w:t>
+      </w:r>
+      <w:proofErr w:type="spellStart"/>
+      <w:r>
+        <w:t>N_Limit</w:t>
+      </w:r>
+      <w:proofErr w:type="spellEnd"/>
     </w:p>
     <w:p>
       <w:pPr>
@@ -4194,7 +4503,15 @@
         <w:t xml:space="preserve">How many N’s are allowed in </w:t>
       </w:r>
       <w:r>
-        <w:t xml:space="preserve">each read.  </w:t>
+        <w:t xml:space="preserve">each </w:t>
+      </w:r>
+      <w:proofErr w:type="gramStart"/>
+      <w:r>
+        <w:t>read.</w:t>
+      </w:r>
+      <w:proofErr w:type="gramEnd"/>
+      <w:r>
+        <w:t xml:space="preserve">  </w:t>
       </w:r>
       <w:r>
         <w:t>Generally,</w:t>
@@ -4215,8 +4532,13 @@
         <w:ind w:firstLine="180"/>
       </w:pPr>
       <w:r>
-        <w:t>--Minimum_Length</w:t>
-      </w:r>
+        <w:t>--</w:t>
+      </w:r>
+      <w:proofErr w:type="spellStart"/>
+      <w:r>
+        <w:t>Minimum_Length</w:t>
+      </w:r>
+      <w:proofErr w:type="spellEnd"/>
     </w:p>
     <w:p>
       <w:pPr>
@@ -4236,8 +4558,13 @@
         <w:ind w:firstLine="180"/>
       </w:pPr>
       <w:r>
-        <w:t>--OutputRawData</w:t>
-      </w:r>
+        <w:t>--</w:t>
+      </w:r>
+      <w:proofErr w:type="spellStart"/>
+      <w:r>
+        <w:t>OutputRawData</w:t>
+      </w:r>
+      <w:proofErr w:type="spellEnd"/>
     </w:p>
     <w:p>
       <w:pPr>
@@ -4262,14 +4589,22 @@
     </w:p>
     <w:p>
       <w:pPr>
+        <w:pStyle w:val="NoSpacing"/>
+        <w:ind w:left="720"/>
+      </w:pPr>
+    </w:p>
+    <w:p>
+      <w:pPr>
         <w:pStyle w:val="Heading2"/>
       </w:pPr>
+      <w:proofErr w:type="spellStart"/>
       <w:r>
         <w:t>run_ScarMapper_</w:t>
       </w:r>
       <w:r>
         <w:t>Combine</w:t>
       </w:r>
+      <w:proofErr w:type="spellEnd"/>
       <w:r>
         <w:t xml:space="preserve"> File</w:t>
       </w:r>
@@ -4280,8 +4615,13 @@
         <w:ind w:firstLine="180"/>
       </w:pPr>
       <w:r>
-        <w:t>--IndelProcessing</w:t>
-      </w:r>
+        <w:t>--</w:t>
+      </w:r>
+      <w:proofErr w:type="spellStart"/>
+      <w:r>
+        <w:t>IndelProcessing</w:t>
+      </w:r>
+      <w:proofErr w:type="spellEnd"/>
       <w:r>
         <w:tab/>
         <w:t>False</w:t>
@@ -4298,8 +4638,13 @@
         <w:ind w:firstLine="180"/>
       </w:pPr>
       <w:r>
-        <w:t>--SampleManifest</w:t>
-      </w:r>
+        <w:t>--</w:t>
+      </w:r>
+      <w:proofErr w:type="spellStart"/>
+      <w:r>
+        <w:t>SampleManifest</w:t>
+      </w:r>
+      <w:proofErr w:type="spellEnd"/>
       <w:r>
         <w:tab/>
         <w:t>/full/path/to/SampleManifest_File.csv</w:t>
@@ -4311,12 +4656,15 @@
         <w:ind w:firstLine="180"/>
       </w:pPr>
       <w:r>
-        <w:t>--WorkingFolder</w:t>
-      </w:r>
+        <w:t>--</w:t>
+      </w:r>
+      <w:proofErr w:type="spellStart"/>
+      <w:r>
+        <w:t>WorkingFolder</w:t>
+      </w:r>
+      <w:proofErr w:type="spellEnd"/>
       <w:r>
         <w:tab/>
-      </w:r>
-      <w:r>
         <w:t>This is where the output files will be written</w:t>
       </w:r>
     </w:p>
@@ -4327,8 +4675,13 @@
       </w:pPr>
       <w:r>
         <w:lastRenderedPageBreak/>
-        <w:t>--DataFiles</w:t>
-      </w:r>
+        <w:t>--</w:t>
+      </w:r>
+      <w:proofErr w:type="spellStart"/>
+      <w:r>
+        <w:t>DataFiles</w:t>
+      </w:r>
+      <w:proofErr w:type="spellEnd"/>
       <w:r>
         <w:tab/>
       </w:r>
@@ -4352,17 +4705,7 @@
           <w:sz w:val="20"/>
           <w:szCs w:val="20"/>
         </w:rPr>
-        <w:t>*</w:t>
-      </w:r>
-      <w:r>
-        <w:rPr>
-          <w:rFonts w:ascii="Lucida Console" w:hAnsi="Lucida Console"/>
-          <w:i/>
-          <w:iCs/>
-          <w:sz w:val="20"/>
-          <w:szCs w:val="20"/>
-        </w:rPr>
-        <w:t>ScarMapper_Frequency.txt</w:t>
+        <w:t>*ScarMapper_Frequency.txt</w:t>
       </w:r>
       <w:r>
         <w:t>.</w:t>
@@ -4387,8 +4730,13 @@
         <w:ind w:firstLine="180"/>
       </w:pPr>
       <w:r>
-        <w:t>--Job_Name</w:t>
-      </w:r>
+        <w:t>--</w:t>
+      </w:r>
+      <w:proofErr w:type="spellStart"/>
+      <w:r>
+        <w:t>Job_Name</w:t>
+      </w:r>
+      <w:proofErr w:type="spellEnd"/>
       <w:r>
         <w:tab/>
         <w:t># Use same Job Name as original Indel Processing run.</w:t>
@@ -4400,8 +4748,13 @@
         <w:ind w:firstLine="180"/>
       </w:pPr>
       <w:r>
-        <w:t>--SampleName</w:t>
-      </w:r>
+        <w:t>--</w:t>
+      </w:r>
+      <w:proofErr w:type="spellStart"/>
+      <w:r>
+        <w:t>SampleName</w:t>
+      </w:r>
+      <w:proofErr w:type="spellEnd"/>
       <w:r>
         <w:tab/>
         <w:t># This will be part of the output file name</w:t>
@@ -4459,10 +4812,7 @@
         <w:t xml:space="preserve">_Frequency.txt.  </w:t>
       </w:r>
       <w:r>
-        <w:t xml:space="preserve">Another containing summary data will be labeled </w:t>
-      </w:r>
-      <w:r>
-        <w:t>Job_Name_Index_ScarMapper_</w:t>
+        <w:t>Another containing summary data will be labeled Job_Name_Index_ScarMapper_</w:t>
       </w:r>
       <w:r>
         <w:t>Summary</w:t>
@@ -4492,14 +4842,27 @@
         <w:t>The</w:t>
       </w:r>
       <w:r>
-        <w:t xml:space="preserve"> Job_Name component is from the </w:t>
-      </w:r>
-      <w:r>
-        <w:t>--Job_Name</w:t>
-      </w:r>
-      <w:r>
         <w:t xml:space="preserve"> </w:t>
       </w:r>
+      <w:proofErr w:type="spellStart"/>
+      <w:r>
+        <w:t>Job_Name</w:t>
+      </w:r>
+      <w:proofErr w:type="spellEnd"/>
+      <w:r>
+        <w:t xml:space="preserve"> component is from the </w:t>
+      </w:r>
+      <w:r>
+        <w:t>--</w:t>
+      </w:r>
+      <w:proofErr w:type="spellStart"/>
+      <w:r>
+        <w:t>Job_Name</w:t>
+      </w:r>
+      <w:proofErr w:type="spellEnd"/>
+      <w:r>
+        <w:t xml:space="preserve"> </w:t>
+      </w:r>
       <w:r>
         <w:t xml:space="preserve">parameter described above.  The </w:t>
       </w:r>
@@ -4515,9 +4878,11 @@
       <w:r>
         <w:t xml:space="preserve"> </w:t>
       </w:r>
+      <w:proofErr w:type="spellStart"/>
       <w:r>
         <w:t>SampleManifest</w:t>
       </w:r>
+      <w:proofErr w:type="spellEnd"/>
       <w:r>
         <w:t>.</w:t>
       </w:r>
@@ -4531,8 +4896,13 @@
         <w:t xml:space="preserve"> </w:t>
       </w:r>
       <w:r>
-        <w:t>--WorkingFolder</w:t>
-      </w:r>
+        <w:t>--</w:t>
+      </w:r>
+      <w:proofErr w:type="spellStart"/>
+      <w:r>
+        <w:t>WorkingFolder</w:t>
+      </w:r>
+      <w:proofErr w:type="spellEnd"/>
       <w:r>
         <w:t xml:space="preserve"> parameter.</w:t>
       </w:r>
@@ -4604,20 +4974,223 @@
     <w:p>
       <w:pPr>
         <w:pStyle w:val="NoSpacing"/>
+        <w:numPr>
+          <w:ilvl w:val="0"/>
+          <w:numId w:val="16"/>
+        </w:numPr>
+        <w:ind w:left="720"/>
+      </w:pPr>
+      <w:r>
+        <w:t>ScarMapper 0.1</w:t>
+      </w:r>
+      <w:r>
+        <w:t>5</w:t>
+      </w:r>
+      <w:r>
+        <w:t xml:space="preserve">.0 </w:t>
+      </w:r>
+    </w:p>
+    <w:p>
+      <w:pPr>
+        <w:pStyle w:val="NoSpacing"/>
+        <w:numPr>
+          <w:ilvl w:val="1"/>
+          <w:numId w:val="16"/>
+        </w:numPr>
+      </w:pPr>
+      <w:r>
+        <w:t>This is the first line in the file.  It reports the program version.</w:t>
+      </w:r>
+    </w:p>
+    <w:p>
+      <w:pPr>
+        <w:pStyle w:val="NoSpacing"/>
+        <w:numPr>
+          <w:ilvl w:val="0"/>
+          <w:numId w:val="16"/>
+        </w:numPr>
+        <w:ind w:left="720"/>
+      </w:pPr>
+      <w:r>
+        <w:t>Start: Tue Mar 17 12:18:14 2020</w:t>
+      </w:r>
+    </w:p>
+    <w:p>
+      <w:pPr>
+        <w:pStyle w:val="NoSpacing"/>
+        <w:numPr>
+          <w:ilvl w:val="1"/>
+          <w:numId w:val="16"/>
+        </w:numPr>
+      </w:pPr>
+      <w:r>
+        <w:t>This is the date and time the job was started</w:t>
+      </w:r>
+      <w:r>
+        <w:t>.</w:t>
+      </w:r>
+    </w:p>
+    <w:p>
+      <w:pPr>
+        <w:pStyle w:val="NoSpacing"/>
+        <w:numPr>
+          <w:ilvl w:val="0"/>
+          <w:numId w:val="16"/>
+        </w:numPr>
+        <w:ind w:left="720"/>
+      </w:pPr>
+      <w:r>
+        <w:t>End: Tue Mar 17 12:21:58 2020</w:t>
+      </w:r>
+    </w:p>
+    <w:p>
+      <w:pPr>
+        <w:pStyle w:val="NoSpacing"/>
+        <w:numPr>
+          <w:ilvl w:val="1"/>
+          <w:numId w:val="16"/>
+        </w:numPr>
+      </w:pPr>
+      <w:r>
+        <w:t>This is the date and time the job was completed.</w:t>
+      </w:r>
+    </w:p>
+    <w:p>
+      <w:pPr>
+        <w:pStyle w:val="NoSpacing"/>
+        <w:numPr>
+          <w:ilvl w:val="0"/>
+          <w:numId w:val="16"/>
+        </w:numPr>
+        <w:ind w:left="720"/>
+      </w:pPr>
+      <w:r>
+        <w:t>FASTQ1: /</w:t>
+      </w:r>
+      <w:proofErr w:type="spellStart"/>
+      <w:r>
+        <w:t>mnt</w:t>
+      </w:r>
+      <w:proofErr w:type="spellEnd"/>
+      <w:r>
+        <w:t>/</w:t>
+      </w:r>
+      <w:proofErr w:type="spellStart"/>
+      <w:r>
+        <w:t>hgfs</w:t>
+      </w:r>
+      <w:proofErr w:type="spellEnd"/>
+      <w:r>
+        <w:t>/</w:t>
+      </w:r>
+      <w:proofErr w:type="spellStart"/>
+      <w:r>
+        <w:t>Drive_D</w:t>
+      </w:r>
+      <w:proofErr w:type="spellEnd"/>
+      <w:r>
+        <w:t>/Working/12-March-2020_R1.fastq.gz</w:t>
+      </w:r>
+    </w:p>
+    <w:p>
+      <w:pPr>
+        <w:pStyle w:val="NoSpacing"/>
+        <w:numPr>
+          <w:ilvl w:val="1"/>
+          <w:numId w:val="16"/>
+        </w:numPr>
+      </w:pPr>
+      <w:r>
+        <w:t xml:space="preserve">This is </w:t>
+      </w:r>
+      <w:r>
+        <w:t>FASTQ1</w:t>
+      </w:r>
+    </w:p>
+    <w:p>
+      <w:pPr>
+        <w:pStyle w:val="NoSpacing"/>
+        <w:numPr>
+          <w:ilvl w:val="0"/>
+          <w:numId w:val="16"/>
+        </w:numPr>
+        <w:ind w:left="720"/>
+      </w:pPr>
+      <w:r>
+        <w:t>FASTQ2: /</w:t>
+      </w:r>
+      <w:proofErr w:type="spellStart"/>
+      <w:r>
+        <w:t>mnt</w:t>
+      </w:r>
+      <w:proofErr w:type="spellEnd"/>
+      <w:r>
+        <w:t>/</w:t>
+      </w:r>
+      <w:proofErr w:type="spellStart"/>
+      <w:r>
+        <w:t>hgfs</w:t>
+      </w:r>
+      <w:proofErr w:type="spellEnd"/>
+      <w:r>
+        <w:t>/</w:t>
+      </w:r>
+      <w:proofErr w:type="spellStart"/>
+      <w:r>
+        <w:t>Drive_D</w:t>
+      </w:r>
+      <w:proofErr w:type="spellEnd"/>
+      <w:r>
+        <w:t>/Working/12-March-2020_R2.fastq.gz</w:t>
+      </w:r>
+    </w:p>
+    <w:p>
+      <w:pPr>
+        <w:pStyle w:val="NoSpacing"/>
+        <w:numPr>
+          <w:ilvl w:val="1"/>
+          <w:numId w:val="16"/>
+        </w:numPr>
+      </w:pPr>
+      <w:r>
+        <w:t>This is FASTQ2</w:t>
+      </w:r>
+    </w:p>
+    <w:p>
+      <w:pPr>
+        <w:pStyle w:val="NoSpacing"/>
+        <w:numPr>
+          <w:ilvl w:val="0"/>
+          <w:numId w:val="16"/>
+        </w:numPr>
+        <w:ind w:left="720"/>
+      </w:pPr>
+      <w:r>
+        <w:t>Reads Analyzed: 3591107</w:t>
+      </w:r>
+    </w:p>
+    <w:p>
+      <w:pPr>
+        <w:pStyle w:val="NoSpacing"/>
+        <w:numPr>
+          <w:ilvl w:val="1"/>
+          <w:numId w:val="16"/>
+        </w:numPr>
+      </w:pPr>
+      <w:r>
+        <w:t xml:space="preserve">How many reads were </w:t>
+      </w:r>
+      <w:proofErr w:type="gramStart"/>
+      <w:r>
+        <w:t>analyzed</w:t>
+      </w:r>
+      <w:proofErr w:type="gramEnd"/>
+    </w:p>
+    <w:p>
+      <w:pPr>
+        <w:pStyle w:val="NoSpacing"/>
         <w:ind w:firstLine="180"/>
       </w:pPr>
-      <w:r>
-        <w:t>ScarMapper 0.1</w:t>
-      </w:r>
-      <w:r>
-        <w:t xml:space="preserve">3.0 </w:t>
-      </w:r>
-      <w:r>
-        <w:tab/>
-      </w:r>
-      <w:r>
-        <w:t># This is the first line in the file.  It reports the program version.</w:t>
-      </w:r>
     </w:p>
     <w:p>
       <w:pPr>
@@ -4625,13 +5198,10 @@
         <w:ind w:firstLine="180"/>
       </w:pPr>
       <w:r>
-        <w:t>Start: Tue Mar 17 12:18:14 2020</w:t>
-      </w:r>
-      <w:r>
-        <w:tab/>
-      </w:r>
-      <w:r>
-        <w:t># This is the date and time the job was started</w:t>
+        <w:t># The next</w:t>
+      </w:r>
+      <w:r>
+        <w:t xml:space="preserve"> are the column headers</w:t>
       </w:r>
       <w:r>
         <w:t>.</w:t>
@@ -4640,15 +5210,246 @@
     <w:p>
       <w:pPr>
         <w:pStyle w:val="NoSpacing"/>
+        <w:numPr>
+          <w:ilvl w:val="0"/>
+          <w:numId w:val="13"/>
+        </w:numPr>
+      </w:pPr>
+      <w:r>
+        <w:t>Index Name</w:t>
+      </w:r>
+    </w:p>
+    <w:p>
+      <w:pPr>
+        <w:pStyle w:val="NoSpacing"/>
+        <w:numPr>
+          <w:ilvl w:val="1"/>
+          <w:numId w:val="13"/>
+        </w:numPr>
+      </w:pPr>
+      <w:r>
+        <w:t>From the sample manifest.</w:t>
+      </w:r>
+      <w:r>
+        <w:t xml:space="preserve">  The “</w:t>
+      </w:r>
+      <w:r>
+        <w:t>Unidentified</w:t>
+      </w:r>
+      <w:r>
+        <w:t xml:space="preserve">” </w:t>
+      </w:r>
+      <w:r>
+        <w:t>index name is a collection of reads that do not</w:t>
+      </w:r>
+      <w:r>
+        <w:t xml:space="preserve"> </w:t>
+      </w:r>
+      <w:r>
+        <w:t xml:space="preserve">match </w:t>
+      </w:r>
+      <w:r>
+        <w:t>the sample manifest</w:t>
+      </w:r>
+      <w:r>
+        <w:t>.</w:t>
+      </w:r>
+    </w:p>
+    <w:p>
+      <w:pPr>
+        <w:pStyle w:val="NoSpacing"/>
+        <w:numPr>
+          <w:ilvl w:val="0"/>
+          <w:numId w:val="13"/>
+        </w:numPr>
+      </w:pPr>
+      <w:r>
+        <w:t>Sample Name</w:t>
+      </w:r>
+    </w:p>
+    <w:p>
+      <w:pPr>
+        <w:pStyle w:val="NoSpacing"/>
+        <w:numPr>
+          <w:ilvl w:val="1"/>
+          <w:numId w:val="13"/>
+        </w:numPr>
+      </w:pPr>
+      <w:r>
+        <w:t>From the sample manifest</w:t>
+      </w:r>
+    </w:p>
+    <w:p>
+      <w:pPr>
+        <w:pStyle w:val="NoSpacing"/>
+        <w:numPr>
+          <w:ilvl w:val="0"/>
+          <w:numId w:val="13"/>
+        </w:numPr>
+      </w:pPr>
+      <w:r>
+        <w:t>Sample Replicate</w:t>
+      </w:r>
+    </w:p>
+    <w:p>
+      <w:pPr>
+        <w:pStyle w:val="NoSpacing"/>
+        <w:numPr>
+          <w:ilvl w:val="1"/>
+          <w:numId w:val="13"/>
+        </w:numPr>
+      </w:pPr>
+      <w:r>
+        <w:t>From the sample manifest</w:t>
+      </w:r>
+      <w:r>
+        <w:t>.</w:t>
+      </w:r>
+      <w:r>
+        <w:t xml:space="preserve"> </w:t>
+      </w:r>
+    </w:p>
+    <w:p>
+      <w:pPr>
+        <w:pStyle w:val="NoSpacing"/>
+        <w:numPr>
+          <w:ilvl w:val="0"/>
+          <w:numId w:val="13"/>
+        </w:numPr>
+      </w:pPr>
+      <w:r>
+        <w:t>Target</w:t>
+      </w:r>
+    </w:p>
+    <w:p>
+      <w:pPr>
+        <w:pStyle w:val="NoSpacing"/>
+        <w:numPr>
+          <w:ilvl w:val="1"/>
+          <w:numId w:val="13"/>
+        </w:numPr>
+      </w:pPr>
+      <w:r>
+        <w:t>Target locus from the sample manifest.</w:t>
+      </w:r>
+    </w:p>
+    <w:p>
+      <w:pPr>
+        <w:pStyle w:val="NoSpacing"/>
+        <w:numPr>
+          <w:ilvl w:val="0"/>
+          <w:numId w:val="13"/>
+        </w:numPr>
+      </w:pPr>
+      <w:r>
+        <w:t>Total Found</w:t>
+      </w:r>
+    </w:p>
+    <w:p>
+      <w:pPr>
+        <w:pStyle w:val="NoSpacing"/>
+        <w:numPr>
+          <w:ilvl w:val="1"/>
+          <w:numId w:val="13"/>
+        </w:numPr>
+      </w:pPr>
+      <w:r>
+        <w:t>Number of reads with this inde</w:t>
+      </w:r>
+      <w:r>
+        <w:t>x</w:t>
+      </w:r>
+      <w:r>
+        <w:t>.</w:t>
+      </w:r>
+    </w:p>
+    <w:p>
+      <w:pPr>
+        <w:pStyle w:val="NoSpacing"/>
+        <w:numPr>
+          <w:ilvl w:val="0"/>
+          <w:numId w:val="13"/>
+        </w:numPr>
+      </w:pPr>
+      <w:r>
+        <w:t>Fraction Total</w:t>
+      </w:r>
+    </w:p>
+    <w:p>
+      <w:pPr>
+        <w:pStyle w:val="NoSpacing"/>
+        <w:numPr>
+          <w:ilvl w:val="1"/>
+          <w:numId w:val="13"/>
+        </w:numPr>
+      </w:pPr>
+      <w:r>
+        <w:t>(Total Found)</w:t>
+      </w:r>
+      <w:r>
+        <w:t xml:space="preserve"> / (Reads Analyzed)</w:t>
+      </w:r>
+    </w:p>
+    <w:p>
+      <w:pPr>
+        <w:pStyle w:val="NoSpacing"/>
+        <w:numPr>
+          <w:ilvl w:val="0"/>
+          <w:numId w:val="13"/>
+        </w:numPr>
+      </w:pPr>
+      <w:r>
+        <w:t>Passing Read Filters</w:t>
+      </w:r>
+    </w:p>
+    <w:p>
+      <w:pPr>
+        <w:pStyle w:val="NoSpacing"/>
+        <w:numPr>
+          <w:ilvl w:val="1"/>
+          <w:numId w:val="13"/>
+        </w:numPr>
+      </w:pPr>
+      <w:r>
+        <w:t>Total Found passing N and length filter</w:t>
+      </w:r>
+    </w:p>
+    <w:p>
+      <w:pPr>
+        <w:pStyle w:val="NoSpacing"/>
+        <w:numPr>
+          <w:ilvl w:val="0"/>
+          <w:numId w:val="13"/>
+        </w:numPr>
+      </w:pPr>
+      <w:r>
+        <w:t xml:space="preserve">Fraction </w:t>
+      </w:r>
+      <w:r>
+        <w:t>Passing Filters</w:t>
+      </w:r>
+    </w:p>
+    <w:p>
+      <w:pPr>
+        <w:pStyle w:val="NoSpacing"/>
+        <w:numPr>
+          <w:ilvl w:val="1"/>
+          <w:numId w:val="13"/>
+        </w:numPr>
+      </w:pPr>
+      <w:r>
+        <w:lastRenderedPageBreak/>
+        <w:t xml:space="preserve">(Passing Read Filters) / </w:t>
+      </w:r>
+      <w:r>
+        <w:t>(Reads Analyzed)</w:t>
+      </w:r>
+    </w:p>
+    <w:p>
+      <w:pPr>
+        <w:pStyle w:val="NoSpacing"/>
         <w:ind w:firstLine="180"/>
       </w:pPr>
-      <w:r>
-        <w:t>End: Tue Mar 17 12:21:58 2020</w:t>
-      </w:r>
-      <w:r>
-        <w:tab/>
-        <w:t># This is the date and time the job was completed.</w:t>
-      </w:r>
     </w:p>
     <w:p>
       <w:pPr>
@@ -4656,14 +5457,436 @@
         <w:ind w:firstLine="180"/>
       </w:pPr>
       <w:r>
-        <w:t>FASTQ1: /mnt/hgfs/Drive_D/Working/12-March-2020_R1.fastq.gz</w:t>
-      </w:r>
-      <w:r>
-        <w:tab/>
-        <w:t xml:space="preserve"># This is </w:t>
-      </w:r>
-      <w:r>
-        <w:t>FASTQ1</w:t>
+        <w:t># The phasing columns are only present with “Illumina” platform</w:t>
+      </w:r>
+    </w:p>
+    <w:p>
+      <w:pPr>
+        <w:pStyle w:val="NoSpacing"/>
+        <w:numPr>
+          <w:ilvl w:val="0"/>
+          <w:numId w:val="14"/>
+        </w:numPr>
+      </w:pPr>
+      <w:r>
+        <w:t>No Read 1 Phasing</w:t>
+      </w:r>
+    </w:p>
+    <w:p>
+      <w:pPr>
+        <w:pStyle w:val="NoSpacing"/>
+        <w:numPr>
+          <w:ilvl w:val="1"/>
+          <w:numId w:val="14"/>
+        </w:numPr>
+      </w:pPr>
+      <w:r>
+        <w:t>Read 1</w:t>
+      </w:r>
+      <w:r>
+        <w:t xml:space="preserve"> sequences with no identifiable phasing.  </w:t>
+      </w:r>
+      <w:r>
+        <w:t>Usually due to a sequencing error.</w:t>
+      </w:r>
+    </w:p>
+    <w:p>
+      <w:pPr>
+        <w:pStyle w:val="NoSpacing"/>
+        <w:numPr>
+          <w:ilvl w:val="0"/>
+          <w:numId w:val="14"/>
+        </w:numPr>
+      </w:pPr>
+      <w:r>
+        <w:t xml:space="preserve">No Read </w:t>
+      </w:r>
+      <w:r>
+        <w:t>2</w:t>
+      </w:r>
+      <w:r>
+        <w:t xml:space="preserve"> Phasing</w:t>
+      </w:r>
+    </w:p>
+    <w:p>
+      <w:pPr>
+        <w:pStyle w:val="NoSpacing"/>
+        <w:numPr>
+          <w:ilvl w:val="1"/>
+          <w:numId w:val="14"/>
+        </w:numPr>
+      </w:pPr>
+      <w:r>
+        <w:t xml:space="preserve">Read </w:t>
+      </w:r>
+      <w:r>
+        <w:t>2</w:t>
+      </w:r>
+      <w:r>
+        <w:t xml:space="preserve"> sequences with no identifiable phasing.  Usually due to a sequencing error.</w:t>
+      </w:r>
+    </w:p>
+    <w:p>
+      <w:pPr>
+        <w:pStyle w:val="NoSpacing"/>
+        <w:numPr>
+          <w:ilvl w:val="0"/>
+          <w:numId w:val="14"/>
+        </w:numPr>
+      </w:pPr>
+      <w:r>
+        <w:t>Phase F0</w:t>
+      </w:r>
+    </w:p>
+    <w:p>
+      <w:pPr>
+        <w:pStyle w:val="NoSpacing"/>
+        <w:numPr>
+          <w:ilvl w:val="1"/>
+          <w:numId w:val="14"/>
+        </w:numPr>
+      </w:pPr>
+      <w:r>
+        <w:t xml:space="preserve">Fraction of reads that are </w:t>
+      </w:r>
+      <w:r>
+        <w:t>forward phase 0.</w:t>
+      </w:r>
+    </w:p>
+    <w:p>
+      <w:pPr>
+        <w:pStyle w:val="NoSpacing"/>
+        <w:numPr>
+          <w:ilvl w:val="0"/>
+          <w:numId w:val="14"/>
+        </w:numPr>
+      </w:pPr>
+      <w:r>
+        <w:t>Phase F</w:t>
+      </w:r>
+      <w:r>
+        <w:t>1</w:t>
+      </w:r>
+    </w:p>
+    <w:p>
+      <w:pPr>
+        <w:pStyle w:val="NoSpacing"/>
+        <w:numPr>
+          <w:ilvl w:val="1"/>
+          <w:numId w:val="14"/>
+        </w:numPr>
+      </w:pPr>
+      <w:r>
+        <w:t>Fraction of reads that are forward phase 1.</w:t>
+      </w:r>
+    </w:p>
+    <w:p>
+      <w:pPr>
+        <w:pStyle w:val="NoSpacing"/>
+        <w:numPr>
+          <w:ilvl w:val="0"/>
+          <w:numId w:val="14"/>
+        </w:numPr>
+      </w:pPr>
+      <w:r>
+        <w:t>Phase F</w:t>
+      </w:r>
+      <w:r>
+        <w:t>2</w:t>
+      </w:r>
+    </w:p>
+    <w:p>
+      <w:pPr>
+        <w:pStyle w:val="NoSpacing"/>
+        <w:numPr>
+          <w:ilvl w:val="1"/>
+          <w:numId w:val="14"/>
+        </w:numPr>
+      </w:pPr>
+      <w:r>
+        <w:t>Fraction of reads that are forward phase 2.</w:t>
+      </w:r>
+    </w:p>
+    <w:p>
+      <w:pPr>
+        <w:pStyle w:val="NoSpacing"/>
+        <w:numPr>
+          <w:ilvl w:val="0"/>
+          <w:numId w:val="14"/>
+        </w:numPr>
+      </w:pPr>
+      <w:r>
+        <w:t>Phase F</w:t>
+      </w:r>
+      <w:r>
+        <w:t>3</w:t>
+      </w:r>
+    </w:p>
+    <w:p>
+      <w:pPr>
+        <w:pStyle w:val="NoSpacing"/>
+        <w:numPr>
+          <w:ilvl w:val="1"/>
+          <w:numId w:val="14"/>
+        </w:numPr>
+      </w:pPr>
+      <w:r>
+        <w:t>Fraction of reads that are forward phase 3.</w:t>
+      </w:r>
+    </w:p>
+    <w:p>
+      <w:pPr>
+        <w:pStyle w:val="NoSpacing"/>
+        <w:numPr>
+          <w:ilvl w:val="0"/>
+          <w:numId w:val="14"/>
+        </w:numPr>
+      </w:pPr>
+      <w:r>
+        <w:t>Phase F</w:t>
+      </w:r>
+      <w:r>
+        <w:t>4</w:t>
+      </w:r>
+    </w:p>
+    <w:p>
+      <w:pPr>
+        <w:pStyle w:val="NoSpacing"/>
+        <w:numPr>
+          <w:ilvl w:val="1"/>
+          <w:numId w:val="14"/>
+        </w:numPr>
+      </w:pPr>
+      <w:r>
+        <w:t>Fraction of reads that are forward phase 4.</w:t>
+      </w:r>
+    </w:p>
+    <w:p>
+      <w:pPr>
+        <w:pStyle w:val="NoSpacing"/>
+        <w:numPr>
+          <w:ilvl w:val="0"/>
+          <w:numId w:val="14"/>
+        </w:numPr>
+      </w:pPr>
+      <w:r>
+        <w:t>Phase F</w:t>
+      </w:r>
+      <w:r>
+        <w:t>5</w:t>
+      </w:r>
+    </w:p>
+    <w:p>
+      <w:pPr>
+        <w:pStyle w:val="NoSpacing"/>
+        <w:numPr>
+          <w:ilvl w:val="1"/>
+          <w:numId w:val="14"/>
+        </w:numPr>
+      </w:pPr>
+      <w:r>
+        <w:t>Fraction of reads that are forward phase 5.</w:t>
+      </w:r>
+    </w:p>
+    <w:p>
+      <w:pPr>
+        <w:pStyle w:val="NoSpacing"/>
+        <w:numPr>
+          <w:ilvl w:val="0"/>
+          <w:numId w:val="14"/>
+        </w:numPr>
+      </w:pPr>
+      <w:r>
+        <w:t xml:space="preserve">Phase </w:t>
+      </w:r>
+      <w:r>
+        <w:t>R</w:t>
+      </w:r>
+      <w:r>
+        <w:t>0</w:t>
+      </w:r>
+    </w:p>
+    <w:p>
+      <w:pPr>
+        <w:pStyle w:val="NoSpacing"/>
+        <w:numPr>
+          <w:ilvl w:val="1"/>
+          <w:numId w:val="14"/>
+        </w:numPr>
+      </w:pPr>
+      <w:r>
+        <w:t xml:space="preserve">Fraction of reads that are </w:t>
+      </w:r>
+      <w:r>
+        <w:t>reverse</w:t>
+      </w:r>
+      <w:r>
+        <w:t xml:space="preserve"> phase 0.</w:t>
+      </w:r>
+    </w:p>
+    <w:p>
+      <w:pPr>
+        <w:pStyle w:val="NoSpacing"/>
+        <w:numPr>
+          <w:ilvl w:val="0"/>
+          <w:numId w:val="14"/>
+        </w:numPr>
+      </w:pPr>
+      <w:r>
+        <w:t xml:space="preserve">Phase </w:t>
+      </w:r>
+      <w:r>
+        <w:t>R1</w:t>
+      </w:r>
+    </w:p>
+    <w:p>
+      <w:pPr>
+        <w:pStyle w:val="NoSpacing"/>
+        <w:numPr>
+          <w:ilvl w:val="1"/>
+          <w:numId w:val="14"/>
+        </w:numPr>
+      </w:pPr>
+      <w:r>
+        <w:t xml:space="preserve">Fraction of reads that are </w:t>
+      </w:r>
+      <w:r>
+        <w:t xml:space="preserve">reverse </w:t>
+      </w:r>
+      <w:r>
+        <w:t>phase 1.</w:t>
+      </w:r>
+    </w:p>
+    <w:p>
+      <w:pPr>
+        <w:pStyle w:val="NoSpacing"/>
+        <w:numPr>
+          <w:ilvl w:val="0"/>
+          <w:numId w:val="14"/>
+        </w:numPr>
+      </w:pPr>
+      <w:r>
+        <w:t xml:space="preserve">Phase </w:t>
+      </w:r>
+      <w:r>
+        <w:t>R2</w:t>
+      </w:r>
+    </w:p>
+    <w:p>
+      <w:pPr>
+        <w:pStyle w:val="NoSpacing"/>
+        <w:numPr>
+          <w:ilvl w:val="1"/>
+          <w:numId w:val="14"/>
+        </w:numPr>
+      </w:pPr>
+      <w:r>
+        <w:t xml:space="preserve">Fraction of reads that are </w:t>
+      </w:r>
+      <w:r>
+        <w:t xml:space="preserve">reverse </w:t>
+      </w:r>
+      <w:r>
+        <w:t>phase 2.</w:t>
+      </w:r>
+    </w:p>
+    <w:p>
+      <w:pPr>
+        <w:pStyle w:val="NoSpacing"/>
+        <w:numPr>
+          <w:ilvl w:val="0"/>
+          <w:numId w:val="14"/>
+        </w:numPr>
+      </w:pPr>
+      <w:r>
+        <w:t xml:space="preserve">Phase </w:t>
+      </w:r>
+      <w:r>
+        <w:t>R3</w:t>
+      </w:r>
+    </w:p>
+    <w:p>
+      <w:pPr>
+        <w:pStyle w:val="NoSpacing"/>
+        <w:numPr>
+          <w:ilvl w:val="1"/>
+          <w:numId w:val="14"/>
+        </w:numPr>
+      </w:pPr>
+      <w:r>
+        <w:t xml:space="preserve">Fraction of reads that are </w:t>
+      </w:r>
+      <w:r>
+        <w:t xml:space="preserve">reverse </w:t>
+      </w:r>
+      <w:r>
+        <w:t>phase 3.</w:t>
+      </w:r>
+    </w:p>
+    <w:p>
+      <w:pPr>
+        <w:pStyle w:val="NoSpacing"/>
+        <w:numPr>
+          <w:ilvl w:val="0"/>
+          <w:numId w:val="14"/>
+        </w:numPr>
+      </w:pPr>
+      <w:r>
+        <w:t xml:space="preserve">Phase </w:t>
+      </w:r>
+      <w:r>
+        <w:t>R4</w:t>
+      </w:r>
+    </w:p>
+    <w:p>
+      <w:pPr>
+        <w:pStyle w:val="NoSpacing"/>
+        <w:numPr>
+          <w:ilvl w:val="1"/>
+          <w:numId w:val="14"/>
+        </w:numPr>
+      </w:pPr>
+      <w:r>
+        <w:t xml:space="preserve">Fraction of reads that are </w:t>
+      </w:r>
+      <w:r>
+        <w:t xml:space="preserve">reverse </w:t>
+      </w:r>
+      <w:r>
+        <w:t>phase 4.</w:t>
+      </w:r>
+    </w:p>
+    <w:p>
+      <w:pPr>
+        <w:pStyle w:val="NoSpacing"/>
+        <w:numPr>
+          <w:ilvl w:val="0"/>
+          <w:numId w:val="14"/>
+        </w:numPr>
+      </w:pPr>
+      <w:r>
+        <w:t xml:space="preserve">Phase </w:t>
+      </w:r>
+      <w:r>
+        <w:t>R5</w:t>
+      </w:r>
+    </w:p>
+    <w:p>
+      <w:pPr>
+        <w:pStyle w:val="NoSpacing"/>
+        <w:numPr>
+          <w:ilvl w:val="1"/>
+          <w:numId w:val="14"/>
+        </w:numPr>
+      </w:pPr>
+      <w:r>
+        <w:t xml:space="preserve">Fraction of reads that are </w:t>
+      </w:r>
+      <w:r>
+        <w:t xml:space="preserve">reverse </w:t>
+      </w:r>
+      <w:r>
+        <w:t>phase 5.</w:t>
       </w:r>
     </w:p>
     <w:p>
@@ -4671,592 +5894,263 @@
         <w:pStyle w:val="NoSpacing"/>
         <w:ind w:firstLine="180"/>
       </w:pPr>
-      <w:r>
-        <w:t>FASTQ2: /mnt/hgfs/Drive_D/Working/12-March-2020_R2.fastq.gz</w:t>
-      </w:r>
-      <w:r>
-        <w:tab/>
-        <w:t># This is FASTQ2</w:t>
-      </w:r>
-    </w:p>
-    <w:p>
-      <w:pPr>
-        <w:pStyle w:val="NoSpacing"/>
-        <w:ind w:firstLine="180"/>
-      </w:pPr>
-      <w:r>
-        <w:t>Reads Analyzed: 3591107</w:t>
-      </w:r>
-      <w:r>
-        <w:tab/>
-        <w:t># How many reads were analyzed</w:t>
-      </w:r>
-    </w:p>
-    <w:p>
-      <w:pPr>
-        <w:pStyle w:val="NoSpacing"/>
-        <w:ind w:firstLine="180"/>
-      </w:pPr>
-    </w:p>
-    <w:p>
-      <w:pPr>
-        <w:pStyle w:val="NoSpacing"/>
-        <w:ind w:firstLine="180"/>
-      </w:pPr>
-      <w:r>
-        <w:t># The next</w:t>
-      </w:r>
-      <w:r>
-        <w:t xml:space="preserve"> are the column headers</w:t>
-      </w:r>
-      <w:r>
-        <w:t>.</w:t>
-      </w:r>
-    </w:p>
-    <w:p>
-      <w:pPr>
-        <w:pStyle w:val="NoSpacing"/>
-        <w:ind w:left="1440" w:hanging="1260"/>
-      </w:pPr>
-      <w:r>
-        <w:t>Index Name</w:t>
-      </w:r>
-      <w:r>
-        <w:tab/>
-        <w:t># From the sample manifest.</w:t>
-      </w:r>
-      <w:r>
-        <w:t xml:space="preserve">  The “</w:t>
-      </w:r>
-      <w:r>
-        <w:t>Unidentified</w:t>
-      </w:r>
-      <w:r>
-        <w:t xml:space="preserve">” </w:t>
-      </w:r>
-      <w:r>
-        <w:t xml:space="preserve">index name is a collection of reads that do not match </w:t>
-      </w:r>
-      <w:r>
-        <w:t>the sample manifest</w:t>
-      </w:r>
-      <w:r>
-        <w:t>.</w:t>
-      </w:r>
-    </w:p>
-    <w:p>
-      <w:pPr>
-        <w:pStyle w:val="NoSpacing"/>
-        <w:ind w:firstLine="180"/>
-      </w:pPr>
-      <w:r>
-        <w:t>Sample Name</w:t>
-      </w:r>
-      <w:r>
-        <w:tab/>
-        <w:t xml:space="preserve"> # From the sample manifest</w:t>
-      </w:r>
-    </w:p>
-    <w:p>
-      <w:pPr>
-        <w:pStyle w:val="NoSpacing"/>
-        <w:ind w:firstLine="180"/>
-      </w:pPr>
-      <w:r>
-        <w:t>Sample Replicate</w:t>
-      </w:r>
-      <w:r>
-        <w:tab/>
-        <w:t>#</w:t>
-      </w:r>
-      <w:r>
-        <w:t xml:space="preserve"> From the sample manifest</w:t>
-      </w:r>
-      <w:r>
-        <w:t>.</w:t>
+    </w:p>
+    <w:p>
+      <w:pPr>
+        <w:pStyle w:val="NoSpacing"/>
+        <w:numPr>
+          <w:ilvl w:val="0"/>
+          <w:numId w:val="15"/>
+        </w:numPr>
+      </w:pPr>
+      <w:r>
+        <w:t>Consensus Fail</w:t>
+      </w:r>
+    </w:p>
+    <w:p>
+      <w:pPr>
+        <w:pStyle w:val="NoSpacing"/>
+        <w:numPr>
+          <w:ilvl w:val="1"/>
+          <w:numId w:val="15"/>
+        </w:numPr>
+      </w:pPr>
+      <w:r>
+        <w:t xml:space="preserve">How many reads </w:t>
+      </w:r>
+      <w:r>
+        <w:t>were not able to form a consensus?</w:t>
+      </w:r>
+    </w:p>
+    <w:p>
+      <w:pPr>
+        <w:pStyle w:val="NoSpacing"/>
+        <w:numPr>
+          <w:ilvl w:val="0"/>
+          <w:numId w:val="15"/>
+        </w:numPr>
+      </w:pPr>
+      <w:r>
+        <w:t>No Junction</w:t>
+      </w:r>
+    </w:p>
+    <w:p>
+      <w:pPr>
+        <w:pStyle w:val="NoSpacing"/>
+        <w:numPr>
+          <w:ilvl w:val="1"/>
+          <w:numId w:val="15"/>
+        </w:numPr>
+      </w:pPr>
+      <w:r>
+        <w:t>How many consensus sequences</w:t>
       </w:r>
       <w:r>
         <w:t xml:space="preserve"> </w:t>
       </w:r>
-    </w:p>
-    <w:p>
-      <w:pPr>
-        <w:pStyle w:val="NoSpacing"/>
-        <w:ind w:firstLine="180"/>
-      </w:pPr>
-      <w:r>
-        <w:t>Target</w:t>
-      </w:r>
-      <w:r>
-        <w:tab/>
-        <w:t># Target locus from the sample manifest.</w:t>
-      </w:r>
-    </w:p>
-    <w:p>
-      <w:pPr>
-        <w:pStyle w:val="NoSpacing"/>
-        <w:ind w:firstLine="180"/>
-      </w:pPr>
-      <w:r>
-        <w:t>Total Found</w:t>
-      </w:r>
-      <w:r>
-        <w:tab/>
-        <w:t># Number of reads with this inde</w:t>
-      </w:r>
-      <w:r>
-        <w:t>x</w:t>
-      </w:r>
-      <w:r>
-        <w:t>.</w:t>
-      </w:r>
-    </w:p>
-    <w:p>
-      <w:pPr>
-        <w:pStyle w:val="NoSpacing"/>
-        <w:ind w:firstLine="180"/>
-      </w:pPr>
-      <w:r>
-        <w:t>Fraction Total</w:t>
-      </w:r>
-      <w:r>
-        <w:tab/>
-        <w:t xml:space="preserve"># </w:t>
-      </w:r>
-      <w:r>
-        <w:t>(Total Found)</w:t>
-      </w:r>
-      <w:r>
-        <w:t xml:space="preserve"> / (Reads Analyzed)</w:t>
-      </w:r>
-    </w:p>
-    <w:p>
-      <w:pPr>
-        <w:pStyle w:val="NoSpacing"/>
-        <w:ind w:firstLine="180"/>
-      </w:pPr>
+      <w:r>
+        <w:t>did not contain</w:t>
+      </w:r>
+      <w:r>
+        <w:t xml:space="preserve"> an identifiable junction?</w:t>
+      </w:r>
+    </w:p>
+    <w:p>
+      <w:pPr>
+        <w:pStyle w:val="NoSpacing"/>
+        <w:numPr>
+          <w:ilvl w:val="0"/>
+          <w:numId w:val="15"/>
+        </w:numPr>
+      </w:pPr>
+      <w:r>
+        <w:t>Scar Count</w:t>
+      </w:r>
+    </w:p>
+    <w:p>
+      <w:pPr>
+        <w:pStyle w:val="NoSpacing"/>
+        <w:numPr>
+          <w:ilvl w:val="1"/>
+          <w:numId w:val="15"/>
+        </w:numPr>
+      </w:pPr>
+      <w:r>
+        <w:t>How many consensus sequences</w:t>
+      </w:r>
+      <w:r>
+        <w:t xml:space="preserve"> contained scars</w:t>
+      </w:r>
+      <w:r>
+        <w:t>?</w:t>
+      </w:r>
+    </w:p>
+    <w:p>
+      <w:pPr>
+        <w:pStyle w:val="NoSpacing"/>
+        <w:numPr>
+          <w:ilvl w:val="0"/>
+          <w:numId w:val="15"/>
+        </w:numPr>
+      </w:pPr>
+      <w:r>
+        <w:t>Scar Fraction</w:t>
+      </w:r>
+    </w:p>
+    <w:p>
+      <w:pPr>
+        <w:pStyle w:val="NoSpacing"/>
+        <w:numPr>
+          <w:ilvl w:val="1"/>
+          <w:numId w:val="15"/>
+        </w:numPr>
+      </w:pPr>
+      <w:r>
+        <w:t xml:space="preserve">(Scar Count) / </w:t>
+      </w:r>
+      <w:r>
+        <w:t>(</w:t>
+      </w:r>
+      <w:r>
+        <w:t>Scar Count</w:t>
+      </w:r>
+      <w:r>
+        <w:t>)</w:t>
+      </w:r>
+    </w:p>
+    <w:p>
+      <w:pPr>
+        <w:pStyle w:val="NoSpacing"/>
+        <w:numPr>
+          <w:ilvl w:val="0"/>
+          <w:numId w:val="15"/>
+        </w:numPr>
+      </w:pPr>
+      <w:r>
+        <w:t>HR Count</w:t>
+      </w:r>
+    </w:p>
+    <w:p>
+      <w:pPr>
+        <w:pStyle w:val="NoSpacing"/>
+        <w:numPr>
+          <w:ilvl w:val="1"/>
+          <w:numId w:val="15"/>
+        </w:numPr>
+      </w:pPr>
+      <w:r>
+        <w:t>List, first number is the count of HR products seen</w:t>
+      </w:r>
+      <w:r>
+        <w:t xml:space="preserve"> once and second value is a count of how many products are seen more than once.</w:t>
+      </w:r>
+    </w:p>
+    <w:p>
+      <w:pPr>
+        <w:pStyle w:val="NoSpacing"/>
+        <w:numPr>
+          <w:ilvl w:val="0"/>
+          <w:numId w:val="15"/>
+        </w:numPr>
+      </w:pPr>
+      <w:r>
+        <w:t>HR Fraction</w:t>
+      </w:r>
+    </w:p>
+    <w:p>
+      <w:pPr>
+        <w:pStyle w:val="NoSpacing"/>
+        <w:numPr>
+          <w:ilvl w:val="1"/>
+          <w:numId w:val="15"/>
+        </w:numPr>
+      </w:pPr>
+      <w:r>
+        <w:t>(</w:t>
+      </w:r>
+      <w:proofErr w:type="gramStart"/>
+      <w:r>
+        <w:t>sum(</w:t>
+      </w:r>
+      <w:proofErr w:type="gramEnd"/>
+      <w:r>
+        <w:t>HR Count))/</w:t>
+      </w:r>
+      <w:r>
+        <w:t>(</w:t>
+      </w:r>
+      <w:r>
+        <w:t xml:space="preserve"> </w:t>
+      </w:r>
       <w:r>
         <w:t>Passing Read Filters</w:t>
       </w:r>
       <w:r>
-        <w:tab/>
-        <w:t>#</w:t>
-      </w:r>
-      <w:r>
-        <w:t xml:space="preserve"> Total Found </w:t>
-      </w:r>
-      <w:r>
-        <w:t>passing N and length filter</w:t>
-      </w:r>
-    </w:p>
-    <w:p>
-      <w:pPr>
-        <w:pStyle w:val="NoSpacing"/>
-        <w:ind w:firstLine="180"/>
-      </w:pPr>
-      <w:r>
-        <w:t xml:space="preserve">Fraction </w:t>
-      </w:r>
-      <w:r>
-        <w:t>Passing Filters</w:t>
-      </w:r>
-      <w:r>
-        <w:tab/>
-        <w:t xml:space="preserve"># </w:t>
-      </w:r>
-      <w:r>
-        <w:t xml:space="preserve">(Passing Read Filters) / </w:t>
-      </w:r>
-      <w:r>
-        <w:t>(Reads Analyzed)</w:t>
-      </w:r>
-    </w:p>
-    <w:p>
-      <w:pPr>
-        <w:pStyle w:val="NoSpacing"/>
-        <w:ind w:firstLine="180"/>
-      </w:pPr>
-      <w:r>
-        <w:t>No Read 1 Phasing</w:t>
-      </w:r>
-      <w:r>
-        <w:tab/>
-        <w:t># Read 1</w:t>
-      </w:r>
-      <w:r>
-        <w:t xml:space="preserve"> sequences with no identifiable phasing.  </w:t>
-      </w:r>
-      <w:r>
-        <w:t>Usually due to a sequencing error.</w:t>
-      </w:r>
-    </w:p>
-    <w:p>
-      <w:pPr>
-        <w:pStyle w:val="NoSpacing"/>
-        <w:ind w:firstLine="180"/>
-      </w:pPr>
-      <w:r>
-        <w:t xml:space="preserve">No Read </w:t>
-      </w:r>
-      <w:r>
-        <w:t>2</w:t>
-      </w:r>
-      <w:r>
-        <w:t xml:space="preserve"> Phasing</w:t>
-      </w:r>
-      <w:r>
-        <w:tab/>
-      </w:r>
-      <w:r>
-        <w:t xml:space="preserve"># </w:t>
-      </w:r>
-      <w:r>
-        <w:t xml:space="preserve">Read </w:t>
-      </w:r>
-      <w:r>
-        <w:t>2</w:t>
-      </w:r>
-      <w:r>
-        <w:t xml:space="preserve"> sequences with no identifiable phasing.  Usually due to a sequencing error.</w:t>
-      </w:r>
-    </w:p>
-    <w:p>
-      <w:pPr>
-        <w:pStyle w:val="NoSpacing"/>
-        <w:ind w:firstLine="180"/>
-      </w:pPr>
-      <w:r>
-        <w:t>Phase F0</w:t>
-      </w:r>
-      <w:r>
-        <w:tab/>
-        <w:t xml:space="preserve"># </w:t>
-      </w:r>
-      <w:r>
-        <w:t xml:space="preserve">Fraction of reads that are </w:t>
-      </w:r>
-      <w:r>
-        <w:t>forward phase 0.</w:t>
-      </w:r>
-    </w:p>
-    <w:p>
-      <w:pPr>
-        <w:pStyle w:val="NoSpacing"/>
-        <w:ind w:firstLine="180"/>
-      </w:pPr>
-      <w:r>
-        <w:t>Phase F</w:t>
-      </w:r>
-      <w:r>
-        <w:t>1</w:t>
-      </w:r>
-      <w:r>
-        <w:tab/>
-        <w:t xml:space="preserve"># Fraction of reads that are forward phase </w:t>
-      </w:r>
-      <w:r>
-        <w:t>1</w:t>
-      </w:r>
-      <w:r>
-        <w:t>.</w:t>
-      </w:r>
-    </w:p>
-    <w:p>
-      <w:pPr>
-        <w:pStyle w:val="NoSpacing"/>
-        <w:ind w:firstLine="180"/>
-      </w:pPr>
-      <w:r>
-        <w:t>Phase F</w:t>
-      </w:r>
-      <w:r>
-        <w:t>2</w:t>
-      </w:r>
-      <w:r>
-        <w:tab/>
-        <w:t xml:space="preserve"># Fraction of reads that are forward phase </w:t>
-      </w:r>
-      <w:r>
-        <w:t>2</w:t>
-      </w:r>
-      <w:r>
-        <w:t>.</w:t>
-      </w:r>
-    </w:p>
-    <w:p>
-      <w:pPr>
-        <w:pStyle w:val="NoSpacing"/>
-        <w:ind w:firstLine="180"/>
-      </w:pPr>
-      <w:r>
-        <w:t>Phase F</w:t>
-      </w:r>
-      <w:r>
-        <w:t>3</w:t>
-      </w:r>
-      <w:r>
-        <w:tab/>
-        <w:t xml:space="preserve"># Fraction of reads that are forward phase </w:t>
-      </w:r>
-      <w:r>
-        <w:t>3</w:t>
-      </w:r>
-      <w:r>
-        <w:t>.</w:t>
-      </w:r>
-    </w:p>
-    <w:p>
-      <w:pPr>
-        <w:pStyle w:val="NoSpacing"/>
-        <w:ind w:firstLine="180"/>
-      </w:pPr>
-      <w:r>
-        <w:t>Phase F</w:t>
-      </w:r>
-      <w:r>
-        <w:t>4</w:t>
-      </w:r>
-      <w:r>
-        <w:tab/>
-        <w:t xml:space="preserve"># Fraction of reads that are forward phase </w:t>
-      </w:r>
-      <w:r>
-        <w:t>4</w:t>
-      </w:r>
-      <w:r>
-        <w:t>.</w:t>
-      </w:r>
-    </w:p>
-    <w:p>
-      <w:pPr>
-        <w:pStyle w:val="NoSpacing"/>
-        <w:ind w:firstLine="180"/>
-      </w:pPr>
-      <w:r>
-        <w:t>Phase F</w:t>
-      </w:r>
-      <w:r>
-        <w:t>5</w:t>
-      </w:r>
-      <w:r>
-        <w:tab/>
-        <w:t xml:space="preserve"># Fraction of reads that are forward phase </w:t>
-      </w:r>
-      <w:r>
-        <w:t>5</w:t>
-      </w:r>
-      <w:r>
-        <w:t>.</w:t>
-      </w:r>
-    </w:p>
-    <w:p>
-      <w:pPr>
-        <w:pStyle w:val="NoSpacing"/>
-        <w:ind w:firstLine="180"/>
-      </w:pPr>
-      <w:r>
-        <w:t xml:space="preserve">Phase </w:t>
-      </w:r>
-      <w:r>
-        <w:t>R</w:t>
-      </w:r>
-      <w:r>
-        <w:t>0</w:t>
-      </w:r>
-      <w:r>
-        <w:tab/>
-        <w:t xml:space="preserve"># Fraction of reads that are </w:t>
-      </w:r>
-      <w:r>
-        <w:t>reverse</w:t>
-      </w:r>
-      <w:r>
-        <w:t xml:space="preserve"> phase 0.</w:t>
-      </w:r>
-    </w:p>
-    <w:p>
-      <w:pPr>
-        <w:pStyle w:val="NoSpacing"/>
-        <w:ind w:firstLine="180"/>
-      </w:pPr>
-      <w:r>
-        <w:t xml:space="preserve">Phase </w:t>
-      </w:r>
-      <w:r>
-        <w:t>R</w:t>
-      </w:r>
-      <w:r>
-        <w:t>1</w:t>
-      </w:r>
-      <w:r>
-        <w:tab/>
-        <w:t xml:space="preserve"># Fraction of reads that are </w:t>
-      </w:r>
-      <w:r>
-        <w:t xml:space="preserve">reverse </w:t>
-      </w:r>
-      <w:r>
-        <w:t>phase 1.</w:t>
-      </w:r>
-    </w:p>
-    <w:p>
-      <w:pPr>
-        <w:pStyle w:val="NoSpacing"/>
-        <w:ind w:firstLine="180"/>
-      </w:pPr>
-      <w:r>
-        <w:t xml:space="preserve">Phase </w:t>
-      </w:r>
-      <w:r>
-        <w:t>R</w:t>
-      </w:r>
-      <w:r>
-        <w:t>2</w:t>
-      </w:r>
-      <w:r>
-        <w:tab/>
-        <w:t xml:space="preserve"># Fraction of reads that are </w:t>
-      </w:r>
-      <w:r>
-        <w:t xml:space="preserve">reverse </w:t>
-      </w:r>
-      <w:r>
-        <w:t>phase 2.</w:t>
-      </w:r>
-    </w:p>
-    <w:p>
-      <w:pPr>
-        <w:pStyle w:val="NoSpacing"/>
-        <w:ind w:firstLine="180"/>
-      </w:pPr>
-      <w:r>
-        <w:t xml:space="preserve">Phase </w:t>
-      </w:r>
-      <w:r>
-        <w:t>R</w:t>
-      </w:r>
-      <w:r>
-        <w:t>3</w:t>
-      </w:r>
-      <w:r>
-        <w:tab/>
-        <w:t xml:space="preserve"># Fraction of reads that are </w:t>
-      </w:r>
-      <w:r>
-        <w:t xml:space="preserve">reverse </w:t>
-      </w:r>
-      <w:r>
-        <w:t>phase 3.</w:t>
-      </w:r>
-    </w:p>
-    <w:p>
-      <w:pPr>
-        <w:pStyle w:val="NoSpacing"/>
-        <w:ind w:firstLine="180"/>
-      </w:pPr>
-      <w:r>
-        <w:t xml:space="preserve">Phase </w:t>
-      </w:r>
-      <w:r>
-        <w:t>R</w:t>
-      </w:r>
-      <w:r>
-        <w:t>4</w:t>
-      </w:r>
-      <w:r>
-        <w:tab/>
-        <w:t xml:space="preserve"># Fraction of reads that are </w:t>
-      </w:r>
-      <w:r>
-        <w:t xml:space="preserve">reverse </w:t>
-      </w:r>
-      <w:r>
-        <w:t>phase 4.</w:t>
-      </w:r>
-    </w:p>
-    <w:p>
-      <w:pPr>
-        <w:pStyle w:val="NoSpacing"/>
-        <w:ind w:firstLine="180"/>
+        <w:t>)</w:t>
+      </w:r>
+    </w:p>
+    <w:p>
+      <w:pPr>
+        <w:pStyle w:val="NoSpacing"/>
+        <w:numPr>
+          <w:ilvl w:val="0"/>
+          <w:numId w:val="15"/>
+        </w:numPr>
+      </w:pPr>
+      <w:r>
+        <w:t>Left Deletion Count</w:t>
+      </w:r>
+    </w:p>
+    <w:p>
+      <w:pPr>
+        <w:pStyle w:val="NoSpacing"/>
+        <w:numPr>
+          <w:ilvl w:val="1"/>
+          <w:numId w:val="15"/>
+        </w:numPr>
       </w:pPr>
       <w:r>
         <w:lastRenderedPageBreak/>
-        <w:t xml:space="preserve">Phase </w:t>
-      </w:r>
-      <w:r>
-        <w:t>R</w:t>
-      </w:r>
-      <w:r>
-        <w:t>5</w:t>
-      </w:r>
-      <w:r>
-        <w:tab/>
-        <w:t xml:space="preserve"># Fraction of reads that are </w:t>
-      </w:r>
-      <w:r>
-        <w:t xml:space="preserve">reverse </w:t>
-      </w:r>
-      <w:r>
-        <w:t>phase 5.</w:t>
-      </w:r>
-    </w:p>
-    <w:p>
-      <w:pPr>
-        <w:pStyle w:val="NoSpacing"/>
-        <w:ind w:firstLine="180"/>
-      </w:pPr>
-      <w:r>
-        <w:t>Consensus Fail</w:t>
-      </w:r>
-      <w:r>
-        <w:tab/>
-        <w:t xml:space="preserve"># </w:t>
-      </w:r>
-      <w:r>
-        <w:t xml:space="preserve">How many reads </w:t>
-      </w:r>
-      <w:r>
-        <w:t>were not able to form a consensus?</w:t>
-      </w:r>
-    </w:p>
-    <w:p>
-      <w:pPr>
-        <w:pStyle w:val="NoSpacing"/>
-        <w:ind w:firstLine="180"/>
-      </w:pPr>
-      <w:r>
-        <w:t>No Junction</w:t>
-      </w:r>
-      <w:r>
-        <w:tab/>
-        <w:t># How many consensus sequences</w:t>
+        <w:t>How many consensus sequences contain a deletion to the left of the cut site</w:t>
+      </w:r>
+      <w:r>
+        <w:t xml:space="preserve"> with or without insertions or microhomology</w:t>
+      </w:r>
+      <w:r>
+        <w:t>?</w:t>
+      </w:r>
+    </w:p>
+    <w:p>
+      <w:pPr>
+        <w:pStyle w:val="NoSpacing"/>
+        <w:numPr>
+          <w:ilvl w:val="0"/>
+          <w:numId w:val="15"/>
+        </w:numPr>
+      </w:pPr>
+      <w:r>
+        <w:t>Right</w:t>
+      </w:r>
+      <w:r>
+        <w:t xml:space="preserve"> Deletion Count</w:t>
+      </w:r>
+    </w:p>
+    <w:p>
+      <w:pPr>
+        <w:pStyle w:val="NoSpacing"/>
+        <w:numPr>
+          <w:ilvl w:val="1"/>
+          <w:numId w:val="15"/>
+        </w:numPr>
+      </w:pPr>
+      <w:r>
+        <w:t>How many consensus sequences contain a deletion to the right of the cut site</w:t>
       </w:r>
       <w:r>
         <w:t xml:space="preserve"> </w:t>
       </w:r>
       <w:r>
-        <w:t>did not contain</w:t>
-      </w:r>
-      <w:r>
-        <w:t xml:space="preserve"> an identifiable junction?</w:t>
-      </w:r>
-    </w:p>
-    <w:p>
-      <w:pPr>
-        <w:pStyle w:val="NoSpacing"/>
-        <w:ind w:firstLine="180"/>
-      </w:pPr>
-      <w:r>
-        <w:t>Scar Count</w:t>
-      </w:r>
-      <w:r>
-        <w:tab/>
-      </w:r>
-      <w:r>
-        <w:t># How many consensus sequences</w:t>
-      </w:r>
-      <w:r>
-        <w:t xml:space="preserve"> contained scars</w:t>
+        <w:t>with or without insertions or microhomology</w:t>
       </w:r>
       <w:r>
         <w:t>?</w:t>
@@ -5265,42 +6159,298 @@
     <w:p>
       <w:pPr>
         <w:pStyle w:val="NoSpacing"/>
-        <w:ind w:firstLine="180"/>
-      </w:pPr>
-      <w:r>
-        <w:t>Scar Fraction</w:t>
-      </w:r>
-      <w:r>
-        <w:tab/>
-        <w:t xml:space="preserve"># </w:t>
-      </w:r>
-      <w:r>
-        <w:t xml:space="preserve">(Scar Count) / </w:t>
-      </w:r>
+        <w:numPr>
+          <w:ilvl w:val="0"/>
+          <w:numId w:val="15"/>
+        </w:numPr>
+      </w:pPr>
+      <w:r>
+        <w:t>Insertion Count</w:t>
+      </w:r>
+    </w:p>
+    <w:p>
+      <w:pPr>
+        <w:pStyle w:val="NoSpacing"/>
+        <w:numPr>
+          <w:ilvl w:val="1"/>
+          <w:numId w:val="15"/>
+        </w:numPr>
+      </w:pPr>
+      <w:r>
+        <w:t xml:space="preserve">How many consensus sequences contain </w:t>
+      </w:r>
+      <w:r>
+        <w:t>an insertion</w:t>
+      </w:r>
+      <w:r>
+        <w:t xml:space="preserve"> with or without</w:t>
+      </w:r>
+      <w:r>
+        <w:t xml:space="preserve"> deletions</w:t>
+      </w:r>
+      <w:r>
+        <w:t>?</w:t>
+      </w:r>
+    </w:p>
+    <w:p>
+      <w:pPr>
+        <w:pStyle w:val="NoSpacing"/>
+        <w:numPr>
+          <w:ilvl w:val="0"/>
+          <w:numId w:val="15"/>
+        </w:numPr>
+      </w:pPr>
+      <w:r>
+        <w:t>Microhomology Count</w:t>
+      </w:r>
+    </w:p>
+    <w:p>
+      <w:pPr>
+        <w:pStyle w:val="NoSpacing"/>
+        <w:numPr>
+          <w:ilvl w:val="1"/>
+          <w:numId w:val="15"/>
+        </w:numPr>
+      </w:pPr>
+      <w:r>
+        <w:t>How many consensus sequences contain a microhomology signature with or</w:t>
+      </w:r>
+      <w:r>
+        <w:t xml:space="preserve"> without insertions</w:t>
+      </w:r>
+      <w:r>
+        <w:t>?</w:t>
+      </w:r>
+    </w:p>
+    <w:p>
+      <w:pPr>
+        <w:pStyle w:val="NoSpacing"/>
+        <w:numPr>
+          <w:ilvl w:val="0"/>
+          <w:numId w:val="15"/>
+        </w:numPr>
+      </w:pPr>
+      <w:r>
+        <w:t>Normalized Microhomology</w:t>
+      </w:r>
+    </w:p>
+    <w:p>
+      <w:pPr>
+        <w:pStyle w:val="NoSpacing"/>
+        <w:numPr>
+          <w:ilvl w:val="1"/>
+          <w:numId w:val="15"/>
+        </w:numPr>
+      </w:pPr>
+      <w:r>
+        <w:t xml:space="preserve">(microhomology count) / </w:t>
+      </w:r>
+      <w:r>
+        <w:t>(scar count)</w:t>
+      </w:r>
+    </w:p>
+    <w:p>
+      <w:pPr>
+        <w:pStyle w:val="NoSpacing"/>
+        <w:numPr>
+          <w:ilvl w:val="0"/>
+          <w:numId w:val="15"/>
+        </w:numPr>
+      </w:pPr>
+      <w:proofErr w:type="spellStart"/>
+      <w:r>
+        <w:t>T</w:t>
+      </w:r>
+      <w:r>
+        <w:t>s</w:t>
+      </w:r>
+      <w:r>
+        <w:t>EJ</w:t>
+      </w:r>
+      <w:proofErr w:type="spellEnd"/>
+    </w:p>
+    <w:p>
+      <w:pPr>
+        <w:pStyle w:val="NoSpacing"/>
+        <w:numPr>
+          <w:ilvl w:val="1"/>
+          <w:numId w:val="15"/>
+        </w:numPr>
+      </w:pPr>
+      <w:r>
+        <w:t xml:space="preserve">How many consensus sequences contain </w:t>
+      </w:r>
+      <w:r>
+        <w:t xml:space="preserve">a </w:t>
+      </w:r>
+      <w:r>
+        <w:rPr>
+          <w:u w:val="single"/>
+        </w:rPr>
+        <w:t>T</w:t>
+      </w:r>
+      <w:r>
+        <w:t xml:space="preserve">heta </w:t>
+      </w:r>
+      <w:r>
+        <w:rPr>
+          <w:u w:val="single"/>
+        </w:rPr>
+        <w:t>s</w:t>
+      </w:r>
+      <w:r>
+        <w:t xml:space="preserve">ignature </w:t>
+      </w:r>
+      <w:r>
+        <w:rPr>
+          <w:u w:val="single"/>
+        </w:rPr>
+        <w:t>E</w:t>
+      </w:r>
+      <w:r>
+        <w:t xml:space="preserve">nd </w:t>
+      </w:r>
+      <w:r>
+        <w:rPr>
+          <w:u w:val="single"/>
+        </w:rPr>
+        <w:t>J</w:t>
+      </w:r>
+      <w:r>
+        <w:t>oining pattern</w:t>
+      </w:r>
+      <w:r>
+        <w:t>?</w:t>
+      </w:r>
+    </w:p>
+    <w:p>
+      <w:pPr>
+        <w:pStyle w:val="NoSpacing"/>
+        <w:numPr>
+          <w:ilvl w:val="0"/>
+          <w:numId w:val="15"/>
+        </w:numPr>
+      </w:pPr>
+      <w:r>
+        <w:t xml:space="preserve">Normalized </w:t>
+      </w:r>
+      <w:proofErr w:type="spellStart"/>
+      <w:r>
+        <w:t>T</w:t>
+      </w:r>
+      <w:r>
+        <w:t>s</w:t>
+      </w:r>
+      <w:r>
+        <w:t>EJ</w:t>
+      </w:r>
+      <w:proofErr w:type="spellEnd"/>
+    </w:p>
+    <w:p>
+      <w:pPr>
+        <w:pStyle w:val="NoSpacing"/>
+        <w:numPr>
+          <w:ilvl w:val="1"/>
+          <w:numId w:val="15"/>
+        </w:numPr>
+      </w:pPr>
       <w:r>
         <w:t>(</w:t>
       </w:r>
-      <w:r>
-        <w:t>Scar Count</w:t>
-      </w:r>
-      <w:r>
-        <w:t>)</w:t>
-      </w:r>
-    </w:p>
-    <w:p>
-      <w:pPr>
-        <w:pStyle w:val="NoSpacing"/>
-        <w:ind w:left="2160" w:hanging="1980"/>
-      </w:pPr>
-      <w:r>
-        <w:t>Left Deletion Count</w:t>
-      </w:r>
-      <w:r>
-        <w:tab/>
-        <w:t># How many consensus sequences contain a deletion to the left of the cut site</w:t>
-      </w:r>
-      <w:r>
-        <w:t xml:space="preserve"> with or without insertions or microhomology</w:t>
+      <w:proofErr w:type="spellStart"/>
+      <w:r>
+        <w:t>T</w:t>
+      </w:r>
+      <w:r>
+        <w:t>s</w:t>
+      </w:r>
+      <w:r>
+        <w:t>EJ</w:t>
+      </w:r>
+      <w:proofErr w:type="spellEnd"/>
+      <w:r>
+        <w:t xml:space="preserve">) / </w:t>
+      </w:r>
+      <w:r>
+        <w:t>(Scar Count)</w:t>
+      </w:r>
+    </w:p>
+    <w:p>
+      <w:pPr>
+        <w:pStyle w:val="NoSpacing"/>
+        <w:numPr>
+          <w:ilvl w:val="0"/>
+          <w:numId w:val="15"/>
+        </w:numPr>
+      </w:pPr>
+      <w:r>
+        <w:t>NHEJ</w:t>
+      </w:r>
+    </w:p>
+    <w:p>
+      <w:pPr>
+        <w:pStyle w:val="NoSpacing"/>
+        <w:numPr>
+          <w:ilvl w:val="1"/>
+          <w:numId w:val="15"/>
+        </w:numPr>
+      </w:pPr>
+      <w:r>
+        <w:t>How many consensus sequences contain a NHEJ signature?</w:t>
+      </w:r>
+    </w:p>
+    <w:p>
+      <w:pPr>
+        <w:pStyle w:val="NoSpacing"/>
+        <w:numPr>
+          <w:ilvl w:val="0"/>
+          <w:numId w:val="15"/>
+        </w:numPr>
+      </w:pPr>
+      <w:r>
+        <w:t xml:space="preserve">Normalized </w:t>
+      </w:r>
+      <w:r>
+        <w:t>NHEJ</w:t>
+      </w:r>
+    </w:p>
+    <w:p>
+      <w:pPr>
+        <w:pStyle w:val="NoSpacing"/>
+        <w:numPr>
+          <w:ilvl w:val="1"/>
+          <w:numId w:val="15"/>
+        </w:numPr>
+      </w:pPr>
+      <w:r>
+        <w:t>(NHEJ) / (Scar Count)</w:t>
+      </w:r>
+    </w:p>
+    <w:p>
+      <w:pPr>
+        <w:pStyle w:val="NoSpacing"/>
+        <w:numPr>
+          <w:ilvl w:val="0"/>
+          <w:numId w:val="15"/>
+        </w:numPr>
+      </w:pPr>
+      <w:r>
+        <w:t>Non-Microhomology Deletions</w:t>
+      </w:r>
+    </w:p>
+    <w:p>
+      <w:pPr>
+        <w:pStyle w:val="NoSpacing"/>
+        <w:numPr>
+          <w:ilvl w:val="1"/>
+          <w:numId w:val="15"/>
+        </w:numPr>
+      </w:pPr>
+      <w:r>
+        <w:t xml:space="preserve">How many consensus sequences contain a deletion without </w:t>
+      </w:r>
+      <w:r>
+        <w:t>a microhomology signature</w:t>
       </w:r>
       <w:r>
         <w:t>?</w:t>
@@ -5309,178 +6459,28 @@
     <w:p>
       <w:pPr>
         <w:pStyle w:val="NoSpacing"/>
-        <w:ind w:left="2160" w:hanging="1980"/>
-      </w:pPr>
-      <w:r>
-        <w:t>Right</w:t>
-      </w:r>
-      <w:r>
-        <w:t xml:space="preserve"> Deletion Count</w:t>
-      </w:r>
-      <w:r>
-        <w:tab/>
-        <w:t xml:space="preserve"># How many consensus sequences contain a deletion to the </w:t>
-      </w:r>
-      <w:r>
-        <w:t>right</w:t>
-      </w:r>
-      <w:r>
-        <w:t xml:space="preserve"> of the cut site</w:t>
-      </w:r>
-      <w:r>
-        <w:t xml:space="preserve"> </w:t>
-      </w:r>
-      <w:r>
-        <w:t>with or without insertions or microhomology</w:t>
-      </w:r>
-      <w:r>
-        <w:t>?</w:t>
-      </w:r>
-    </w:p>
-    <w:p>
-      <w:pPr>
-        <w:pStyle w:val="NoSpacing"/>
-        <w:ind w:firstLine="180"/>
-      </w:pPr>
-      <w:r>
-        <w:t>Insertion Count</w:t>
-      </w:r>
-      <w:r>
-        <w:tab/>
-        <w:t xml:space="preserve"># How many consensus sequences contain </w:t>
-      </w:r>
-      <w:r>
-        <w:t>an insertion</w:t>
-      </w:r>
-      <w:r>
-        <w:t xml:space="preserve"> with or without</w:t>
-      </w:r>
-      <w:r>
-        <w:t xml:space="preserve"> deletions</w:t>
-      </w:r>
-      <w:r>
-        <w:t>?</w:t>
-      </w:r>
-    </w:p>
-    <w:p>
-      <w:pPr>
-        <w:pStyle w:val="NoSpacing"/>
-        <w:ind w:left="2880" w:hanging="2700"/>
-      </w:pPr>
-      <w:r>
-        <w:t>Microhomology Count</w:t>
-      </w:r>
-      <w:r>
-        <w:tab/>
-      </w:r>
-      <w:r>
-        <w:t xml:space="preserve"># How many consensus sequences contain </w:t>
-      </w:r>
-      <w:r>
-        <w:t>a microhomology signature with or</w:t>
-      </w:r>
-      <w:r>
-        <w:t xml:space="preserve"> without insertions</w:t>
-      </w:r>
-      <w:r>
-        <w:t>?</w:t>
-      </w:r>
-    </w:p>
-    <w:p>
-      <w:pPr>
-        <w:pStyle w:val="NoSpacing"/>
-        <w:ind w:left="2880" w:hanging="2700"/>
-      </w:pPr>
-      <w:r>
-        <w:t>Normalized Microhomology</w:t>
-      </w:r>
-      <w:r>
-        <w:tab/>
-        <w:t xml:space="preserve"># </w:t>
-      </w:r>
-      <w:r>
-        <w:t xml:space="preserve">(microhomology count) / </w:t>
-      </w:r>
-      <w:r>
-        <w:t>(scar count)</w:t>
-      </w:r>
-    </w:p>
-    <w:p>
-      <w:pPr>
-        <w:pStyle w:val="NoSpacing"/>
-        <w:ind w:firstLine="180"/>
-      </w:pPr>
-      <w:r>
-        <w:t>TMEJ</w:t>
-      </w:r>
-      <w:r>
-        <w:tab/>
-        <w:t xml:space="preserve"># How many consensus sequences contain </w:t>
-      </w:r>
-      <w:r>
-        <w:t>a TMEJ signature</w:t>
-      </w:r>
-      <w:r>
-        <w:t>?</w:t>
-      </w:r>
-    </w:p>
-    <w:p>
-      <w:pPr>
-        <w:pStyle w:val="NoSpacing"/>
-        <w:ind w:firstLine="180"/>
-      </w:pPr>
-      <w:r>
-        <w:t>Normalized TMEJ</w:t>
-      </w:r>
-      <w:r>
-        <w:tab/>
-        <w:t>#</w:t>
-      </w:r>
-      <w:r>
-        <w:t xml:space="preserve"> (TMEJ) / </w:t>
-      </w:r>
-      <w:r>
-        <w:t>(Scar Count)</w:t>
-      </w:r>
-    </w:p>
-    <w:p>
-      <w:pPr>
-        <w:pStyle w:val="NoSpacing"/>
-        <w:ind w:firstLine="180"/>
-      </w:pPr>
-      <w:r>
-        <w:t>NHEJ</w:t>
-      </w:r>
-      <w:r>
-        <w:tab/>
-      </w:r>
-      <w:r>
-        <w:t xml:space="preserve"># How many consensus sequences contain a </w:t>
-      </w:r>
-      <w:r>
-        <w:t>NHEJ</w:t>
-      </w:r>
-      <w:r>
-        <w:t xml:space="preserve"> signature?</w:t>
-      </w:r>
-    </w:p>
-    <w:p>
-      <w:pPr>
-        <w:pStyle w:val="NoSpacing"/>
-        <w:ind w:firstLine="180"/>
-      </w:pPr>
-      <w:r>
-        <w:t xml:space="preserve">Normalized </w:t>
-      </w:r>
-      <w:r>
-        <w:t>NHEJ</w:t>
-      </w:r>
-      <w:r>
-        <w:tab/>
-        <w:t># (</w:t>
-      </w:r>
-      <w:r>
-        <w:t>NHEJ</w:t>
+        <w:numPr>
+          <w:ilvl w:val="0"/>
+          <w:numId w:val="15"/>
+        </w:numPr>
+      </w:pPr>
+      <w:r>
+        <w:t>Normalized Non-MH Del</w:t>
+      </w:r>
+    </w:p>
+    <w:p>
+      <w:pPr>
+        <w:pStyle w:val="NoSpacing"/>
+        <w:numPr>
+          <w:ilvl w:val="1"/>
+          <w:numId w:val="15"/>
+        </w:numPr>
+      </w:pPr>
+      <w:r>
+        <w:t>(</w:t>
+      </w:r>
+      <w:r>
+        <w:t>Non-Microhomology Deletions</w:t>
       </w:r>
       <w:r>
         <w:t>) / (Scar Count)</w:t>
@@ -5489,58 +6489,23 @@
     <w:p>
       <w:pPr>
         <w:pStyle w:val="NoSpacing"/>
-        <w:ind w:left="3600" w:hanging="3420"/>
-      </w:pPr>
-      <w:r>
-        <w:t>Non-Microhomology Deletions</w:t>
-      </w:r>
-      <w:r>
-        <w:tab/>
-      </w:r>
-      <w:r>
-        <w:t xml:space="preserve"># How many consensus sequences contain a </w:t>
-      </w:r>
-      <w:r>
-        <w:t xml:space="preserve">deletion without </w:t>
-      </w:r>
-      <w:r>
-        <w:t>a microhomology signature</w:t>
-      </w:r>
-      <w:r>
-        <w:t>?</w:t>
-      </w:r>
-    </w:p>
-    <w:p>
-      <w:pPr>
-        <w:pStyle w:val="NoSpacing"/>
-        <w:ind w:firstLine="180"/>
-      </w:pPr>
-      <w:r>
-        <w:t>Normalized Non-MH Del</w:t>
-      </w:r>
-      <w:r>
-        <w:tab/>
-        <w:t># (</w:t>
-      </w:r>
-      <w:r>
-        <w:t>Non-Microhomology Deletions</w:t>
-      </w:r>
-      <w:r>
-        <w:t>) / (Scar Count)</w:t>
-      </w:r>
-    </w:p>
-    <w:p>
-      <w:pPr>
-        <w:pStyle w:val="NoSpacing"/>
-        <w:ind w:firstLine="180"/>
+        <w:numPr>
+          <w:ilvl w:val="0"/>
+          <w:numId w:val="15"/>
+        </w:numPr>
       </w:pPr>
       <w:r>
         <w:t>Insertion &gt;=5 +/- Deletions</w:t>
       </w:r>
-      <w:r>
-        <w:tab/>
-        <w:t xml:space="preserve"># </w:t>
-      </w:r>
+    </w:p>
+    <w:p>
+      <w:pPr>
+        <w:pStyle w:val="NoSpacing"/>
+        <w:numPr>
+          <w:ilvl w:val="1"/>
+          <w:numId w:val="15"/>
+        </w:numPr>
+      </w:pPr>
       <w:r>
         <w:t xml:space="preserve">Insertions </w:t>
       </w:r>
@@ -5560,40 +6525,56 @@
     <w:p>
       <w:pPr>
         <w:pStyle w:val="NoSpacing"/>
-        <w:ind w:firstLine="180"/>
+        <w:numPr>
+          <w:ilvl w:val="0"/>
+          <w:numId w:val="15"/>
+        </w:numPr>
       </w:pPr>
       <w:r>
         <w:t>Normalized Insertion &gt;=5+/- Deletions</w:t>
       </w:r>
-      <w:r>
-        <w:t xml:space="preserve"> </w:t>
+    </w:p>
+    <w:p>
+      <w:pPr>
+        <w:pStyle w:val="NoSpacing"/>
+        <w:numPr>
+          <w:ilvl w:val="1"/>
+          <w:numId w:val="15"/>
+        </w:numPr>
+      </w:pPr>
+      <w:r>
+        <w:t>(</w:t>
+      </w:r>
+      <w:r>
+        <w:t>Insertion &gt;=5 +/- Deletions</w:t>
+      </w:r>
+      <w:r>
+        <w:t>) / (Scar Count)</w:t>
+      </w:r>
+    </w:p>
+    <w:p>
+      <w:pPr>
+        <w:pStyle w:val="NoSpacing"/>
+        <w:numPr>
+          <w:ilvl w:val="0"/>
+          <w:numId w:val="15"/>
+        </w:numPr>
+      </w:pPr>
+      <w:r>
+        <w:t>Other Scar Type</w:t>
       </w:r>
       <w:r>
         <w:tab/>
-        <w:t>#</w:t>
-      </w:r>
-      <w:r>
-        <w:t xml:space="preserve"> (</w:t>
-      </w:r>
-      <w:r>
-        <w:t>Insertion &gt;=5 +/- Deletions</w:t>
-      </w:r>
-      <w:r>
-        <w:t>) / (Scar Count)</w:t>
-      </w:r>
-    </w:p>
-    <w:p>
-      <w:pPr>
-        <w:pStyle w:val="NoSpacing"/>
-        <w:ind w:firstLine="180"/>
-      </w:pPr>
-      <w:r>
-        <w:t>Other Scar Type</w:t>
-      </w:r>
-      <w:r>
-        <w:tab/>
-        <w:t xml:space="preserve"># </w:t>
-      </w:r>
+      </w:r>
+    </w:p>
+    <w:p>
+      <w:pPr>
+        <w:pStyle w:val="NoSpacing"/>
+        <w:numPr>
+          <w:ilvl w:val="1"/>
+          <w:numId w:val="15"/>
+        </w:numPr>
+      </w:pPr>
       <w:r>
         <w:t xml:space="preserve">How many consensus sequences contain scars that do not match </w:t>
       </w:r>
@@ -5678,7 +6659,19 @@
         <w:t>are defined by the string “</w:t>
       </w:r>
       <w:r>
-        <w:t>Left Deletions|Right Deletions|</w:t>
+        <w:t xml:space="preserve">Left </w:t>
+      </w:r>
+      <w:proofErr w:type="spellStart"/>
+      <w:r>
+        <w:t>Deletions|Right</w:t>
+      </w:r>
+      <w:proofErr w:type="spellEnd"/>
+      <w:r>
+        <w:t xml:space="preserve"> </w:t>
+      </w:r>
+      <w:proofErr w:type="spellStart"/>
+      <w:r>
+        <w:t>Deletions|</w:t>
       </w:r>
       <w:r>
         <w:t>Microhomology</w:t>
@@ -5686,6 +6679,7 @@
       <w:r>
         <w:t>|Insertion</w:t>
       </w:r>
+      <w:proofErr w:type="spellEnd"/>
       <w:r>
         <w:t>”</w:t>
       </w:r>
@@ -5873,6 +6867,7 @@
         </w:numPr>
       </w:pPr>
       <w:r>
+        <w:lastRenderedPageBreak/>
         <w:t>Microhomology Size</w:t>
       </w:r>
     </w:p>
@@ -5960,7 +6955,6 @@
         </w:numPr>
       </w:pPr>
       <w:r>
-        <w:lastRenderedPageBreak/>
         <w:t>Nucleotides</w:t>
       </w:r>
       <w:r>
@@ -6215,6 +7209,7 @@
         <w:docPartUnique/>
       </w:docPartObj>
     </w:sdtPr>
+    <w:sdtEndPr/>
     <w:sdtContent>
       <w:sdt>
         <w:sdtPr>
@@ -6224,6 +7219,7 @@
             <w:docPartUnique/>
           </w:docPartObj>
         </w:sdtPr>
+        <w:sdtEndPr/>
         <w:sdtContent>
           <w:p>
             <w:pPr>
@@ -6365,7 +7361,13 @@
       <w:pStyle w:val="Header"/>
     </w:pPr>
     <w:r>
-      <w:t>ScarMapper v0.13.0</w:t>
+      <w:t>ScarMapper v0.1</w:t>
+    </w:r>
+    <w:r>
+      <w:t>5</w:t>
+    </w:r>
+    <w:r>
+      <w:t>.0</w:t>
     </w:r>
   </w:p>
   <w:p>
@@ -6379,6 +7381,232 @@
 <file path=word/numbering.xml><?xml version="1.0" encoding="utf-8"?>
 <w:numbering xmlns:wpc="http://schemas.microsoft.com/office/word/2010/wordprocessingCanvas" xmlns:cx="http://schemas.microsoft.com/office/drawing/2014/chartex" xmlns:cx1="http://schemas.microsoft.com/office/drawing/2015/9/8/chartex" xmlns:cx2="http://schemas.microsoft.com/office/drawing/2015/10/21/chartex" xmlns:cx3="http://schemas.microsoft.com/office/drawing/2016/5/9/chartex" xmlns:cx4="http://schemas.microsoft.com/office/drawing/2016/5/10/chartex" xmlns:cx5="http://schemas.microsoft.com/office/drawing/2016/5/11/chartex" xmlns:cx6="http://schemas.microsoft.com/office/drawing/2016/5/12/chartex" xmlns:cx7="http://schemas.microsoft.com/office/drawing/2016/5/13/chartex" xmlns:cx8="http://schemas.microsoft.com/office/drawing/2016/5/14/chartex" xmlns:mc="http://schemas.openxmlformats.org/markup-compatibility/2006" xmlns:aink="http://schemas.microsoft.com/office/drawing/2016/ink" xmlns:am3d="http://schemas.microsoft.com/office/drawing/2017/model3d" xmlns:o="urn:schemas-microsoft-com:office:office" xmlns:r="http://schemas.openxmlformats.org/officeDocument/2006/relationships" xmlns:m="http://schemas.openxmlformats.org/officeDocument/2006/math" xmlns:v="urn:schemas-microsoft-com:vml" xmlns:wp14="http://schemas.microsoft.com/office/word/2010/wordprocessingDrawing" xmlns:wp="http://schemas.openxmlformats.org/drawingml/2006/wordprocessingDrawing" xmlns:w10="urn:schemas-microsoft-com:office:word" xmlns:w="http://schemas.openxmlformats.org/wordprocessingml/2006/main" xmlns:w14="http://schemas.microsoft.com/office/word/2010/wordml" xmlns:w15="http://schemas.microsoft.com/office/word/2012/wordml" xmlns:w16cex="http://schemas.microsoft.com/office/word/2018/wordml/cex" xmlns:w16cid="http://schemas.microsoft.com/office/word/2016/wordml/cid" xmlns:w16="http://schemas.microsoft.com/office/word/2018/wordml" xmlns:w16se="http://schemas.microsoft.com/office/word/2015/wordml/symex" xmlns:wpg="http://schemas.microsoft.com/office/word/2010/wordprocessingGroup" xmlns:wpi="http://schemas.microsoft.com/office/word/2010/wordprocessingInk" xmlns:wne="http://schemas.microsoft.com/office/word/2006/wordml" xmlns:wps="http://schemas.microsoft.com/office/word/2010/wordprocessingShape" mc:Ignorable="w14 w15 w16se w16cid w16 w16cex wp14">
   <w:abstractNum w:abstractNumId="0" w15:restartNumberingAfterBreak="0">
+    <w:nsid w:val="281555B9"/>
+    <w:multiLevelType w:val="hybridMultilevel"/>
+    <w:tmpl w:val="E31AF668"/>
+    <w:lvl w:ilvl="0" w:tplc="04090001">
+      <w:start w:val="1"/>
+      <w:numFmt w:val="bullet"/>
+      <w:lvlText w:val=""/>
+      <w:lvlJc w:val="left"/>
+      <w:pPr>
+        <w:ind w:left="720" w:hanging="360"/>
+      </w:pPr>
+      <w:rPr>
+        <w:rFonts w:ascii="Symbol" w:hAnsi="Symbol" w:hint="default"/>
+      </w:rPr>
+    </w:lvl>
+    <w:lvl w:ilvl="1" w:tplc="04090003">
+      <w:start w:val="1"/>
+      <w:numFmt w:val="bullet"/>
+      <w:lvlText w:val="o"/>
+      <w:lvlJc w:val="left"/>
+      <w:pPr>
+        <w:ind w:left="1440" w:hanging="360"/>
+      </w:pPr>
+      <w:rPr>
+        <w:rFonts w:ascii="Courier New" w:hAnsi="Courier New" w:cs="Courier New" w:hint="default"/>
+      </w:rPr>
+    </w:lvl>
+    <w:lvl w:ilvl="2" w:tplc="04090005" w:tentative="1">
+      <w:start w:val="1"/>
+      <w:numFmt w:val="bullet"/>
+      <w:lvlText w:val=""/>
+      <w:lvlJc w:val="left"/>
+      <w:pPr>
+        <w:ind w:left="2160" w:hanging="360"/>
+      </w:pPr>
+      <w:rPr>
+        <w:rFonts w:ascii="Wingdings" w:hAnsi="Wingdings" w:hint="default"/>
+      </w:rPr>
+    </w:lvl>
+    <w:lvl w:ilvl="3" w:tplc="04090001" w:tentative="1">
+      <w:start w:val="1"/>
+      <w:numFmt w:val="bullet"/>
+      <w:lvlText w:val=""/>
+      <w:lvlJc w:val="left"/>
+      <w:pPr>
+        <w:ind w:left="2880" w:hanging="360"/>
+      </w:pPr>
+      <w:rPr>
+        <w:rFonts w:ascii="Symbol" w:hAnsi="Symbol" w:hint="default"/>
+      </w:rPr>
+    </w:lvl>
+    <w:lvl w:ilvl="4" w:tplc="04090003" w:tentative="1">
+      <w:start w:val="1"/>
+      <w:numFmt w:val="bullet"/>
+      <w:lvlText w:val="o"/>
+      <w:lvlJc w:val="left"/>
+      <w:pPr>
+        <w:ind w:left="3600" w:hanging="360"/>
+      </w:pPr>
+      <w:rPr>
+        <w:rFonts w:ascii="Courier New" w:hAnsi="Courier New" w:cs="Courier New" w:hint="default"/>
+      </w:rPr>
+    </w:lvl>
+    <w:lvl w:ilvl="5" w:tplc="04090005" w:tentative="1">
+      <w:start w:val="1"/>
+      <w:numFmt w:val="bullet"/>
+      <w:lvlText w:val=""/>
+      <w:lvlJc w:val="left"/>
+      <w:pPr>
+        <w:ind w:left="4320" w:hanging="360"/>
+      </w:pPr>
+      <w:rPr>
+        <w:rFonts w:ascii="Wingdings" w:hAnsi="Wingdings" w:hint="default"/>
+      </w:rPr>
+    </w:lvl>
+    <w:lvl w:ilvl="6" w:tplc="04090001" w:tentative="1">
+      <w:start w:val="1"/>
+      <w:numFmt w:val="bullet"/>
+      <w:lvlText w:val=""/>
+      <w:lvlJc w:val="left"/>
+      <w:pPr>
+        <w:ind w:left="5040" w:hanging="360"/>
+      </w:pPr>
+      <w:rPr>
+        <w:rFonts w:ascii="Symbol" w:hAnsi="Symbol" w:hint="default"/>
+      </w:rPr>
+    </w:lvl>
+    <w:lvl w:ilvl="7" w:tplc="04090003" w:tentative="1">
+      <w:start w:val="1"/>
+      <w:numFmt w:val="bullet"/>
+      <w:lvlText w:val="o"/>
+      <w:lvlJc w:val="left"/>
+      <w:pPr>
+        <w:ind w:left="5760" w:hanging="360"/>
+      </w:pPr>
+      <w:rPr>
+        <w:rFonts w:ascii="Courier New" w:hAnsi="Courier New" w:cs="Courier New" w:hint="default"/>
+      </w:rPr>
+    </w:lvl>
+    <w:lvl w:ilvl="8" w:tplc="04090005" w:tentative="1">
+      <w:start w:val="1"/>
+      <w:numFmt w:val="bullet"/>
+      <w:lvlText w:val=""/>
+      <w:lvlJc w:val="left"/>
+      <w:pPr>
+        <w:ind w:left="6480" w:hanging="360"/>
+      </w:pPr>
+      <w:rPr>
+        <w:rFonts w:ascii="Wingdings" w:hAnsi="Wingdings" w:hint="default"/>
+      </w:rPr>
+    </w:lvl>
+  </w:abstractNum>
+  <w:abstractNum w:abstractNumId="1" w15:restartNumberingAfterBreak="0">
+    <w:nsid w:val="2CD92C24"/>
+    <w:multiLevelType w:val="hybridMultilevel"/>
+    <w:tmpl w:val="319C889C"/>
+    <w:lvl w:ilvl="0" w:tplc="04090001">
+      <w:start w:val="1"/>
+      <w:numFmt w:val="bullet"/>
+      <w:lvlText w:val=""/>
+      <w:lvlJc w:val="left"/>
+      <w:pPr>
+        <w:ind w:left="720" w:hanging="360"/>
+      </w:pPr>
+      <w:rPr>
+        <w:rFonts w:ascii="Symbol" w:hAnsi="Symbol" w:hint="default"/>
+      </w:rPr>
+    </w:lvl>
+    <w:lvl w:ilvl="1" w:tplc="04090003">
+      <w:start w:val="1"/>
+      <w:numFmt w:val="bullet"/>
+      <w:lvlText w:val="o"/>
+      <w:lvlJc w:val="left"/>
+      <w:pPr>
+        <w:ind w:left="1440" w:hanging="360"/>
+      </w:pPr>
+      <w:rPr>
+        <w:rFonts w:ascii="Courier New" w:hAnsi="Courier New" w:cs="Courier New" w:hint="default"/>
+      </w:rPr>
+    </w:lvl>
+    <w:lvl w:ilvl="2" w:tplc="04090005" w:tentative="1">
+      <w:start w:val="1"/>
+      <w:numFmt w:val="bullet"/>
+      <w:lvlText w:val=""/>
+      <w:lvlJc w:val="left"/>
+      <w:pPr>
+        <w:ind w:left="2160" w:hanging="360"/>
+      </w:pPr>
+      <w:rPr>
+        <w:rFonts w:ascii="Wingdings" w:hAnsi="Wingdings" w:hint="default"/>
+      </w:rPr>
+    </w:lvl>
+    <w:lvl w:ilvl="3" w:tplc="04090001" w:tentative="1">
+      <w:start w:val="1"/>
+      <w:numFmt w:val="bullet"/>
+      <w:lvlText w:val=""/>
+      <w:lvlJc w:val="left"/>
+      <w:pPr>
+        <w:ind w:left="2880" w:hanging="360"/>
+      </w:pPr>
+      <w:rPr>
+        <w:rFonts w:ascii="Symbol" w:hAnsi="Symbol" w:hint="default"/>
+      </w:rPr>
+    </w:lvl>
+    <w:lvl w:ilvl="4" w:tplc="04090003" w:tentative="1">
+      <w:start w:val="1"/>
+      <w:numFmt w:val="bullet"/>
+      <w:lvlText w:val="o"/>
+      <w:lvlJc w:val="left"/>
+      <w:pPr>
+        <w:ind w:left="3600" w:hanging="360"/>
+      </w:pPr>
+      <w:rPr>
+        <w:rFonts w:ascii="Courier New" w:hAnsi="Courier New" w:cs="Courier New" w:hint="default"/>
+      </w:rPr>
+    </w:lvl>
+    <w:lvl w:ilvl="5" w:tplc="04090005" w:tentative="1">
+      <w:start w:val="1"/>
+      <w:numFmt w:val="bullet"/>
+      <w:lvlText w:val=""/>
+      <w:lvlJc w:val="left"/>
+      <w:pPr>
+        <w:ind w:left="4320" w:hanging="360"/>
+      </w:pPr>
+      <w:rPr>
+        <w:rFonts w:ascii="Wingdings" w:hAnsi="Wingdings" w:hint="default"/>
+      </w:rPr>
+    </w:lvl>
+    <w:lvl w:ilvl="6" w:tplc="04090001" w:tentative="1">
+      <w:start w:val="1"/>
+      <w:numFmt w:val="bullet"/>
+      <w:lvlText w:val=""/>
+      <w:lvlJc w:val="left"/>
+      <w:pPr>
+        <w:ind w:left="5040" w:hanging="360"/>
+      </w:pPr>
+      <w:rPr>
+        <w:rFonts w:ascii="Symbol" w:hAnsi="Symbol" w:hint="default"/>
+      </w:rPr>
+    </w:lvl>
+    <w:lvl w:ilvl="7" w:tplc="04090003" w:tentative="1">
+      <w:start w:val="1"/>
+      <w:numFmt w:val="bullet"/>
+      <w:lvlText w:val="o"/>
+      <w:lvlJc w:val="left"/>
+      <w:pPr>
+        <w:ind w:left="5760" w:hanging="360"/>
+      </w:pPr>
+      <w:rPr>
+        <w:rFonts w:ascii="Courier New" w:hAnsi="Courier New" w:cs="Courier New" w:hint="default"/>
+      </w:rPr>
+    </w:lvl>
+    <w:lvl w:ilvl="8" w:tplc="04090005" w:tentative="1">
+      <w:start w:val="1"/>
+      <w:numFmt w:val="bullet"/>
+      <w:lvlText w:val=""/>
+      <w:lvlJc w:val="left"/>
+      <w:pPr>
+        <w:ind w:left="6480" w:hanging="360"/>
+      </w:pPr>
+      <w:rPr>
+        <w:rFonts w:ascii="Wingdings" w:hAnsi="Wingdings" w:hint="default"/>
+      </w:rPr>
+    </w:lvl>
+  </w:abstractNum>
+  <w:abstractNum w:abstractNumId="2" w15:restartNumberingAfterBreak="0">
     <w:nsid w:val="409730D5"/>
     <w:multiLevelType w:val="multilevel"/>
     <w:tmpl w:val="241CBE32"/>
@@ -6491,7 +7719,120 @@
       </w:pPr>
     </w:lvl>
   </w:abstractNum>
-  <w:abstractNum w:abstractNumId="1" w15:restartNumberingAfterBreak="0">
+  <w:abstractNum w:abstractNumId="3" w15:restartNumberingAfterBreak="0">
+    <w:nsid w:val="414E0A4B"/>
+    <w:multiLevelType w:val="hybridMultilevel"/>
+    <w:tmpl w:val="FC5868E8"/>
+    <w:lvl w:ilvl="0" w:tplc="04090001">
+      <w:start w:val="1"/>
+      <w:numFmt w:val="bullet"/>
+      <w:lvlText w:val=""/>
+      <w:lvlJc w:val="left"/>
+      <w:pPr>
+        <w:ind w:left="900" w:hanging="360"/>
+      </w:pPr>
+      <w:rPr>
+        <w:rFonts w:ascii="Symbol" w:hAnsi="Symbol" w:hint="default"/>
+      </w:rPr>
+    </w:lvl>
+    <w:lvl w:ilvl="1" w:tplc="04090003">
+      <w:start w:val="1"/>
+      <w:numFmt w:val="bullet"/>
+      <w:lvlText w:val="o"/>
+      <w:lvlJc w:val="left"/>
+      <w:pPr>
+        <w:ind w:left="1620" w:hanging="360"/>
+      </w:pPr>
+      <w:rPr>
+        <w:rFonts w:ascii="Courier New" w:hAnsi="Courier New" w:cs="Courier New" w:hint="default"/>
+      </w:rPr>
+    </w:lvl>
+    <w:lvl w:ilvl="2" w:tplc="04090005" w:tentative="1">
+      <w:start w:val="1"/>
+      <w:numFmt w:val="bullet"/>
+      <w:lvlText w:val=""/>
+      <w:lvlJc w:val="left"/>
+      <w:pPr>
+        <w:ind w:left="2340" w:hanging="360"/>
+      </w:pPr>
+      <w:rPr>
+        <w:rFonts w:ascii="Wingdings" w:hAnsi="Wingdings" w:hint="default"/>
+      </w:rPr>
+    </w:lvl>
+    <w:lvl w:ilvl="3" w:tplc="04090001" w:tentative="1">
+      <w:start w:val="1"/>
+      <w:numFmt w:val="bullet"/>
+      <w:lvlText w:val=""/>
+      <w:lvlJc w:val="left"/>
+      <w:pPr>
+        <w:ind w:left="3060" w:hanging="360"/>
+      </w:pPr>
+      <w:rPr>
+        <w:rFonts w:ascii="Symbol" w:hAnsi="Symbol" w:hint="default"/>
+      </w:rPr>
+    </w:lvl>
+    <w:lvl w:ilvl="4" w:tplc="04090003" w:tentative="1">
+      <w:start w:val="1"/>
+      <w:numFmt w:val="bullet"/>
+      <w:lvlText w:val="o"/>
+      <w:lvlJc w:val="left"/>
+      <w:pPr>
+        <w:ind w:left="3780" w:hanging="360"/>
+      </w:pPr>
+      <w:rPr>
+        <w:rFonts w:ascii="Courier New" w:hAnsi="Courier New" w:cs="Courier New" w:hint="default"/>
+      </w:rPr>
+    </w:lvl>
+    <w:lvl w:ilvl="5" w:tplc="04090005" w:tentative="1">
+      <w:start w:val="1"/>
+      <w:numFmt w:val="bullet"/>
+      <w:lvlText w:val=""/>
+      <w:lvlJc w:val="left"/>
+      <w:pPr>
+        <w:ind w:left="4500" w:hanging="360"/>
+      </w:pPr>
+      <w:rPr>
+        <w:rFonts w:ascii="Wingdings" w:hAnsi="Wingdings" w:hint="default"/>
+      </w:rPr>
+    </w:lvl>
+    <w:lvl w:ilvl="6" w:tplc="04090001" w:tentative="1">
+      <w:start w:val="1"/>
+      <w:numFmt w:val="bullet"/>
+      <w:lvlText w:val=""/>
+      <w:lvlJc w:val="left"/>
+      <w:pPr>
+        <w:ind w:left="5220" w:hanging="360"/>
+      </w:pPr>
+      <w:rPr>
+        <w:rFonts w:ascii="Symbol" w:hAnsi="Symbol" w:hint="default"/>
+      </w:rPr>
+    </w:lvl>
+    <w:lvl w:ilvl="7" w:tplc="04090003" w:tentative="1">
+      <w:start w:val="1"/>
+      <w:numFmt w:val="bullet"/>
+      <w:lvlText w:val="o"/>
+      <w:lvlJc w:val="left"/>
+      <w:pPr>
+        <w:ind w:left="5940" w:hanging="360"/>
+      </w:pPr>
+      <w:rPr>
+        <w:rFonts w:ascii="Courier New" w:hAnsi="Courier New" w:cs="Courier New" w:hint="default"/>
+      </w:rPr>
+    </w:lvl>
+    <w:lvl w:ilvl="8" w:tplc="04090005" w:tentative="1">
+      <w:start w:val="1"/>
+      <w:numFmt w:val="bullet"/>
+      <w:lvlText w:val=""/>
+      <w:lvlJc w:val="left"/>
+      <w:pPr>
+        <w:ind w:left="6660" w:hanging="360"/>
+      </w:pPr>
+      <w:rPr>
+        <w:rFonts w:ascii="Wingdings" w:hAnsi="Wingdings" w:hint="default"/>
+      </w:rPr>
+    </w:lvl>
+  </w:abstractNum>
+  <w:abstractNum w:abstractNumId="4" w15:restartNumberingAfterBreak="0">
     <w:nsid w:val="595563EB"/>
     <w:multiLevelType w:val="hybridMultilevel"/>
     <w:tmpl w:val="E8280B24"/>
@@ -6577,7 +7918,7 @@
       </w:pPr>
     </w:lvl>
   </w:abstractNum>
-  <w:abstractNum w:abstractNumId="2" w15:restartNumberingAfterBreak="0">
+  <w:abstractNum w:abstractNumId="5" w15:restartNumberingAfterBreak="0">
     <w:nsid w:val="5D6C4917"/>
     <w:multiLevelType w:val="hybridMultilevel"/>
     <w:tmpl w:val="51AC865E"/>
@@ -6666,7 +8007,7 @@
       </w:pPr>
     </w:lvl>
   </w:abstractNum>
-  <w:abstractNum w:abstractNumId="3" w15:restartNumberingAfterBreak="0">
+  <w:abstractNum w:abstractNumId="6" w15:restartNumberingAfterBreak="0">
     <w:nsid w:val="62FC1CE6"/>
     <w:multiLevelType w:val="hybridMultilevel"/>
     <w:tmpl w:val="C12C3A72"/>
@@ -6752,7 +8093,7 @@
       </w:pPr>
     </w:lvl>
   </w:abstractNum>
-  <w:abstractNum w:abstractNumId="4" w15:restartNumberingAfterBreak="0">
+  <w:abstractNum w:abstractNumId="7" w15:restartNumberingAfterBreak="0">
     <w:nsid w:val="676E21AC"/>
     <w:multiLevelType w:val="multilevel"/>
     <w:tmpl w:val="E8440134"/>
@@ -6865,7 +8206,120 @@
       </w:pPr>
     </w:lvl>
   </w:abstractNum>
-  <w:abstractNum w:abstractNumId="5" w15:restartNumberingAfterBreak="0">
+  <w:abstractNum w:abstractNumId="8" w15:restartNumberingAfterBreak="0">
+    <w:nsid w:val="6840239E"/>
+    <w:multiLevelType w:val="hybridMultilevel"/>
+    <w:tmpl w:val="DDEAF4D4"/>
+    <w:lvl w:ilvl="0" w:tplc="04090001">
+      <w:start w:val="1"/>
+      <w:numFmt w:val="bullet"/>
+      <w:lvlText w:val=""/>
+      <w:lvlJc w:val="left"/>
+      <w:pPr>
+        <w:ind w:left="900" w:hanging="360"/>
+      </w:pPr>
+      <w:rPr>
+        <w:rFonts w:ascii="Symbol" w:hAnsi="Symbol" w:hint="default"/>
+      </w:rPr>
+    </w:lvl>
+    <w:lvl w:ilvl="1" w:tplc="04090003">
+      <w:start w:val="1"/>
+      <w:numFmt w:val="bullet"/>
+      <w:lvlText w:val="o"/>
+      <w:lvlJc w:val="left"/>
+      <w:pPr>
+        <w:ind w:left="1620" w:hanging="360"/>
+      </w:pPr>
+      <w:rPr>
+        <w:rFonts w:ascii="Courier New" w:hAnsi="Courier New" w:cs="Courier New" w:hint="default"/>
+      </w:rPr>
+    </w:lvl>
+    <w:lvl w:ilvl="2" w:tplc="04090005" w:tentative="1">
+      <w:start w:val="1"/>
+      <w:numFmt w:val="bullet"/>
+      <w:lvlText w:val=""/>
+      <w:lvlJc w:val="left"/>
+      <w:pPr>
+        <w:ind w:left="2340" w:hanging="360"/>
+      </w:pPr>
+      <w:rPr>
+        <w:rFonts w:ascii="Wingdings" w:hAnsi="Wingdings" w:hint="default"/>
+      </w:rPr>
+    </w:lvl>
+    <w:lvl w:ilvl="3" w:tplc="04090001" w:tentative="1">
+      <w:start w:val="1"/>
+      <w:numFmt w:val="bullet"/>
+      <w:lvlText w:val=""/>
+      <w:lvlJc w:val="left"/>
+      <w:pPr>
+        <w:ind w:left="3060" w:hanging="360"/>
+      </w:pPr>
+      <w:rPr>
+        <w:rFonts w:ascii="Symbol" w:hAnsi="Symbol" w:hint="default"/>
+      </w:rPr>
+    </w:lvl>
+    <w:lvl w:ilvl="4" w:tplc="04090003" w:tentative="1">
+      <w:start w:val="1"/>
+      <w:numFmt w:val="bullet"/>
+      <w:lvlText w:val="o"/>
+      <w:lvlJc w:val="left"/>
+      <w:pPr>
+        <w:ind w:left="3780" w:hanging="360"/>
+      </w:pPr>
+      <w:rPr>
+        <w:rFonts w:ascii="Courier New" w:hAnsi="Courier New" w:cs="Courier New" w:hint="default"/>
+      </w:rPr>
+    </w:lvl>
+    <w:lvl w:ilvl="5" w:tplc="04090005" w:tentative="1">
+      <w:start w:val="1"/>
+      <w:numFmt w:val="bullet"/>
+      <w:lvlText w:val=""/>
+      <w:lvlJc w:val="left"/>
+      <w:pPr>
+        <w:ind w:left="4500" w:hanging="360"/>
+      </w:pPr>
+      <w:rPr>
+        <w:rFonts w:ascii="Wingdings" w:hAnsi="Wingdings" w:hint="default"/>
+      </w:rPr>
+    </w:lvl>
+    <w:lvl w:ilvl="6" w:tplc="04090001" w:tentative="1">
+      <w:start w:val="1"/>
+      <w:numFmt w:val="bullet"/>
+      <w:lvlText w:val=""/>
+      <w:lvlJc w:val="left"/>
+      <w:pPr>
+        <w:ind w:left="5220" w:hanging="360"/>
+      </w:pPr>
+      <w:rPr>
+        <w:rFonts w:ascii="Symbol" w:hAnsi="Symbol" w:hint="default"/>
+      </w:rPr>
+    </w:lvl>
+    <w:lvl w:ilvl="7" w:tplc="04090003" w:tentative="1">
+      <w:start w:val="1"/>
+      <w:numFmt w:val="bullet"/>
+      <w:lvlText w:val="o"/>
+      <w:lvlJc w:val="left"/>
+      <w:pPr>
+        <w:ind w:left="5940" w:hanging="360"/>
+      </w:pPr>
+      <w:rPr>
+        <w:rFonts w:ascii="Courier New" w:hAnsi="Courier New" w:cs="Courier New" w:hint="default"/>
+      </w:rPr>
+    </w:lvl>
+    <w:lvl w:ilvl="8" w:tplc="04090005" w:tentative="1">
+      <w:start w:val="1"/>
+      <w:numFmt w:val="bullet"/>
+      <w:lvlText w:val=""/>
+      <w:lvlJc w:val="left"/>
+      <w:pPr>
+        <w:ind w:left="6660" w:hanging="360"/>
+      </w:pPr>
+      <w:rPr>
+        <w:rFonts w:ascii="Wingdings" w:hAnsi="Wingdings" w:hint="default"/>
+      </w:rPr>
+    </w:lvl>
+  </w:abstractNum>
+  <w:abstractNum w:abstractNumId="9" w15:restartNumberingAfterBreak="0">
     <w:nsid w:val="6DB220A5"/>
     <w:multiLevelType w:val="multilevel"/>
     <w:tmpl w:val="396A28AA"/>
@@ -6978,7 +8432,7 @@
       </w:pPr>
     </w:lvl>
   </w:abstractNum>
-  <w:abstractNum w:abstractNumId="6" w15:restartNumberingAfterBreak="0">
+  <w:abstractNum w:abstractNumId="10" w15:restartNumberingAfterBreak="0">
     <w:nsid w:val="6F5E43B0"/>
     <w:multiLevelType w:val="hybridMultilevel"/>
     <w:tmpl w:val="0936D4A0"/>
@@ -6991,7 +8445,7 @@
         <w:ind w:left="720" w:hanging="360"/>
       </w:pPr>
     </w:lvl>
-    <w:lvl w:ilvl="1" w:tplc="04090019" w:tentative="1">
+    <w:lvl w:ilvl="1" w:tplc="04090019">
       <w:start w:val="1"/>
       <w:numFmt w:val="lowerLetter"/>
       <w:lvlText w:val="%2."/>
@@ -7064,7 +8518,7 @@
       </w:pPr>
     </w:lvl>
   </w:abstractNum>
-  <w:abstractNum w:abstractNumId="7" w15:restartNumberingAfterBreak="0">
+  <w:abstractNum w:abstractNumId="11" w15:restartNumberingAfterBreak="0">
     <w:nsid w:val="7DE915DD"/>
     <w:multiLevelType w:val="multilevel"/>
     <w:tmpl w:val="F8987786"/>
@@ -7178,51 +8632,51 @@
     </w:lvl>
   </w:abstractNum>
   <w:num w:numId="1">
-    <w:abstractNumId w:val="6"/>
+    <w:abstractNumId w:val="10"/>
   </w:num>
   <w:num w:numId="2">
-    <w:abstractNumId w:val="0"/>
+    <w:abstractNumId w:val="2"/>
     <w:lvlOverride w:ilvl="0">
       <w:startOverride w:val="1"/>
     </w:lvlOverride>
   </w:num>
   <w:num w:numId="3">
-    <w:abstractNumId w:val="4"/>
+    <w:abstractNumId w:val="7"/>
     <w:lvlOverride w:ilvl="0">
       <w:startOverride w:val="1"/>
     </w:lvlOverride>
   </w:num>
   <w:num w:numId="4">
-    <w:abstractNumId w:val="7"/>
+    <w:abstractNumId w:val="11"/>
     <w:lvlOverride w:ilvl="0">
       <w:startOverride w:val="1"/>
     </w:lvlOverride>
   </w:num>
   <w:num w:numId="5">
-    <w:abstractNumId w:val="7"/>
+    <w:abstractNumId w:val="11"/>
     <w:lvlOverride w:ilvl="0"/>
     <w:lvlOverride w:ilvl="1">
       <w:startOverride w:val="1"/>
     </w:lvlOverride>
   </w:num>
   <w:num w:numId="6">
-    <w:abstractNumId w:val="1"/>
+    <w:abstractNumId w:val="4"/>
   </w:num>
   <w:num w:numId="7">
-    <w:abstractNumId w:val="5"/>
+    <w:abstractNumId w:val="9"/>
     <w:lvlOverride w:ilvl="0">
       <w:startOverride w:val="1"/>
     </w:lvlOverride>
   </w:num>
   <w:num w:numId="8">
-    <w:abstractNumId w:val="5"/>
+    <w:abstractNumId w:val="9"/>
     <w:lvlOverride w:ilvl="0"/>
     <w:lvlOverride w:ilvl="1">
       <w:startOverride w:val="1"/>
     </w:lvlOverride>
   </w:num>
   <w:num w:numId="9">
-    <w:abstractNumId w:val="5"/>
+    <w:abstractNumId w:val="9"/>
     <w:lvlOverride w:ilvl="0"/>
     <w:lvlOverride w:ilvl="1"/>
     <w:lvlOverride w:ilvl="2">
@@ -7230,7 +8684,7 @@
     </w:lvlOverride>
   </w:num>
   <w:num w:numId="10">
-    <w:abstractNumId w:val="5"/>
+    <w:abstractNumId w:val="9"/>
     <w:lvlOverride w:ilvl="0"/>
     <w:lvlOverride w:ilvl="1">
       <w:startOverride w:val="1"/>
@@ -7238,10 +8692,22 @@
     <w:lvlOverride w:ilvl="2"/>
   </w:num>
   <w:num w:numId="11">
+    <w:abstractNumId w:val="6"/>
+  </w:num>
+  <w:num w:numId="12">
+    <w:abstractNumId w:val="5"/>
+  </w:num>
+  <w:num w:numId="13">
+    <w:abstractNumId w:val="1"/>
+  </w:num>
+  <w:num w:numId="14">
     <w:abstractNumId w:val="3"/>
   </w:num>
-  <w:num w:numId="12">
-    <w:abstractNumId w:val="2"/>
+  <w:num w:numId="15">
+    <w:abstractNumId w:val="0"/>
+  </w:num>
+  <w:num w:numId="16">
+    <w:abstractNumId w:val="8"/>
   </w:num>
 </w:numbering>
 </file>
@@ -8139,12 +9605,9 @@
 </file>
 
 <file path=customXml/item1.xml><?xml version="1.0" encoding="utf-8"?>
-<?mso-contentType ?>
-<FormTemplates xmlns="http://schemas.microsoft.com/sharepoint/v3/contenttype/forms">
-  <Display>DocumentLibraryForm</Display>
-  <Edit>DocumentLibraryForm</Edit>
-  <New>DocumentLibraryForm</New>
-</FormTemplates>
+<p:properties xmlns:p="http://schemas.microsoft.com/office/2006/metadata/properties" xmlns:xsi="http://www.w3.org/2001/XMLSchema-instance" xmlns:pc="http://schemas.microsoft.com/office/infopath/2007/PartnerControls">
+  <documentManagement/>
+</p:properties>
 </file>
 
 <file path=customXml/item2.xml><?xml version="1.0" encoding="utf-8"?>
@@ -8365,15 +9828,19 @@
 </file>
 
 <file path=customXml/item3.xml><?xml version="1.0" encoding="utf-8"?>
-<p:properties xmlns:p="http://schemas.microsoft.com/office/2006/metadata/properties" xmlns:xsi="http://www.w3.org/2001/XMLSchema-instance" xmlns:pc="http://schemas.microsoft.com/office/infopath/2007/PartnerControls">
-  <documentManagement/>
-</p:properties>
+<?mso-contentType ?>
+<FormTemplates xmlns="http://schemas.microsoft.com/sharepoint/v3/contenttype/forms">
+  <Display>DocumentLibraryForm</Display>
+  <Edit>DocumentLibraryForm</Edit>
+  <New>DocumentLibraryForm</New>
+</FormTemplates>
 </file>
 
 <file path=customXml/itemProps1.xml><?xml version="1.0" encoding="utf-8"?>
-<ds:datastoreItem xmlns:ds="http://schemas.openxmlformats.org/officeDocument/2006/customXml" ds:itemID="{81A1183A-7271-44C9-80A3-C5F6D0F47427}">
+<ds:datastoreItem xmlns:ds="http://schemas.openxmlformats.org/officeDocument/2006/customXml" ds:itemID="{C05D3EEE-14EE-471D-A7CA-02866156A3FC}">
   <ds:schemaRefs>
-    <ds:schemaRef ds:uri="http://schemas.microsoft.com/sharepoint/v3/contenttype/forms"/>
+    <ds:schemaRef ds:uri="http://schemas.microsoft.com/office/2006/metadata/properties"/>
+    <ds:schemaRef ds:uri="http://schemas.microsoft.com/office/infopath/2007/PartnerControls"/>
   </ds:schemaRefs>
 </ds:datastoreItem>
 </file>
@@ -8398,10 +9865,9 @@
 </file>
 
 <file path=customXml/itemProps3.xml><?xml version="1.0" encoding="utf-8"?>
-<ds:datastoreItem xmlns:ds="http://schemas.openxmlformats.org/officeDocument/2006/customXml" ds:itemID="{C05D3EEE-14EE-471D-A7CA-02866156A3FC}">
+<ds:datastoreItem xmlns:ds="http://schemas.openxmlformats.org/officeDocument/2006/customXml" ds:itemID="{81A1183A-7271-44C9-80A3-C5F6D0F47427}">
   <ds:schemaRefs>
-    <ds:schemaRef ds:uri="http://schemas.microsoft.com/office/2006/metadata/properties"/>
-    <ds:schemaRef ds:uri="http://schemas.microsoft.com/office/infopath/2007/PartnerControls"/>
+    <ds:schemaRef ds:uri="http://schemas.microsoft.com/sharepoint/v3/contenttype/forms"/>
   </ds:schemaRefs>
 </ds:datastoreItem>
 </file>
</xml_diff>

<commit_message>
Update readme and docs
</commit_message>
<xml_diff>
--- a/docs/ScarMapper User Guide.docx
+++ b/docs/ScarMapper User Guide.docx
@@ -47,13 +47,8 @@
         <w:t>and</w:t>
       </w:r>
       <w:r>
-        <w:t xml:space="preserve"> </w:t>
-      </w:r>
-      <w:proofErr w:type="spellStart"/>
-      <w:r>
-        <w:t>HiFiBR</w:t>
-      </w:r>
-      <w:proofErr w:type="spellEnd"/>
+        <w:t xml:space="preserve"> HiFiBR</w:t>
+      </w:r>
       <w:r>
         <w:t xml:space="preserve"> because it does not depend on aligning the sequence reads to each other when creating a consensus or to a reference to identify INDELS.</w:t>
       </w:r>
@@ -86,15 +81,7 @@
         <w:t xml:space="preserve">although it </w:t>
       </w:r>
       <w:r>
-        <w:t xml:space="preserve">has not been tested.  Will not run on Windows because ScarMapper uses </w:t>
-      </w:r>
-      <w:proofErr w:type="spellStart"/>
-      <w:r>
-        <w:t>Pysam</w:t>
-      </w:r>
-      <w:proofErr w:type="spellEnd"/>
-      <w:r>
-        <w:t xml:space="preserve"> to parse the reference FASTA file.</w:t>
+        <w:t>has not been tested.  Will not run on Windows because ScarMapper uses Pysam to parse the reference FASTA file.</w:t>
       </w:r>
     </w:p>
     <w:p>
@@ -257,19 +244,7 @@
         <w:rPr>
           <w:rFonts w:ascii="Calibri" w:hAnsi="Calibri" w:cs="Calibri"/>
         </w:rPr>
-        <w:t xml:space="preserve">Python </w:t>
-      </w:r>
-      <w:r>
-        <w:rPr>
-          <w:rFonts w:ascii="Calibri" w:hAnsi="Calibri" w:cs="Calibri"/>
-        </w:rPr>
-        <w:t>≥3.</w:t>
-      </w:r>
-      <w:r>
-        <w:rPr>
-          <w:rFonts w:ascii="Calibri" w:hAnsi="Calibri" w:cs="Calibri"/>
-        </w:rPr>
-        <w:t>6 recommended</w:t>
+        <w:t>Python ≥3.6 recommended</w:t>
       </w:r>
     </w:p>
     <w:p>
@@ -284,27 +259,13 @@
         <w:rPr>
           <w:rFonts w:ascii="Calibri" w:eastAsia="Times New Roman" w:hAnsi="Calibri" w:cs="Calibri"/>
         </w:rPr>
-        <w:t xml:space="preserve">Python packages in no </w:t>
-      </w:r>
-      <w:proofErr w:type="gramStart"/>
+        <w:t xml:space="preserve">Python packages in no particular </w:t>
+      </w:r>
       <w:r>
         <w:rPr>
           <w:rFonts w:ascii="Calibri" w:eastAsia="Times New Roman" w:hAnsi="Calibri" w:cs="Calibri"/>
         </w:rPr>
-        <w:t xml:space="preserve">particular </w:t>
-      </w:r>
-      <w:r>
-        <w:rPr>
-          <w:rFonts w:ascii="Calibri" w:eastAsia="Times New Roman" w:hAnsi="Calibri" w:cs="Calibri"/>
-        </w:rPr>
-        <w:t>order</w:t>
-      </w:r>
-      <w:proofErr w:type="gramEnd"/>
-      <w:r>
-        <w:rPr>
-          <w:rFonts w:ascii="Calibri" w:eastAsia="Times New Roman" w:hAnsi="Calibri" w:cs="Calibri"/>
-        </w:rPr>
-        <w:t>, latest</w:t>
+        <w:t>order, latest</w:t>
       </w:r>
       <w:r>
         <w:rPr>
@@ -326,14 +287,12 @@
           <w:rFonts w:ascii="Calibri" w:eastAsia="Times New Roman" w:hAnsi="Calibri" w:cs="Calibri"/>
         </w:rPr>
       </w:pPr>
-      <w:proofErr w:type="spellStart"/>
       <w:r>
         <w:rPr>
           <w:rFonts w:ascii="Calibri" w:eastAsia="Times New Roman" w:hAnsi="Calibri" w:cs="Calibri"/>
         </w:rPr>
         <w:t>scipy</w:t>
       </w:r>
-      <w:proofErr w:type="spellEnd"/>
     </w:p>
     <w:p>
       <w:pPr>
@@ -348,14 +307,12 @@
           <w:rFonts w:ascii="Calibri" w:eastAsia="Times New Roman" w:hAnsi="Calibri" w:cs="Calibri"/>
         </w:rPr>
       </w:pPr>
-      <w:proofErr w:type="spellStart"/>
       <w:r>
         <w:rPr>
           <w:rFonts w:ascii="Calibri" w:eastAsia="Times New Roman" w:hAnsi="Calibri" w:cs="Calibri"/>
         </w:rPr>
         <w:t>natsort</w:t>
       </w:r>
-      <w:proofErr w:type="spellEnd"/>
     </w:p>
     <w:p>
       <w:pPr>
@@ -370,14 +327,12 @@
           <w:rFonts w:ascii="Calibri" w:eastAsia="Times New Roman" w:hAnsi="Calibri" w:cs="Calibri"/>
         </w:rPr>
       </w:pPr>
-      <w:proofErr w:type="spellStart"/>
       <w:r>
         <w:rPr>
           <w:rFonts w:ascii="Calibri" w:eastAsia="Times New Roman" w:hAnsi="Calibri" w:cs="Calibri"/>
         </w:rPr>
         <w:t>pysam</w:t>
       </w:r>
-      <w:proofErr w:type="spellEnd"/>
     </w:p>
     <w:p>
       <w:pPr>
@@ -432,14 +387,12 @@
           <w:rFonts w:ascii="Calibri" w:eastAsia="Times New Roman" w:hAnsi="Calibri" w:cs="Calibri"/>
         </w:rPr>
       </w:pPr>
-      <w:proofErr w:type="spellStart"/>
       <w:r>
         <w:rPr>
           <w:rFonts w:ascii="Calibri" w:eastAsia="Times New Roman" w:hAnsi="Calibri" w:cs="Calibri"/>
         </w:rPr>
         <w:t>numpy</w:t>
       </w:r>
-      <w:proofErr w:type="spellEnd"/>
     </w:p>
     <w:p>
       <w:pPr>
@@ -458,16 +411,8 @@
         <w:rPr>
           <w:rFonts w:ascii="Calibri" w:eastAsia="Times New Roman" w:hAnsi="Calibri" w:cs="Calibri"/>
         </w:rPr>
-        <w:t>python-</w:t>
-      </w:r>
-      <w:proofErr w:type="spellStart"/>
-      <w:r>
-        <w:rPr>
-          <w:rFonts w:ascii="Calibri" w:eastAsia="Times New Roman" w:hAnsi="Calibri" w:cs="Calibri"/>
-        </w:rPr>
-        <w:t>Levenshtein</w:t>
-      </w:r>
-      <w:proofErr w:type="spellEnd"/>
+        <w:t>python-Levenshtein</w:t>
+      </w:r>
     </w:p>
     <w:p>
       <w:pPr>
@@ -482,14 +427,12 @@
           <w:rFonts w:ascii="Calibri" w:eastAsia="Times New Roman" w:hAnsi="Calibri" w:cs="Calibri"/>
         </w:rPr>
       </w:pPr>
-      <w:proofErr w:type="spellStart"/>
       <w:r>
         <w:rPr>
           <w:rFonts w:ascii="Calibri" w:eastAsia="Times New Roman" w:hAnsi="Calibri" w:cs="Calibri"/>
         </w:rPr>
         <w:t>cython</w:t>
       </w:r>
-      <w:proofErr w:type="spellEnd"/>
     </w:p>
     <w:p>
       <w:pPr>
@@ -504,14 +447,12 @@
           <w:rFonts w:ascii="Calibri" w:eastAsia="Times New Roman" w:hAnsi="Calibri" w:cs="Calibri"/>
         </w:rPr>
       </w:pPr>
-      <w:proofErr w:type="spellStart"/>
       <w:r>
         <w:rPr>
           <w:rFonts w:ascii="Calibri" w:eastAsia="Times New Roman" w:hAnsi="Calibri" w:cs="Calibri"/>
         </w:rPr>
         <w:t>setuptools</w:t>
       </w:r>
-      <w:proofErr w:type="spellEnd"/>
     </w:p>
     <w:p>
       <w:pPr>
@@ -595,37 +536,15 @@
         <w:rPr>
           <w:rFonts w:ascii="Calibri" w:eastAsia="Times New Roman" w:hAnsi="Calibri" w:cs="Calibri"/>
         </w:rPr>
-        <w:t>usage: scarmapper.py [-h] --</w:t>
-      </w:r>
-      <w:proofErr w:type="spellStart"/>
-      <w:r>
-        <w:rPr>
-          <w:rFonts w:ascii="Calibri" w:eastAsia="Times New Roman" w:hAnsi="Calibri" w:cs="Calibri"/>
-        </w:rPr>
-        <w:t>options_file</w:t>
-      </w:r>
-      <w:proofErr w:type="spellEnd"/>
-      <w:r>
-        <w:rPr>
-          <w:rFonts w:ascii="Calibri" w:eastAsia="Times New Roman" w:hAnsi="Calibri" w:cs="Calibri"/>
-        </w:rPr>
-        <w:t xml:space="preserve"> OPTIONS_FILE</w:t>
+        <w:t>usage: scarmapper.py [-h] --options_file OPTIONS_FILE</w:t>
       </w:r>
       <w:r>
         <w:rPr>
           <w:rFonts w:ascii="Calibri" w:eastAsia="Times New Roman" w:hAnsi="Calibri" w:cs="Calibri"/>
         </w:rPr>
         <w:br/>
-        <w:t xml:space="preserve"> scarmapper.py: error: the following arguments are required: --</w:t>
-      </w:r>
-      <w:proofErr w:type="spellStart"/>
-      <w:r>
-        <w:rPr>
-          <w:rFonts w:ascii="Calibri" w:eastAsia="Times New Roman" w:hAnsi="Calibri" w:cs="Calibri"/>
-        </w:rPr>
-        <w:t>options_file</w:t>
-      </w:r>
-      <w:proofErr w:type="spellEnd"/>
+        <w:t xml:space="preserve"> scarmapper.py: error: the following arguments are required: --options_file</w:t>
+      </w:r>
     </w:p>
     <w:p>
       <w:pPr>
@@ -666,15 +585,7 @@
         <w:t xml:space="preserve"> </w:t>
       </w:r>
       <w:r>
-        <w:t xml:space="preserve">the Master Index file and the Targets file can be found in the </w:t>
-      </w:r>
-      <w:proofErr w:type="gramStart"/>
-      <w:r>
-        <w:t>docs</w:t>
-      </w:r>
-      <w:proofErr w:type="gramEnd"/>
-      <w:r>
-        <w:t xml:space="preserve"> folder of ScarMapper.  </w:t>
+        <w:t xml:space="preserve">the Master Index file and the Targets file can be found in the docs folder of ScarMapper.  </w:t>
       </w:r>
       <w:r>
         <w:t>The</w:t>
@@ -725,15 +636,7 @@
       </w:pPr>
       <w:r>
         <w:lastRenderedPageBreak/>
-        <w:t xml:space="preserve">Obtain a reference genome of your choice such as GRCh38 or GRCm38.  Make sure you also have the index file.  If one was not available to download you will need to create it with </w:t>
-      </w:r>
-      <w:proofErr w:type="spellStart"/>
-      <w:r>
-        <w:t>Samtools</w:t>
-      </w:r>
-      <w:proofErr w:type="spellEnd"/>
-      <w:r>
-        <w:t>.  Place these files in a directory you have access to.</w:t>
+        <w:t>Obtain a reference genome of your choice such as GRCh38 or GRCm38.  Make sure you also have the index file.  If one was not available to download you will need to create it with Samtools.  Place these files in a directory you have access to.</w:t>
       </w:r>
     </w:p>
     <w:p>
@@ -772,15 +675,7 @@
         <w:t>ScarMapper_Sample_Manifest.xlsx</w:t>
       </w:r>
       <w:r>
-        <w:t xml:space="preserve">) is found in the </w:t>
-      </w:r>
-      <w:proofErr w:type="gramStart"/>
-      <w:r>
-        <w:t>docs</w:t>
-      </w:r>
-      <w:proofErr w:type="gramEnd"/>
-      <w:r>
-        <w:t xml:space="preserve"> folder.  As a minimum, columns A through E are required for ScarMapper.</w:t>
+        <w:t>) is found in the docs folder.  As a minimum, columns A through E are required for ScarMapper.</w:t>
       </w:r>
       <w:r>
         <w:t xml:space="preserve">  Either copy and paste those columns into a text editor or export</w:t>
@@ -899,7 +794,7 @@
         <w:rPr>
           <w:rFonts w:ascii="Calibri" w:eastAsia="Times New Roman" w:hAnsi="Calibri" w:cs="Calibri"/>
         </w:rPr>
-        <w:t xml:space="preserve">file that corresponds to the to </w:t>
+        <w:t xml:space="preserve">file that corresponds to </w:t>
       </w:r>
       <w:r>
         <w:rPr>
@@ -918,6 +813,18 @@
           <w:rFonts w:ascii="Calibri" w:eastAsia="Times New Roman" w:hAnsi="Calibri" w:cs="Calibri"/>
         </w:rPr>
         <w:t>sequencing platform</w:t>
+      </w:r>
+      <w:r>
+        <w:rPr>
+          <w:rFonts w:ascii="Calibri" w:eastAsia="Times New Roman" w:hAnsi="Calibri" w:cs="Calibri"/>
+        </w:rPr>
+        <w:t xml:space="preserve"> and </w:t>
+      </w:r>
+      <w:r>
+        <w:rPr>
+          <w:rFonts w:ascii="Calibri" w:eastAsia="Times New Roman" w:hAnsi="Calibri" w:cs="Calibri"/>
+        </w:rPr>
+        <w:t>sequencing design</w:t>
       </w:r>
       <w:r>
         <w:rPr>
@@ -1019,19 +926,8 @@
                 <w:bCs/>
                 <w:color w:val="000000"/>
               </w:rPr>
-              <w:t xml:space="preserve"># </w:t>
+              <w:t># Index_ID</w:t>
             </w:r>
-            <w:proofErr w:type="spellStart"/>
-            <w:r>
-              <w:rPr>
-                <w:rFonts w:ascii="Arial" w:hAnsi="Arial" w:cs="Arial"/>
-                <w:b/>
-                <w:bCs/>
-                <w:color w:val="000000"/>
-              </w:rPr>
-              <w:t>Index_ID</w:t>
-            </w:r>
-            <w:proofErr w:type="spellEnd"/>
           </w:p>
         </w:tc>
         <w:tc>
@@ -1281,15 +1177,7 @@
         <w:t>ScarMapper_Targets.csv</w:t>
       </w:r>
       <w:r>
-        <w:t xml:space="preserve">, found in the </w:t>
-      </w:r>
-      <w:proofErr w:type="gramStart"/>
-      <w:r>
-        <w:t>docs</w:t>
-      </w:r>
-      <w:proofErr w:type="gramEnd"/>
-      <w:r>
-        <w:t xml:space="preserve"> folder</w:t>
+        <w:t>, found in the docs folder</w:t>
       </w:r>
       <w:r>
         <w:t>,</w:t>
@@ -1321,11 +1209,9 @@
           <w:numId w:val="11"/>
         </w:numPr>
       </w:pPr>
-      <w:proofErr w:type="spellStart"/>
       <w:r>
         <w:t>TargetName</w:t>
       </w:r>
-      <w:proofErr w:type="spellEnd"/>
     </w:p>
     <w:p>
       <w:pPr>
@@ -1342,15 +1228,7 @@
         <w:t>Avoid using special characters</w:t>
       </w:r>
       <w:r>
-        <w:t xml:space="preserve"> (`</w:t>
-      </w:r>
-      <w:proofErr w:type="gramStart"/>
-      <w:r>
-        <w:t>~!@</w:t>
-      </w:r>
-      <w:proofErr w:type="gramEnd"/>
-      <w:r>
-        <w:t>#$%^&amp;</w:t>
+        <w:t xml:space="preserve"> (`~!@#$%^&amp;</w:t>
       </w:r>
       <w:r>
         <w:t>(*}{)</w:t>
@@ -1367,11 +1245,9 @@
           <w:numId w:val="11"/>
         </w:numPr>
       </w:pPr>
-      <w:proofErr w:type="spellStart"/>
       <w:r>
         <w:t>Chr</w:t>
       </w:r>
-      <w:proofErr w:type="spellEnd"/>
     </w:p>
     <w:p>
       <w:pPr>
@@ -1450,7 +1326,6 @@
           <w:numId w:val="11"/>
         </w:numPr>
       </w:pPr>
-      <w:proofErr w:type="spellStart"/>
       <w:r>
         <w:t>sgRNA</w:t>
       </w:r>
@@ -1460,7 +1335,6 @@
       <w:r>
         <w:t>Seq</w:t>
       </w:r>
-      <w:proofErr w:type="spellEnd"/>
     </w:p>
     <w:p>
       <w:pPr>
@@ -1500,11 +1374,9 @@
           <w:numId w:val="11"/>
         </w:numPr>
       </w:pPr>
-      <w:proofErr w:type="spellStart"/>
       <w:r>
         <w:t>ReverseComp</w:t>
       </w:r>
-      <w:proofErr w:type="spellEnd"/>
     </w:p>
     <w:p>
       <w:pPr>
@@ -1569,15 +1441,7 @@
         </w:numPr>
       </w:pPr>
       <w:r>
-        <w:t xml:space="preserve">This is a shell file that must be a formatted as a tab delimited text file.  In the </w:t>
-      </w:r>
-      <w:proofErr w:type="gramStart"/>
-      <w:r>
-        <w:t>docs</w:t>
-      </w:r>
-      <w:proofErr w:type="gramEnd"/>
-      <w:r>
-        <w:t xml:space="preserve"> folder you will find template options file </w:t>
+        <w:t xml:space="preserve">This is a shell file that must be a formatted as a tab delimited text file.  In the docs folder you will find template options file </w:t>
       </w:r>
       <w:r>
         <w:rPr>
@@ -1684,6 +1548,21 @@
     <w:p>
       <w:pPr>
         <w:pStyle w:val="NoSpacing"/>
+        <w:numPr>
+          <w:ilvl w:val="1"/>
+          <w:numId w:val="11"/>
+        </w:numPr>
+      </w:pPr>
+      <w:r>
+        <w:t>Not required for</w:t>
+      </w:r>
+      <w:r>
+        <w:t xml:space="preserve"> Ramsden platform.</w:t>
+      </w:r>
+    </w:p>
+    <w:p>
+      <w:pPr>
+        <w:pStyle w:val="NoSpacing"/>
       </w:pPr>
     </w:p>
     <w:p>
@@ -1777,15 +1656,7 @@
         <w:t>For example, p</w:t>
       </w:r>
       <w:r>
-        <w:t xml:space="preserve">rimers we have used for the </w:t>
-      </w:r>
-      <w:proofErr w:type="spellStart"/>
-      <w:r>
-        <w:t>Lamin</w:t>
-      </w:r>
-      <w:proofErr w:type="spellEnd"/>
-      <w:r>
-        <w:t xml:space="preserve"> Receptor B locus.</w:t>
+        <w:t>rimers we have used for the Lamin Receptor B locus.</w:t>
       </w:r>
     </w:p>
     <w:p>
@@ -2939,14 +2810,12 @@
                 <w:rFonts w:ascii="Calibri" w:eastAsia="Times New Roman" w:hAnsi="Calibri" w:cs="Calibri"/>
               </w:rPr>
             </w:pPr>
-            <w:proofErr w:type="spellStart"/>
             <w:r>
               <w:rPr>
                 <w:rFonts w:ascii="Calibri" w:eastAsia="Times New Roman" w:hAnsi="Calibri" w:cs="Calibri"/>
               </w:rPr>
               <w:t>Rcomp</w:t>
             </w:r>
-            <w:proofErr w:type="spellEnd"/>
           </w:p>
         </w:tc>
         <w:tc>
@@ -3089,14 +2958,12 @@
                 <w:rFonts w:ascii="Calibri" w:eastAsia="Times New Roman" w:hAnsi="Calibri" w:cs="Calibri"/>
               </w:rPr>
             </w:pPr>
-            <w:proofErr w:type="spellStart"/>
             <w:r>
               <w:rPr>
                 <w:rFonts w:ascii="Calibri" w:eastAsia="Times New Roman" w:hAnsi="Calibri" w:cs="Calibri"/>
               </w:rPr>
               <w:t>Rcomp</w:t>
             </w:r>
-            <w:proofErr w:type="spellEnd"/>
           </w:p>
         </w:tc>
         <w:tc>
@@ -3247,14 +3114,12 @@
                 <w:rFonts w:ascii="Calibri" w:eastAsia="Times New Roman" w:hAnsi="Calibri" w:cs="Calibri"/>
               </w:rPr>
             </w:pPr>
-            <w:proofErr w:type="spellStart"/>
             <w:r>
               <w:rPr>
                 <w:rFonts w:ascii="Calibri" w:eastAsia="Times New Roman" w:hAnsi="Calibri" w:cs="Calibri"/>
               </w:rPr>
               <w:t>Rcomp</w:t>
             </w:r>
-            <w:proofErr w:type="spellEnd"/>
           </w:p>
         </w:tc>
         <w:tc>
@@ -3405,14 +3270,12 @@
                 <w:rFonts w:ascii="Calibri" w:eastAsia="Times New Roman" w:hAnsi="Calibri" w:cs="Calibri"/>
               </w:rPr>
             </w:pPr>
-            <w:proofErr w:type="spellStart"/>
             <w:r>
               <w:rPr>
                 <w:rFonts w:ascii="Calibri" w:eastAsia="Times New Roman" w:hAnsi="Calibri" w:cs="Calibri"/>
               </w:rPr>
               <w:t>Rcomp</w:t>
             </w:r>
-            <w:proofErr w:type="spellEnd"/>
           </w:p>
         </w:tc>
         <w:tc>
@@ -3563,14 +3426,12 @@
                 <w:rFonts w:ascii="Calibri" w:eastAsia="Times New Roman" w:hAnsi="Calibri" w:cs="Calibri"/>
               </w:rPr>
             </w:pPr>
-            <w:proofErr w:type="spellStart"/>
             <w:r>
               <w:rPr>
                 <w:rFonts w:ascii="Calibri" w:eastAsia="Times New Roman" w:hAnsi="Calibri" w:cs="Calibri"/>
               </w:rPr>
               <w:t>Rcomp</w:t>
             </w:r>
-            <w:proofErr w:type="spellEnd"/>
           </w:p>
         </w:tc>
         <w:tc>
@@ -3729,14 +3590,12 @@
                 <w:rFonts w:ascii="Calibri" w:eastAsia="Times New Roman" w:hAnsi="Calibri" w:cs="Calibri"/>
               </w:rPr>
             </w:pPr>
-            <w:proofErr w:type="spellStart"/>
             <w:r>
               <w:rPr>
                 <w:rFonts w:ascii="Calibri" w:eastAsia="Times New Roman" w:hAnsi="Calibri" w:cs="Calibri"/>
               </w:rPr>
               <w:t>Rcomp</w:t>
             </w:r>
-            <w:proofErr w:type="spellEnd"/>
           </w:p>
         </w:tc>
         <w:tc>
@@ -3999,41 +3858,36 @@
       <w:pPr>
         <w:pStyle w:val="Heading2"/>
       </w:pPr>
-      <w:proofErr w:type="spellStart"/>
-      <w:r>
-        <w:t>run_ScarMapper_IndelProcessing</w:t>
-      </w:r>
-      <w:proofErr w:type="spellEnd"/>
+      <w:r>
+        <w:t xml:space="preserve">run_ScarMapper_IndelProcessing </w:t>
+      </w:r>
+      <w:r>
+        <w:t>File</w:t>
+      </w:r>
+    </w:p>
+    <w:p>
+      <w:pPr>
+        <w:pStyle w:val="NoSpacing"/>
+      </w:pPr>
+      <w:r>
+        <w:tab/>
+      </w:r>
+      <w:r>
+        <w:t xml:space="preserve">This option file is used to </w:t>
+      </w:r>
+      <w:r>
+        <w:t>process the FASTQ files and find the INDELs</w:t>
+      </w:r>
+      <w:r>
+        <w:t>.</w:t>
+      </w:r>
+      <w:r>
+        <w:t xml:space="preserve">  Each</w:t>
+      </w:r>
       <w:r>
         <w:t xml:space="preserve"> </w:t>
       </w:r>
       <w:r>
-        <w:t>File</w:t>
-      </w:r>
-    </w:p>
-    <w:p>
-      <w:pPr>
-        <w:pStyle w:val="NoSpacing"/>
-      </w:pPr>
-      <w:r>
-        <w:tab/>
-      </w:r>
-      <w:r>
-        <w:t xml:space="preserve">This option file is used to </w:t>
-      </w:r>
-      <w:r>
-        <w:t>process the FASTQ files and find the INDELs</w:t>
-      </w:r>
-      <w:r>
-        <w:t>.</w:t>
-      </w:r>
-      <w:r>
-        <w:t xml:space="preserve">  Each</w:t>
-      </w:r>
-      <w:r>
-        <w:t xml:space="preserve"> </w:t>
-      </w:r>
-      <w:r>
         <w:t>parameter is described below.</w:t>
       </w:r>
     </w:p>
@@ -4043,20 +3897,15 @@
         <w:ind w:firstLine="270"/>
       </w:pPr>
       <w:r>
-        <w:t>--</w:t>
-      </w:r>
-      <w:proofErr w:type="spellStart"/>
-      <w:r>
-        <w:t>IndelProcessing</w:t>
-      </w:r>
-      <w:proofErr w:type="spellEnd"/>
-    </w:p>
-    <w:p>
-      <w:pPr>
-        <w:pStyle w:val="NoSpacing"/>
-      </w:pPr>
-      <w:r>
         <w:lastRenderedPageBreak/>
+        <w:t>--IndelProcessing</w:t>
+      </w:r>
+    </w:p>
+    <w:p>
+      <w:pPr>
+        <w:pStyle w:val="NoSpacing"/>
+      </w:pPr>
+      <w:r>
         <w:tab/>
       </w:r>
       <w:r>
@@ -4115,13 +3964,58 @@
         <w:ind w:firstLine="180"/>
       </w:pPr>
       <w:r>
+        <w:t>--RefSeq</w:t>
+      </w:r>
+    </w:p>
+    <w:p>
+      <w:pPr>
+        <w:pStyle w:val="NoSpacing"/>
+        <w:ind w:left="720"/>
+      </w:pPr>
+      <w:r>
+        <w:t xml:space="preserve">Full path to the </w:t>
+      </w:r>
+      <w:r>
+        <w:t xml:space="preserve">FASTA </w:t>
+      </w:r>
+      <w:r>
+        <w:t>genomic reference</w:t>
+      </w:r>
+      <w:r>
+        <w:t>.  The reference index file must be in the same location as the genomic FASTA file</w:t>
+      </w:r>
+    </w:p>
+    <w:p>
+      <w:pPr>
+        <w:pStyle w:val="NoSpacing"/>
+        <w:ind w:firstLine="180"/>
+      </w:pPr>
+      <w:r>
+        <w:t>--Master_Index_File</w:t>
+      </w:r>
+    </w:p>
+    <w:p>
+      <w:pPr>
+        <w:pStyle w:val="NoSpacing"/>
+      </w:pPr>
+      <w:r>
+        <w:tab/>
+      </w:r>
+      <w:r>
+        <w:t>Full path to the master index file described above.</w:t>
+      </w:r>
+    </w:p>
+    <w:p>
+      <w:pPr>
+        <w:pStyle w:val="NoSpacing"/>
+        <w:ind w:firstLine="180"/>
+      </w:pPr>
+      <w:r>
         <w:t>--</w:t>
       </w:r>
-      <w:proofErr w:type="spellStart"/>
-      <w:r>
-        <w:t>RefSeq</w:t>
-      </w:r>
-      <w:proofErr w:type="spellEnd"/>
+      <w:r>
+        <w:t xml:space="preserve"> SampleManifest</w:t>
+      </w:r>
     </w:p>
     <w:p>
       <w:pPr>
@@ -4132,13 +4026,16 @@
         <w:t xml:space="preserve">Full path to the </w:t>
       </w:r>
       <w:r>
-        <w:t xml:space="preserve">FASTA </w:t>
-      </w:r>
-      <w:r>
-        <w:t>genomic reference</w:t>
-      </w:r>
-      <w:r>
-        <w:t>.  The reference index file must be in the same location as the genomic FASTA file</w:t>
+        <w:t xml:space="preserve">pooled </w:t>
+      </w:r>
+      <w:r>
+        <w:t>sample manifest</w:t>
+      </w:r>
+      <w:r>
+        <w:t xml:space="preserve"> file</w:t>
+      </w:r>
+      <w:r>
+        <w:t>.</w:t>
       </w:r>
     </w:p>
     <w:p>
@@ -4147,76 +4044,8 @@
         <w:ind w:firstLine="180"/>
       </w:pPr>
       <w:r>
-        <w:t>--</w:t>
-      </w:r>
-      <w:proofErr w:type="spellStart"/>
-      <w:r>
-        <w:t>Master_Index_File</w:t>
-      </w:r>
-      <w:proofErr w:type="spellEnd"/>
-    </w:p>
-    <w:p>
-      <w:pPr>
-        <w:pStyle w:val="NoSpacing"/>
-      </w:pPr>
-      <w:r>
-        <w:tab/>
-      </w:r>
-      <w:r>
-        <w:t>Full path to the master index file described above.</w:t>
-      </w:r>
-    </w:p>
-    <w:p>
-      <w:pPr>
-        <w:pStyle w:val="NoSpacing"/>
-        <w:ind w:firstLine="180"/>
-      </w:pPr>
-      <w:r>
-        <w:t>--</w:t>
-      </w:r>
-      <w:r>
-        <w:t xml:space="preserve"> </w:t>
-      </w:r>
-      <w:proofErr w:type="spellStart"/>
-      <w:r>
-        <w:t>SampleManifest</w:t>
-      </w:r>
-      <w:proofErr w:type="spellEnd"/>
-    </w:p>
-    <w:p>
-      <w:pPr>
-        <w:pStyle w:val="NoSpacing"/>
-        <w:ind w:left="720"/>
-      </w:pPr>
-      <w:r>
-        <w:t xml:space="preserve">Full path to the </w:t>
-      </w:r>
-      <w:r>
-        <w:t xml:space="preserve">pooled </w:t>
-      </w:r>
-      <w:r>
-        <w:t>sample manifest</w:t>
-      </w:r>
-      <w:r>
-        <w:t xml:space="preserve"> file</w:t>
-      </w:r>
-      <w:r>
-        <w:t>.</w:t>
-      </w:r>
-    </w:p>
-    <w:p>
-      <w:pPr>
-        <w:pStyle w:val="NoSpacing"/>
-        <w:ind w:firstLine="180"/>
-      </w:pPr>
-      <w:r>
-        <w:t>--</w:t>
-      </w:r>
-      <w:proofErr w:type="spellStart"/>
-      <w:r>
-        <w:t>TargetFile</w:t>
-      </w:r>
-      <w:proofErr w:type="spellEnd"/>
+        <w:t>--TargetFile</w:t>
+      </w:r>
     </w:p>
     <w:p>
       <w:pPr>
@@ -4234,13 +4063,8 @@
         <w:ind w:firstLine="180"/>
       </w:pPr>
       <w:r>
-        <w:t>--</w:t>
-      </w:r>
-      <w:proofErr w:type="spellStart"/>
-      <w:r>
-        <w:t>WorkingFolder</w:t>
-      </w:r>
-      <w:proofErr w:type="spellEnd"/>
+        <w:t>--WorkingFolder</w:t>
+      </w:r>
     </w:p>
     <w:p>
       <w:pPr>
@@ -4264,13 +4088,8 @@
         <w:ind w:firstLine="90"/>
       </w:pPr>
       <w:r>
-        <w:t>--</w:t>
-      </w:r>
-      <w:proofErr w:type="spellStart"/>
-      <w:r>
-        <w:t>PrimerPhasingFile</w:t>
-      </w:r>
-      <w:proofErr w:type="spellEnd"/>
+        <w:t>--PrimerPhasingFile</w:t>
+      </w:r>
     </w:p>
     <w:p>
       <w:pPr>
@@ -4307,13 +4126,156 @@
         <w:ind w:firstLine="180"/>
       </w:pPr>
       <w:r>
+        <w:t>--Job_Name</w:t>
+      </w:r>
+    </w:p>
+    <w:p>
+      <w:pPr>
+        <w:pStyle w:val="NoSpacing"/>
+        <w:ind w:left="720"/>
+      </w:pPr>
+      <w:r>
+        <w:t xml:space="preserve">Provide a name for a run.  This name will be incorporated into the output files </w:t>
+      </w:r>
+      <w:r>
+        <w:t xml:space="preserve">simplifying identification.  </w:t>
+      </w:r>
+      <w:r>
+        <w:t>For this reason avoid special characters such as (`~!@#$%^&amp;(*}{)</w:t>
+      </w:r>
+      <w:r>
+        <w:t>.</w:t>
+      </w:r>
+    </w:p>
+    <w:p>
+      <w:pPr>
+        <w:pStyle w:val="NoSpacing"/>
+        <w:ind w:firstLine="180"/>
+      </w:pPr>
+      <w:r>
+        <w:t>--Spawn</w:t>
+      </w:r>
+    </w:p>
+    <w:p>
+      <w:pPr>
+        <w:pStyle w:val="NoSpacing"/>
+        <w:ind w:left="720"/>
+      </w:pPr>
+      <w:r>
+        <w:t>Defines how many parallel jobs to create.  Each library defined in the index file will be processes in its o</w:t>
+      </w:r>
+      <w:r>
+        <w:t>wn job.  Max setting should be</w:t>
+      </w:r>
+      <w:r>
+        <w:t xml:space="preserve"> number of CPUs </w:t>
+      </w:r>
+      <w:r>
+        <w:t>– 1.  Minimum value is 1.</w:t>
+      </w:r>
+    </w:p>
+    <w:p>
+      <w:pPr>
+        <w:pStyle w:val="NoSpacing"/>
+        <w:ind w:firstLine="180"/>
+      </w:pPr>
+      <w:r>
+        <w:t>--Demultiplex</w:t>
+      </w:r>
+    </w:p>
+    <w:p>
+      <w:pPr>
+        <w:pStyle w:val="NoSpacing"/>
+        <w:ind w:left="720"/>
+      </w:pPr>
+      <w:r>
+        <w:t xml:space="preserve">Allowed values are True or False.  </w:t>
+      </w:r>
+      <w:r>
+        <w:t xml:space="preserve">Defines if demultiplexed FASTQ files are written.  </w:t>
+      </w:r>
+      <w:r>
+        <w:t xml:space="preserve">If the files are </w:t>
+      </w:r>
+      <w:r>
+        <w:t>written,</w:t>
+      </w:r>
+      <w:r>
+        <w:t xml:space="preserve"> they are automatically compresse</w:t>
+      </w:r>
+      <w:r>
+        <w:t>d</w:t>
+      </w:r>
+      <w:r>
+        <w:t xml:space="preserve"> with gzip with a compression setting of 9.</w:t>
+      </w:r>
+    </w:p>
+    <w:p>
+      <w:pPr>
+        <w:pStyle w:val="NoSpacing"/>
+        <w:ind w:firstLine="180"/>
+      </w:pPr>
+      <w:r>
         <w:t>--</w:t>
       </w:r>
-      <w:proofErr w:type="spellStart"/>
-      <w:r>
-        <w:t>Job_Name</w:t>
-      </w:r>
-      <w:proofErr w:type="spellEnd"/>
+      <w:r>
+        <w:t>HR_Donor</w:t>
+      </w:r>
+    </w:p>
+    <w:p>
+      <w:pPr>
+        <w:pStyle w:val="NoSpacing"/>
+      </w:pPr>
+      <w:r>
+        <w:tab/>
+      </w:r>
+      <w:r>
+        <w:t>Sequence used for homologous recombination</w:t>
+      </w:r>
+      <w:r>
+        <w:t>.</w:t>
+      </w:r>
+      <w:r>
+        <w:t xml:space="preserve">  If left blank then no HR search is done.</w:t>
+      </w:r>
+      <w:r>
+        <w:t xml:space="preserve"> </w:t>
+      </w:r>
+    </w:p>
+    <w:p>
+      <w:pPr>
+        <w:pStyle w:val="NoSpacing"/>
+        <w:ind w:firstLine="180"/>
+      </w:pPr>
+      <w:r>
+        <w:t>--Platform</w:t>
+      </w:r>
+    </w:p>
+    <w:p>
+      <w:pPr>
+        <w:pStyle w:val="NoSpacing"/>
+      </w:pPr>
+      <w:r>
+        <w:tab/>
+      </w:r>
+      <w:r>
+        <w:t>Currently Illumina</w:t>
+      </w:r>
+      <w:r>
+        <w:t>, or</w:t>
+      </w:r>
+      <w:r>
+        <w:t xml:space="preserve"> Ramsden.  This tells ScarMapper how to identify the indices.</w:t>
+      </w:r>
+    </w:p>
+    <w:p>
+      <w:pPr>
+        <w:pStyle w:val="NoSpacing"/>
+        <w:ind w:firstLine="180"/>
+      </w:pPr>
+      <w:r>
+        <w:t>--N_Limit</w:t>
+      </w:r>
     </w:p>
     <w:p>
       <w:pPr>
@@ -4321,24 +4283,22 @@
         <w:ind w:left="720"/>
       </w:pPr>
       <w:r>
-        <w:t xml:space="preserve">Provide a name for a run.  This name will be incorporated into the output files </w:t>
-      </w:r>
-      <w:r>
-        <w:t xml:space="preserve">simplifying identification.  </w:t>
-      </w:r>
-      <w:r>
-        <w:t>For this reason avoid special characters such as (`</w:t>
-      </w:r>
-      <w:proofErr w:type="gramStart"/>
-      <w:r>
-        <w:t>~!@</w:t>
-      </w:r>
-      <w:proofErr w:type="gramEnd"/>
-      <w:r>
-        <w:t>#$%^&amp;(*}{)</w:t>
-      </w:r>
-      <w:r>
-        <w:t>.</w:t>
+        <w:t xml:space="preserve">How many N’s are allowed in </w:t>
+      </w:r>
+      <w:r>
+        <w:t xml:space="preserve">each read.  </w:t>
+      </w:r>
+      <w:r>
+        <w:t>Generally,</w:t>
+      </w:r>
+      <w:r>
+        <w:t xml:space="preserve"> leave this set at 0.01</w:t>
+      </w:r>
+      <w:r>
+        <w:t xml:space="preserve">.  For Illumina platforms there </w:t>
+      </w:r>
+      <w:r>
+        <w:t>are seldom any N’s</w:t>
       </w:r>
     </w:p>
     <w:p>
@@ -4347,198 +4307,8 @@
         <w:ind w:firstLine="180"/>
       </w:pPr>
       <w:r>
-        <w:t>--Spawn</w:t>
-      </w:r>
-    </w:p>
-    <w:p>
-      <w:pPr>
-        <w:pStyle w:val="NoSpacing"/>
-        <w:ind w:left="720"/>
-      </w:pPr>
-      <w:r>
-        <w:t>Defines how many parallel jobs to create.  Each library defined in the index file will be processes in its o</w:t>
-      </w:r>
-      <w:r>
-        <w:t>wn job.  Max setting should be</w:t>
-      </w:r>
-      <w:r>
-        <w:t xml:space="preserve"> number of CPUs </w:t>
-      </w:r>
-      <w:r>
-        <w:t>– 1.  Minimum value is 1.</w:t>
-      </w:r>
-    </w:p>
-    <w:p>
-      <w:pPr>
-        <w:pStyle w:val="NoSpacing"/>
-        <w:ind w:firstLine="180"/>
-      </w:pPr>
-      <w:r>
-        <w:t>--Demultiplex</w:t>
-      </w:r>
-    </w:p>
-    <w:p>
-      <w:pPr>
-        <w:pStyle w:val="NoSpacing"/>
-        <w:ind w:left="720"/>
-      </w:pPr>
-      <w:r>
-        <w:t xml:space="preserve">Allowed values are True or False.  </w:t>
-      </w:r>
-      <w:r>
-        <w:t xml:space="preserve">Defines if demultiplexed FASTQ files are written.  </w:t>
-      </w:r>
-      <w:r>
-        <w:t xml:space="preserve">If the files are </w:t>
-      </w:r>
-      <w:r>
-        <w:t>written,</w:t>
-      </w:r>
-      <w:r>
-        <w:t xml:space="preserve"> they are automatically compresse</w:t>
-      </w:r>
-      <w:r>
-        <w:t>d</w:t>
-      </w:r>
-      <w:r>
-        <w:t xml:space="preserve"> with </w:t>
-      </w:r>
-      <w:proofErr w:type="spellStart"/>
-      <w:r>
-        <w:t>gzip</w:t>
-      </w:r>
-      <w:proofErr w:type="spellEnd"/>
-      <w:r>
-        <w:t xml:space="preserve"> with a compression setting of 9.</w:t>
-      </w:r>
-    </w:p>
-    <w:p>
-      <w:pPr>
-        <w:pStyle w:val="NoSpacing"/>
-        <w:ind w:firstLine="180"/>
-      </w:pPr>
-      <w:r>
-        <w:t>--</w:t>
-      </w:r>
-      <w:proofErr w:type="spellStart"/>
-      <w:r>
-        <w:t>HR_Donor</w:t>
-      </w:r>
-      <w:proofErr w:type="spellEnd"/>
-    </w:p>
-    <w:p>
-      <w:pPr>
-        <w:pStyle w:val="NoSpacing"/>
-      </w:pPr>
-      <w:r>
-        <w:tab/>
-      </w:r>
-      <w:r>
-        <w:t>Sequence used for homologous recombination</w:t>
-      </w:r>
-      <w:r>
-        <w:t>.</w:t>
-      </w:r>
-      <w:r>
-        <w:t xml:space="preserve">  If left </w:t>
-      </w:r>
-      <w:proofErr w:type="gramStart"/>
-      <w:r>
-        <w:t>blank</w:t>
-      </w:r>
-      <w:proofErr w:type="gramEnd"/>
-      <w:r>
-        <w:t xml:space="preserve"> then no HR search is done.</w:t>
-      </w:r>
-      <w:r>
-        <w:t xml:space="preserve"> </w:t>
-      </w:r>
-    </w:p>
-    <w:p>
-      <w:pPr>
-        <w:pStyle w:val="NoSpacing"/>
-        <w:ind w:firstLine="180"/>
-      </w:pPr>
-      <w:r>
-        <w:t>--Platform</w:t>
-      </w:r>
-    </w:p>
-    <w:p>
-      <w:pPr>
-        <w:pStyle w:val="NoSpacing"/>
-      </w:pPr>
-      <w:r>
-        <w:tab/>
-      </w:r>
-      <w:r>
-        <w:t>Currently Illumina</w:t>
-      </w:r>
-      <w:r>
-        <w:t>, or</w:t>
-      </w:r>
-      <w:r>
-        <w:t xml:space="preserve"> Ramsden.  This tells ScarMapper how to identify the indices.</w:t>
-      </w:r>
-    </w:p>
-    <w:p>
-      <w:pPr>
-        <w:pStyle w:val="NoSpacing"/>
-        <w:ind w:firstLine="180"/>
-      </w:pPr>
-      <w:r>
-        <w:t>--</w:t>
-      </w:r>
-      <w:proofErr w:type="spellStart"/>
-      <w:r>
-        <w:t>N_Limit</w:t>
-      </w:r>
-      <w:proofErr w:type="spellEnd"/>
-    </w:p>
-    <w:p>
-      <w:pPr>
-        <w:pStyle w:val="NoSpacing"/>
-        <w:ind w:left="720"/>
-      </w:pPr>
-      <w:r>
-        <w:t xml:space="preserve">How many N’s are allowed in </w:t>
-      </w:r>
-      <w:r>
-        <w:t xml:space="preserve">each </w:t>
-      </w:r>
-      <w:proofErr w:type="gramStart"/>
-      <w:r>
-        <w:t>read.</w:t>
-      </w:r>
-      <w:proofErr w:type="gramEnd"/>
-      <w:r>
-        <w:t xml:space="preserve">  </w:t>
-      </w:r>
-      <w:r>
-        <w:t>Generally,</w:t>
-      </w:r>
-      <w:r>
-        <w:t xml:space="preserve"> leave this set at 0.01</w:t>
-      </w:r>
-      <w:r>
-        <w:t xml:space="preserve">.  For Illumina platforms there </w:t>
-      </w:r>
-      <w:r>
-        <w:t>are seldom any N’s</w:t>
-      </w:r>
-    </w:p>
-    <w:p>
-      <w:pPr>
-        <w:pStyle w:val="NoSpacing"/>
-        <w:ind w:firstLine="180"/>
-      </w:pPr>
-      <w:r>
-        <w:t>--</w:t>
-      </w:r>
-      <w:proofErr w:type="spellStart"/>
-      <w:r>
-        <w:t>Minimum_Length</w:t>
-      </w:r>
-      <w:proofErr w:type="spellEnd"/>
+        <w:t>--Minimum_Length</w:t>
+      </w:r>
     </w:p>
     <w:p>
       <w:pPr>
@@ -4558,13 +4328,8 @@
         <w:ind w:firstLine="180"/>
       </w:pPr>
       <w:r>
-        <w:t>--</w:t>
-      </w:r>
-      <w:proofErr w:type="spellStart"/>
-      <w:r>
-        <w:t>OutputRawData</w:t>
-      </w:r>
-      <w:proofErr w:type="spellEnd"/>
+        <w:t>--OutputRawData</w:t>
+      </w:r>
     </w:p>
     <w:p>
       <w:pPr>
@@ -4597,14 +4362,12 @@
       <w:pPr>
         <w:pStyle w:val="Heading2"/>
       </w:pPr>
-      <w:proofErr w:type="spellStart"/>
       <w:r>
         <w:t>run_ScarMapper_</w:t>
       </w:r>
       <w:r>
         <w:t>Combine</w:t>
       </w:r>
-      <w:proofErr w:type="spellEnd"/>
       <w:r>
         <w:t xml:space="preserve"> File</w:t>
       </w:r>
@@ -4615,13 +4378,8 @@
         <w:ind w:firstLine="180"/>
       </w:pPr>
       <w:r>
-        <w:t>--</w:t>
-      </w:r>
-      <w:proofErr w:type="spellStart"/>
-      <w:r>
-        <w:t>IndelProcessing</w:t>
-      </w:r>
-      <w:proofErr w:type="spellEnd"/>
+        <w:t>--IndelProcessing</w:t>
+      </w:r>
       <w:r>
         <w:tab/>
         <w:t>False</w:t>
@@ -4638,13 +4396,8 @@
         <w:ind w:firstLine="180"/>
       </w:pPr>
       <w:r>
-        <w:t>--</w:t>
-      </w:r>
-      <w:proofErr w:type="spellStart"/>
-      <w:r>
-        <w:t>SampleManifest</w:t>
-      </w:r>
-      <w:proofErr w:type="spellEnd"/>
+        <w:t>--SampleManifest</w:t>
+      </w:r>
       <w:r>
         <w:tab/>
         <w:t>/full/path/to/SampleManifest_File.csv</w:t>
@@ -4656,13 +4409,9 @@
         <w:ind w:firstLine="180"/>
       </w:pPr>
       <w:r>
-        <w:t>--</w:t>
-      </w:r>
-      <w:proofErr w:type="spellStart"/>
-      <w:r>
-        <w:t>WorkingFolder</w:t>
-      </w:r>
-      <w:proofErr w:type="spellEnd"/>
+        <w:lastRenderedPageBreak/>
+        <w:t>--WorkingFolder</w:t>
+      </w:r>
       <w:r>
         <w:tab/>
         <w:t>This is where the output files will be written</w:t>
@@ -4674,14 +4423,8 @@
         <w:ind w:left="720" w:hanging="540"/>
       </w:pPr>
       <w:r>
-        <w:lastRenderedPageBreak/>
-        <w:t>--</w:t>
-      </w:r>
-      <w:proofErr w:type="spellStart"/>
-      <w:r>
-        <w:t>DataFiles</w:t>
-      </w:r>
-      <w:proofErr w:type="spellEnd"/>
+        <w:t>--DataFiles</w:t>
+      </w:r>
       <w:r>
         <w:tab/>
       </w:r>
@@ -4730,13 +4473,8 @@
         <w:ind w:firstLine="180"/>
       </w:pPr>
       <w:r>
-        <w:t>--</w:t>
-      </w:r>
-      <w:proofErr w:type="spellStart"/>
-      <w:r>
-        <w:t>Job_Name</w:t>
-      </w:r>
-      <w:proofErr w:type="spellEnd"/>
+        <w:t>--Job_Name</w:t>
+      </w:r>
       <w:r>
         <w:tab/>
         <w:t># Use same Job Name as original Indel Processing run.</w:t>
@@ -4748,13 +4486,8 @@
         <w:ind w:firstLine="180"/>
       </w:pPr>
       <w:r>
-        <w:t>--</w:t>
-      </w:r>
-      <w:proofErr w:type="spellStart"/>
-      <w:r>
-        <w:t>SampleName</w:t>
-      </w:r>
-      <w:proofErr w:type="spellEnd"/>
+        <w:t>--SampleName</w:t>
+      </w:r>
       <w:r>
         <w:tab/>
         <w:t># This will be part of the output file name</w:t>
@@ -4842,67 +4575,47 @@
         <w:t>The</w:t>
       </w:r>
       <w:r>
+        <w:t xml:space="preserve"> Job_Name component is from the </w:t>
+      </w:r>
+      <w:r>
+        <w:t>--Job_Name</w:t>
+      </w:r>
+      <w:r>
         <w:t xml:space="preserve"> </w:t>
       </w:r>
-      <w:proofErr w:type="spellStart"/>
-      <w:r>
-        <w:t>Job_Name</w:t>
-      </w:r>
-      <w:proofErr w:type="spellEnd"/>
-      <w:r>
-        <w:t xml:space="preserve"> component is from the </w:t>
+      <w:r>
+        <w:t xml:space="preserve">parameter described above.  The </w:t>
+      </w:r>
+      <w:r>
+        <w:t xml:space="preserve">“Index” component </w:t>
+      </w:r>
+      <w:r>
+        <w:t xml:space="preserve">is from the first column in the </w:t>
       </w:r>
       <w:r>
         <w:t>--</w:t>
       </w:r>
-      <w:proofErr w:type="spellStart"/>
-      <w:r>
-        <w:t>Job_Name</w:t>
-      </w:r>
-      <w:proofErr w:type="spellEnd"/>
       <w:r>
         <w:t xml:space="preserve"> </w:t>
       </w:r>
       <w:r>
-        <w:t xml:space="preserve">parameter described above.  The </w:t>
-      </w:r>
-      <w:r>
-        <w:t xml:space="preserve">“Index” component </w:t>
-      </w:r>
-      <w:r>
-        <w:t xml:space="preserve">is from the first column in the </w:t>
-      </w:r>
-      <w:r>
-        <w:t>--</w:t>
+        <w:t>SampleManifest</w:t>
+      </w:r>
+      <w:r>
+        <w:t>.</w:t>
+      </w:r>
+      <w:r>
+        <w:t xml:space="preserve">  These files will be written in the location defined in</w:t>
+      </w:r>
+      <w:r>
+        <w:t xml:space="preserve"> the</w:t>
       </w:r>
       <w:r>
         <w:t xml:space="preserve"> </w:t>
       </w:r>
-      <w:proofErr w:type="spellStart"/>
-      <w:r>
-        <w:t>SampleManifest</w:t>
-      </w:r>
-      <w:proofErr w:type="spellEnd"/>
-      <w:r>
-        <w:t>.</w:t>
-      </w:r>
-      <w:r>
-        <w:t xml:space="preserve">  These files will be written in the location defined in</w:t>
-      </w:r>
-      <w:r>
-        <w:t xml:space="preserve"> the</w:t>
-      </w:r>
-      <w:r>
-        <w:t xml:space="preserve"> </w:t>
-      </w:r>
-      <w:r>
-        <w:t>--</w:t>
-      </w:r>
-      <w:proofErr w:type="spellStart"/>
-      <w:r>
-        <w:t>WorkingFolder</w:t>
-      </w:r>
-      <w:proofErr w:type="spellEnd"/>
+      <w:r>
+        <w:t>--WorkingFolder</w:t>
+      </w:r>
       <w:r>
         <w:t xml:space="preserve"> parameter.</w:t>
       </w:r>
@@ -5065,31 +4778,7 @@
         <w:ind w:left="720"/>
       </w:pPr>
       <w:r>
-        <w:t>FASTQ1: /</w:t>
-      </w:r>
-      <w:proofErr w:type="spellStart"/>
-      <w:r>
-        <w:t>mnt</w:t>
-      </w:r>
-      <w:proofErr w:type="spellEnd"/>
-      <w:r>
-        <w:t>/</w:t>
-      </w:r>
-      <w:proofErr w:type="spellStart"/>
-      <w:r>
-        <w:t>hgfs</w:t>
-      </w:r>
-      <w:proofErr w:type="spellEnd"/>
-      <w:r>
-        <w:t>/</w:t>
-      </w:r>
-      <w:proofErr w:type="spellStart"/>
-      <w:r>
-        <w:t>Drive_D</w:t>
-      </w:r>
-      <w:proofErr w:type="spellEnd"/>
-      <w:r>
-        <w:t>/Working/12-March-2020_R1.fastq.gz</w:t>
+        <w:t>FASTQ1: /mnt/hgfs/Drive_D/Working/12-March-2020_R1.fastq.gz</w:t>
       </w:r>
     </w:p>
     <w:p>
@@ -5117,31 +4806,7 @@
         <w:ind w:left="720"/>
       </w:pPr>
       <w:r>
-        <w:t>FASTQ2: /</w:t>
-      </w:r>
-      <w:proofErr w:type="spellStart"/>
-      <w:r>
-        <w:t>mnt</w:t>
-      </w:r>
-      <w:proofErr w:type="spellEnd"/>
-      <w:r>
-        <w:t>/</w:t>
-      </w:r>
-      <w:proofErr w:type="spellStart"/>
-      <w:r>
-        <w:t>hgfs</w:t>
-      </w:r>
-      <w:proofErr w:type="spellEnd"/>
-      <w:r>
-        <w:t>/</w:t>
-      </w:r>
-      <w:proofErr w:type="spellStart"/>
-      <w:r>
-        <w:t>Drive_D</w:t>
-      </w:r>
-      <w:proofErr w:type="spellEnd"/>
-      <w:r>
-        <w:t>/Working/12-March-2020_R2.fastq.gz</w:t>
+        <w:t>FASTQ2: /mnt/hgfs/Drive_D/Working/12-March-2020_R2.fastq.gz</w:t>
       </w:r>
     </w:p>
     <w:p>
@@ -5178,13 +4843,8 @@
         </w:numPr>
       </w:pPr>
       <w:r>
-        <w:t xml:space="preserve">How many reads were </w:t>
-      </w:r>
-      <w:proofErr w:type="gramStart"/>
-      <w:r>
-        <w:t>analyzed</w:t>
-      </w:r>
-      <w:proofErr w:type="gramEnd"/>
+        <w:t>How many reads were analyzed</w:t>
+      </w:r>
     </w:p>
     <w:p>
       <w:pPr>
@@ -5423,6 +5083,7 @@
         </w:numPr>
       </w:pPr>
       <w:r>
+        <w:lastRenderedPageBreak/>
         <w:t xml:space="preserve">Fraction </w:t>
       </w:r>
       <w:r>
@@ -5438,7 +5099,6 @@
         </w:numPr>
       </w:pPr>
       <w:r>
-        <w:lastRenderedPageBreak/>
         <w:t xml:space="preserve">(Passing Read Filters) / </w:t>
       </w:r>
       <w:r>
@@ -6066,27 +5726,16 @@
         </w:numPr>
       </w:pPr>
       <w:r>
+        <w:t>(sum(HR Count))/</w:t>
+      </w:r>
+      <w:r>
         <w:t>(</w:t>
       </w:r>
-      <w:proofErr w:type="gramStart"/>
-      <w:r>
-        <w:t>sum(</w:t>
-      </w:r>
-      <w:proofErr w:type="gramEnd"/>
-      <w:r>
-        <w:t>HR Count))/</w:t>
-      </w:r>
-      <w:r>
-        <w:t>(</w:t>
-      </w:r>
       <w:r>
         <w:t xml:space="preserve"> </w:t>
       </w:r>
       <w:r>
-        <w:t>Passing Read Filters</w:t>
-      </w:r>
-      <w:r>
-        <w:t>)</w:t>
+        <w:t>Passing Read Filters)</w:t>
       </w:r>
     </w:p>
     <w:p>
@@ -6257,7 +5906,6 @@
           <w:numId w:val="15"/>
         </w:numPr>
       </w:pPr>
-      <w:proofErr w:type="spellStart"/>
       <w:r>
         <w:t>T</w:t>
       </w:r>
@@ -6267,7 +5915,6 @@
       <w:r>
         <w:t>EJ</w:t>
       </w:r>
-      <w:proofErr w:type="spellEnd"/>
     </w:p>
     <w:p>
       <w:pPr>
@@ -6332,11 +5979,7 @@
         </w:numPr>
       </w:pPr>
       <w:r>
-        <w:t xml:space="preserve">Normalized </w:t>
-      </w:r>
-      <w:proofErr w:type="spellStart"/>
-      <w:r>
-        <w:t>T</w:t>
+        <w:t>Normalized T</w:t>
       </w:r>
       <w:r>
         <w:t>s</w:t>
@@ -6344,7 +5987,6 @@
       <w:r>
         <w:t>EJ</w:t>
       </w:r>
-      <w:proofErr w:type="spellEnd"/>
     </w:p>
     <w:p>
       <w:pPr>
@@ -6355,21 +5997,13 @@
         </w:numPr>
       </w:pPr>
       <w:r>
-        <w:t>(</w:t>
-      </w:r>
-      <w:proofErr w:type="spellStart"/>
-      <w:r>
-        <w:t>T</w:t>
+        <w:t>(T</w:t>
       </w:r>
       <w:r>
         <w:t>s</w:t>
       </w:r>
       <w:r>
-        <w:t>EJ</w:t>
-      </w:r>
-      <w:proofErr w:type="spellEnd"/>
-      <w:r>
-        <w:t xml:space="preserve">) / </w:t>
+        <w:t xml:space="preserve">EJ) / </w:t>
       </w:r>
       <w:r>
         <w:t>(Scar Count)</w:t>
@@ -6659,19 +6293,7 @@
         <w:t>are defined by the string “</w:t>
       </w:r>
       <w:r>
-        <w:t xml:space="preserve">Left </w:t>
-      </w:r>
-      <w:proofErr w:type="spellStart"/>
-      <w:r>
-        <w:t>Deletions|Right</w:t>
-      </w:r>
-      <w:proofErr w:type="spellEnd"/>
-      <w:r>
-        <w:t xml:space="preserve"> </w:t>
-      </w:r>
-      <w:proofErr w:type="spellStart"/>
-      <w:r>
-        <w:t>Deletions|</w:t>
+        <w:t>Left Deletions|Right Deletions|</w:t>
       </w:r>
       <w:r>
         <w:t>Microhomology</w:t>
@@ -6679,7 +6301,6 @@
       <w:r>
         <w:t>|Insertion</w:t>
       </w:r>
-      <w:proofErr w:type="spellEnd"/>
       <w:r>
         <w:t>”</w:t>
       </w:r>
@@ -6759,7 +6380,7 @@
         </w:numPr>
       </w:pPr>
       <w:r>
-        <w:t>Left Deletions</w:t>
+        <w:t>Scar Type</w:t>
       </w:r>
     </w:p>
     <w:p>
@@ -6771,10 +6392,64 @@
         </w:numPr>
       </w:pPr>
       <w:r>
-        <w:t xml:space="preserve">Nucleotides deleted to the </w:t>
-      </w:r>
-      <w:r>
-        <w:t>left of the cut site.</w:t>
+        <w:t>TsEJ: Theta signature End Joining</w:t>
+      </w:r>
+    </w:p>
+    <w:p>
+      <w:pPr>
+        <w:pStyle w:val="NoSpacing"/>
+        <w:numPr>
+          <w:ilvl w:val="1"/>
+          <w:numId w:val="12"/>
+        </w:numPr>
+      </w:pPr>
+      <w:r>
+        <w:t>HR</w:t>
+      </w:r>
+      <w:r>
+        <w:t>:  Homologous Recombination</w:t>
+      </w:r>
+    </w:p>
+    <w:p>
+      <w:pPr>
+        <w:pStyle w:val="NoSpacing"/>
+        <w:numPr>
+          <w:ilvl w:val="1"/>
+          <w:numId w:val="12"/>
+        </w:numPr>
+      </w:pPr>
+      <w:r>
+        <w:t>NHEJ:  Non</w:t>
+      </w:r>
+      <w:r>
+        <w:t>-Homologous End Joining</w:t>
+      </w:r>
+    </w:p>
+    <w:p>
+      <w:pPr>
+        <w:pStyle w:val="NoSpacing"/>
+        <w:numPr>
+          <w:ilvl w:val="1"/>
+          <w:numId w:val="12"/>
+        </w:numPr>
+      </w:pPr>
+      <w:r>
+        <w:t>non-MH Deletion:   Deletion without microhomology</w:t>
+      </w:r>
+    </w:p>
+    <w:p>
+      <w:pPr>
+        <w:pStyle w:val="NoSpacing"/>
+        <w:numPr>
+          <w:ilvl w:val="1"/>
+          <w:numId w:val="12"/>
+        </w:numPr>
+      </w:pPr>
+      <w:r>
+        <w:t xml:space="preserve">Insertion:  </w:t>
+      </w:r>
+      <w:r>
+        <w:t>Insertions with or without deletions.</w:t>
       </w:r>
     </w:p>
     <w:p>
@@ -6786,7 +6461,7 @@
         </w:numPr>
       </w:pPr>
       <w:r>
-        <w:t>Right Deletions</w:t>
+        <w:t>Left Deletions</w:t>
       </w:r>
     </w:p>
     <w:p>
@@ -6798,7 +6473,10 @@
         </w:numPr>
       </w:pPr>
       <w:r>
-        <w:t>Nucleotides deleted to the right of the cut site.</w:t>
+        <w:t xml:space="preserve">Nucleotides deleted to the </w:t>
+      </w:r>
+      <w:r>
+        <w:t>left of the cut site.</w:t>
       </w:r>
     </w:p>
     <w:p>
@@ -6810,7 +6488,8 @@
         </w:numPr>
       </w:pPr>
       <w:r>
-        <w:t>Deletion Size</w:t>
+        <w:lastRenderedPageBreak/>
+        <w:t>Right Deletions</w:t>
       </w:r>
     </w:p>
     <w:p>
@@ -6822,16 +6501,7 @@
         </w:numPr>
       </w:pPr>
       <w:r>
-        <w:t xml:space="preserve">The size of the deletion is </w:t>
-      </w:r>
-      <w:r>
-        <w:t>left + right + size</w:t>
-      </w:r>
-      <w:r>
-        <w:t xml:space="preserve"> of microhomology</w:t>
-      </w:r>
-      <w:r>
-        <w:t>.</w:t>
+        <w:t>Nucleotides deleted to the right of the cut site.</w:t>
       </w:r>
     </w:p>
     <w:p>
@@ -6843,7 +6513,7 @@
         </w:numPr>
       </w:pPr>
       <w:r>
-        <w:t>Microhomology</w:t>
+        <w:t>Deletion Size</w:t>
       </w:r>
     </w:p>
     <w:p>
@@ -6855,7 +6525,16 @@
         </w:numPr>
       </w:pPr>
       <w:r>
-        <w:t>Microhomology sequence.</w:t>
+        <w:t xml:space="preserve">The size of the deletion is </w:t>
+      </w:r>
+      <w:r>
+        <w:t>left + right + size</w:t>
+      </w:r>
+      <w:r>
+        <w:t xml:space="preserve"> of microhomology</w:t>
+      </w:r>
+      <w:r>
+        <w:t>.</w:t>
       </w:r>
     </w:p>
     <w:p>
@@ -6867,7 +6546,30 @@
         </w:numPr>
       </w:pPr>
       <w:r>
-        <w:lastRenderedPageBreak/>
+        <w:t>Microhomology</w:t>
+      </w:r>
+    </w:p>
+    <w:p>
+      <w:pPr>
+        <w:pStyle w:val="NoSpacing"/>
+        <w:numPr>
+          <w:ilvl w:val="1"/>
+          <w:numId w:val="12"/>
+        </w:numPr>
+      </w:pPr>
+      <w:r>
+        <w:t>Microhomology sequence.</w:t>
+      </w:r>
+    </w:p>
+    <w:p>
+      <w:pPr>
+        <w:pStyle w:val="NoSpacing"/>
+        <w:numPr>
+          <w:ilvl w:val="0"/>
+          <w:numId w:val="12"/>
+        </w:numPr>
+      </w:pPr>
+      <w:r>
         <w:t>Microhomology Size</w:t>
       </w:r>
     </w:p>
@@ -7364,7 +7066,7 @@
       <w:t>ScarMapper v0.1</w:t>
     </w:r>
     <w:r>
-      <w:t>5</w:t>
+      <w:t>6</w:t>
     </w:r>
     <w:r>
       <w:t>.0</w:t>
@@ -9605,9 +9307,12 @@
 </file>
 
 <file path=customXml/item1.xml><?xml version="1.0" encoding="utf-8"?>
-<p:properties xmlns:p="http://schemas.microsoft.com/office/2006/metadata/properties" xmlns:xsi="http://www.w3.org/2001/XMLSchema-instance" xmlns:pc="http://schemas.microsoft.com/office/infopath/2007/PartnerControls">
-  <documentManagement/>
-</p:properties>
+<?mso-contentType ?>
+<FormTemplates xmlns="http://schemas.microsoft.com/sharepoint/v3/contenttype/forms">
+  <Display>DocumentLibraryForm</Display>
+  <Edit>DocumentLibraryForm</Edit>
+  <New>DocumentLibraryForm</New>
+</FormTemplates>
 </file>
 
 <file path=customXml/item2.xml><?xml version="1.0" encoding="utf-8"?>
@@ -9828,19 +9533,15 @@
 </file>
 
 <file path=customXml/item3.xml><?xml version="1.0" encoding="utf-8"?>
-<?mso-contentType ?>
-<FormTemplates xmlns="http://schemas.microsoft.com/sharepoint/v3/contenttype/forms">
-  <Display>DocumentLibraryForm</Display>
-  <Edit>DocumentLibraryForm</Edit>
-  <New>DocumentLibraryForm</New>
-</FormTemplates>
+<p:properties xmlns:p="http://schemas.microsoft.com/office/2006/metadata/properties" xmlns:xsi="http://www.w3.org/2001/XMLSchema-instance" xmlns:pc="http://schemas.microsoft.com/office/infopath/2007/PartnerControls">
+  <documentManagement/>
+</p:properties>
 </file>
 
 <file path=customXml/itemProps1.xml><?xml version="1.0" encoding="utf-8"?>
-<ds:datastoreItem xmlns:ds="http://schemas.openxmlformats.org/officeDocument/2006/customXml" ds:itemID="{C05D3EEE-14EE-471D-A7CA-02866156A3FC}">
+<ds:datastoreItem xmlns:ds="http://schemas.openxmlformats.org/officeDocument/2006/customXml" ds:itemID="{81A1183A-7271-44C9-80A3-C5F6D0F47427}">
   <ds:schemaRefs>
-    <ds:schemaRef ds:uri="http://schemas.microsoft.com/office/2006/metadata/properties"/>
-    <ds:schemaRef ds:uri="http://schemas.microsoft.com/office/infopath/2007/PartnerControls"/>
+    <ds:schemaRef ds:uri="http://schemas.microsoft.com/sharepoint/v3/contenttype/forms"/>
   </ds:schemaRefs>
 </ds:datastoreItem>
 </file>
@@ -9865,9 +9566,10 @@
 </file>
 
 <file path=customXml/itemProps3.xml><?xml version="1.0" encoding="utf-8"?>
-<ds:datastoreItem xmlns:ds="http://schemas.openxmlformats.org/officeDocument/2006/customXml" ds:itemID="{81A1183A-7271-44C9-80A3-C5F6D0F47427}">
+<ds:datastoreItem xmlns:ds="http://schemas.openxmlformats.org/officeDocument/2006/customXml" ds:itemID="{C05D3EEE-14EE-471D-A7CA-02866156A3FC}">
   <ds:schemaRefs>
-    <ds:schemaRef ds:uri="http://schemas.microsoft.com/sharepoint/v3/contenttype/forms"/>
+    <ds:schemaRef ds:uri="http://schemas.microsoft.com/office/2006/metadata/properties"/>
+    <ds:schemaRef ds:uri="http://schemas.microsoft.com/office/infopath/2007/PartnerControls"/>
   </ds:schemaRefs>
 </ds:datastoreItem>
 </file>
</xml_diff>